<commit_message>
update pt3, update pt5
</commit_message>
<xml_diff>
--- a/pt3/pt3/pt3.docx
+++ b/pt3/pt3/pt3.docx
@@ -1,6 +1,6 @@
 
 <file path=word/document.xml><?xml version="1.0" encoding="utf-8"?>
-<w:document xmlns:ve="http://schemas.openxmlformats.org/markup-compatibility/2006" xmlns:o="urn:schemas-microsoft-com:office:office" xmlns:r="http://schemas.openxmlformats.org/officeDocument/2006/relationships" xmlns:m="http://schemas.openxmlformats.org/officeDocument/2006/math" xmlns:v="urn:schemas-microsoft-com:vml" xmlns:wp="http://schemas.openxmlformats.org/drawingml/2006/wordprocessingDrawing" xmlns:w10="urn:schemas-microsoft-com:office:word" xmlns:w="http://schemas.openxmlformats.org/wordprocessingml/2006/main" xmlns:wne="http://schemas.microsoft.com/office/word/2006/wordml">
+<w:document xmlns:wpc="http://schemas.microsoft.com/office/word/2010/wordprocessingCanvas" xmlns:cx="http://schemas.microsoft.com/office/drawing/2014/chartex" xmlns:cx1="http://schemas.microsoft.com/office/drawing/2015/9/8/chartex" xmlns:mc="http://schemas.openxmlformats.org/markup-compatibility/2006" xmlns:o="urn:schemas-microsoft-com:office:office" xmlns:r="http://schemas.openxmlformats.org/officeDocument/2006/relationships" xmlns:m="http://schemas.openxmlformats.org/officeDocument/2006/math" xmlns:v="urn:schemas-microsoft-com:vml" xmlns:wp14="http://schemas.microsoft.com/office/word/2010/wordprocessingDrawing" xmlns:wp="http://schemas.openxmlformats.org/drawingml/2006/wordprocessingDrawing" xmlns:w10="urn:schemas-microsoft-com:office:word" xmlns:w="http://schemas.openxmlformats.org/wordprocessingml/2006/main" xmlns:w14="http://schemas.microsoft.com/office/word/2010/wordml" xmlns:w15="http://schemas.microsoft.com/office/word/2012/wordml" xmlns:w16se="http://schemas.microsoft.com/office/word/2015/wordml/symex" xmlns:wpg="http://schemas.microsoft.com/office/word/2010/wordprocessingGroup" xmlns:wpi="http://schemas.microsoft.com/office/word/2010/wordprocessingInk" xmlns:wne="http://schemas.microsoft.com/office/word/2006/wordml" xmlns:wps="http://schemas.microsoft.com/office/word/2010/wordprocessingShape" mc:Ignorable="w14 w15 w16se wp14">
   <w:body>
     <w:tbl>
       <w:tblPr>
@@ -20,7 +20,7 @@
           <w:left w:w="567" w:type="dxa"/>
           <w:right w:w="567" w:type="dxa"/>
         </w:tblCellMar>
-        <w:tblLook w:val="04A0"/>
+        <w:tblLook w:val="04A0" w:firstRow="1" w:lastRow="0" w:firstColumn="1" w:lastColumn="0" w:noHBand="0" w:noVBand="1"/>
       </w:tblPr>
       <w:tblGrid>
         <w:gridCol w:w="2422"/>
@@ -79,7 +79,7 @@
                           <a:blip r:embed="rId8" cstate="print">
                             <a:extLst>
                               <a:ext uri="{28A0092B-C50C-407E-A947-70E740481C1C}">
-                                <a14:useLocalDpi xmlns="" xmlns:wpc="http://schemas.microsoft.com/office/word/2010/wordprocessingCanvas" xmlns:cx="http://schemas.microsoft.com/office/drawing/2014/chartex" xmlns:cx1="http://schemas.microsoft.com/office/drawing/2015/9/8/chartex" xmlns:mc="http://schemas.openxmlformats.org/markup-compatibility/2006" xmlns:o="urn:schemas-microsoft-com:office:office" xmlns:v="urn:schemas-microsoft-com:vml" xmlns:wp14="http://schemas.microsoft.com/office/word/2010/wordprocessingDrawing" xmlns:w10="urn:schemas-microsoft-com:office:word" xmlns:w="http://schemas.openxmlformats.org/wordprocessingml/2006/main" xmlns:w14="http://schemas.microsoft.com/office/word/2010/wordml" xmlns:w15="http://schemas.microsoft.com/office/word/2012/wordml" xmlns:w16se="http://schemas.microsoft.com/office/word/2015/wordml/symex" xmlns:wpg="http://schemas.microsoft.com/office/word/2010/wordprocessingGroup" xmlns:wpi="http://schemas.microsoft.com/office/word/2010/wordprocessingInk" xmlns:wps="http://schemas.microsoft.com/office/word/2010/wordprocessingShape" xmlns:a14="http://schemas.microsoft.com/office/drawing/2010/main" val="0"/>
+                                <a14:useLocalDpi xmlns:a14="http://schemas.microsoft.com/office/drawing/2010/main" val="0"/>
                               </a:ext>
                             </a:extLst>
                           </a:blip>
@@ -229,7 +229,7 @@
                           <a:blip r:embed="rId10">
                             <a:extLst>
                               <a:ext uri="{28A0092B-C50C-407E-A947-70E740481C1C}">
-                                <a14:useLocalDpi xmlns="" xmlns:wpc="http://schemas.microsoft.com/office/word/2010/wordprocessingCanvas" xmlns:cx="http://schemas.microsoft.com/office/drawing/2014/chartex" xmlns:cx1="http://schemas.microsoft.com/office/drawing/2015/9/8/chartex" xmlns:mc="http://schemas.openxmlformats.org/markup-compatibility/2006" xmlns:o="urn:schemas-microsoft-com:office:office" xmlns:v="urn:schemas-microsoft-com:vml" xmlns:wp14="http://schemas.microsoft.com/office/word/2010/wordprocessingDrawing" xmlns:w10="urn:schemas-microsoft-com:office:word" xmlns:w="http://schemas.openxmlformats.org/wordprocessingml/2006/main" xmlns:w14="http://schemas.microsoft.com/office/word/2010/wordml" xmlns:w15="http://schemas.microsoft.com/office/word/2012/wordml" xmlns:w16se="http://schemas.microsoft.com/office/word/2015/wordml/symex" xmlns:wpg="http://schemas.microsoft.com/office/word/2010/wordprocessingGroup" xmlns:wpi="http://schemas.microsoft.com/office/word/2010/wordprocessingInk" xmlns:wps="http://schemas.microsoft.com/office/word/2010/wordprocessingShape" xmlns:a14="http://schemas.microsoft.com/office/drawing/2010/main" val="0"/>
+                                <a14:useLocalDpi xmlns:a14="http://schemas.microsoft.com/office/drawing/2010/main" val="0"/>
                               </a:ext>
                             </a:extLst>
                           </a:blip>
@@ -337,6 +337,7 @@
                   <w:listItem w:displayText="параллельных вычислительных технологий" w:value="параллельных вычислительных технологий"/>
                 </w:dropDownList>
               </w:sdtPr>
+              <w:sdtEndPr/>
               <w:sdtContent>
                 <w:r>
                   <w:rPr>
@@ -390,6 +391,7 @@
                   <w:listItem w:displayText="Лабораторная работа" w:value="Лабораторная работа"/>
                 </w:comboBox>
               </w:sdtPr>
+              <w:sdtEndPr/>
               <w:sdtContent>
                 <w:r>
                   <w:rPr>
@@ -430,6 +432,7 @@
                   <w:listItem w:displayText="8" w:value="8"/>
                 </w:dropDownList>
               </w:sdtPr>
+              <w:sdtEndPr/>
               <w:sdtContent>
                 <w:r>
                   <w:rPr>
@@ -496,7 +499,7 @@
                           <a:blip r:embed="rId11">
                             <a:extLst>
                               <a:ext uri="{28A0092B-C50C-407E-A947-70E740481C1C}">
-                                <a14:useLocalDpi xmlns="" xmlns:wpc="http://schemas.microsoft.com/office/word/2010/wordprocessingCanvas" xmlns:cx="http://schemas.microsoft.com/office/drawing/2014/chartex" xmlns:cx1="http://schemas.microsoft.com/office/drawing/2015/9/8/chartex" xmlns:mc="http://schemas.openxmlformats.org/markup-compatibility/2006" xmlns:o="urn:schemas-microsoft-com:office:office" xmlns:v="urn:schemas-microsoft-com:vml" xmlns:wp14="http://schemas.microsoft.com/office/word/2010/wordprocessingDrawing" xmlns:w10="urn:schemas-microsoft-com:office:word" xmlns:w="http://schemas.openxmlformats.org/wordprocessingml/2006/main" xmlns:w14="http://schemas.microsoft.com/office/word/2010/wordml" xmlns:w15="http://schemas.microsoft.com/office/word/2012/wordml" xmlns:w16se="http://schemas.microsoft.com/office/word/2015/wordml/symex" xmlns:wpg="http://schemas.microsoft.com/office/word/2010/wordprocessingGroup" xmlns:wpi="http://schemas.microsoft.com/office/word/2010/wordprocessingInk" xmlns:wps="http://schemas.microsoft.com/office/word/2010/wordprocessingShape" xmlns:a14="http://schemas.microsoft.com/office/drawing/2010/main" val="0"/>
+                                <a14:useLocalDpi xmlns:a14="http://schemas.microsoft.com/office/drawing/2010/main" val="0"/>
                               </a:ext>
                             </a:extLst>
                           </a:blip>
@@ -544,6 +547,7 @@
                   <w:listItem w:displayText="Информатика" w:value="Информатика"/>
                 </w:comboBox>
               </w:sdtPr>
+              <w:sdtEndPr/>
               <w:sdtContent>
                 <w:r>
                   <w:rPr>
@@ -596,6 +600,7 @@
                 <w:docPart w:val="7D81BB58F1304E5CA7A5C889181B3DC7"/>
               </w:placeholder>
             </w:sdtPr>
+            <w:sdtEndPr/>
             <w:sdtContent>
               <w:p>
                 <w:pPr>
@@ -614,8 +619,19 @@
                     <w:smallCaps/>
                     <w:color w:val="auto"/>
                     <w:sz w:val="32"/>
+                    <w:lang w:val="en-US"/>
                   </w:rPr>
-                  <w:t>обработка массивов</w:t>
+                  <w:t>O</w:t>
+                </w:r>
+                <w:r>
+                  <w:rPr>
+                    <w:rFonts w:ascii="Calibri Light" w:hAnsi="Calibri Light" w:cs="Arial"/>
+                    <w:b/>
+                    <w:smallCaps/>
+                    <w:color w:val="auto"/>
+                    <w:sz w:val="32"/>
+                  </w:rPr>
+                  <w:t>бработка массивов</w:t>
                 </w:r>
               </w:p>
             </w:sdtContent>
@@ -690,6 +706,7 @@
               </w:placeholder>
               <w:text/>
             </w:sdtPr>
+            <w:sdtEndPr/>
             <w:sdtContent>
               <w:p>
                 <w:pPr>
@@ -804,6 +821,7 @@
               </w:placeholder>
               <w:text/>
             </w:sdtPr>
+            <w:sdtEndPr/>
             <w:sdtContent>
               <w:p>
                 <w:pPr>
@@ -910,6 +928,7 @@
               </w:placeholder>
               <w:text/>
             </w:sdtPr>
+            <w:sdtEndPr/>
             <w:sdtContent>
               <w:p>
                 <w:pPr>
@@ -932,7 +951,6 @@
                     <w:rFonts w:cstheme="minorHAnsi"/>
                     <w:sz w:val="24"/>
                     <w:szCs w:val="24"/>
-                    <w:lang w:val="en-US"/>
                   </w:rPr>
                   <w:t>4</w:t>
                 </w:r>
@@ -1203,6 +1221,7 @@
                 <w:listItem w:displayText="Преподаватели" w:value="Преподаватели"/>
               </w:comboBox>
             </w:sdtPr>
+            <w:sdtEndPr/>
             <w:sdtContent>
               <w:p>
                 <w:pPr>
@@ -1728,16 +1747,15 @@
           <w:sz w:val="24"/>
           <w:szCs w:val="24"/>
         </w:rPr>
-        <w:t xml:space="preserve">Входные данные: </w:t>
-      </w:r>
-      <w:proofErr w:type="gramStart"/>
+        <w:t xml:space="preserve">Входные данные: N в диапазоне (0, </w:t>
+      </w:r>
       <w:r>
         <w:rPr>
           <w:rFonts w:cstheme="minorHAnsi"/>
           <w:sz w:val="24"/>
           <w:szCs w:val="24"/>
         </w:rPr>
-        <w:t xml:space="preserve">N в диапазоне (0, </w:t>
+        <w:t>100</w:t>
       </w:r>
       <w:r>
         <w:rPr>
@@ -1745,17 +1763,8 @@
           <w:sz w:val="24"/>
           <w:szCs w:val="24"/>
         </w:rPr>
-        <w:t>100</w:t>
-      </w:r>
-      <w:r>
-        <w:rPr>
-          <w:rFonts w:cstheme="minorHAnsi"/>
-          <w:sz w:val="24"/>
-          <w:szCs w:val="24"/>
-        </w:rPr>
         <w:t>]; A, D в диапазоне [−9223372036854775808, 9223372036854775807].</w:t>
       </w:r>
-      <w:proofErr w:type="gramEnd"/>
     </w:p>
     <w:p>
       <w:pPr>
@@ -1786,7 +1795,6 @@
         </w:rPr>
         <w:t xml:space="preserve"> </w:t>
       </w:r>
-      <w:proofErr w:type="gramStart"/>
       <w:r>
         <w:rPr>
           <w:rFonts w:cstheme="minorHAnsi"/>
@@ -1985,7 +1993,6 @@
         </w:rPr>
         <w:t>в диапазоне (0, 18446744073709551615].</w:t>
       </w:r>
-      <w:proofErr w:type="gramEnd"/>
     </w:p>
     <w:p>
       <w:pPr>
@@ -2286,19 +2293,11 @@
                         <w:lang w:val="en-US"/>
                       </w:rPr>
                     </w:pPr>
-                    <w:proofErr w:type="gramStart"/>
                     <w:r>
                       <w:rPr>
                         <w:lang w:val="en-US"/>
                       </w:rPr>
-                      <w:t>S[</w:t>
-                    </w:r>
-                    <w:proofErr w:type="gramEnd"/>
-                    <w:r>
-                      <w:rPr>
-                        <w:lang w:val="en-US"/>
-                      </w:rPr>
-                      <w:t>0] = A</w:t>
+                      <w:t>S[0] = A</w:t>
                     </w:r>
                   </w:p>
                 </w:txbxContent>
@@ -2314,19 +2313,11 @@
                         <w:lang w:val="en-US"/>
                       </w:rPr>
                     </w:pPr>
-                    <w:proofErr w:type="spellStart"/>
                     <w:r>
                       <w:rPr>
                         <w:lang w:val="en-US"/>
                       </w:rPr>
-                      <w:t>i</w:t>
-                    </w:r>
-                    <w:proofErr w:type="spellEnd"/>
-                    <w:r>
-                      <w:rPr>
-                        <w:lang w:val="en-US"/>
-                      </w:rPr>
-                      <w:t xml:space="preserve"> = 1</w:t>
+                      <w:t>i = 1</w:t>
                     </w:r>
                   </w:p>
                 </w:txbxContent>
@@ -2343,25 +2334,15 @@
                     <w:pPr>
                       <w:jc w:val="center"/>
                     </w:pPr>
-                    <w:proofErr w:type="spellStart"/>
-                    <w:proofErr w:type="gramStart"/>
                     <w:r>
                       <w:rPr>
                         <w:lang w:val="en-US"/>
                       </w:rPr>
-                      <w:t>i</w:t>
-                    </w:r>
-                    <w:proofErr w:type="spellEnd"/>
-                    <w:r>
-                      <w:rPr>
-                        <w:lang w:val="en-US"/>
-                      </w:rPr>
-                      <w:t xml:space="preserve"> &lt; N</w:t>
+                      <w:t>i &lt; N</w:t>
                     </w:r>
                     <w:r>
                       <w:t>?</w:t>
                     </w:r>
-                    <w:proofErr w:type="gramEnd"/>
                   </w:p>
                 </w:txbxContent>
               </v:textbox>
@@ -2380,43 +2361,7 @@
                       <w:rPr>
                         <w:lang w:val="en-US"/>
                       </w:rPr>
-                      <w:t>S[</w:t>
-                    </w:r>
-                    <w:proofErr w:type="spellStart"/>
-                    <w:r>
-                      <w:rPr>
-                        <w:lang w:val="en-US"/>
-                      </w:rPr>
-                      <w:t>i</w:t>
-                    </w:r>
-                    <w:proofErr w:type="spellEnd"/>
-                    <w:r>
-                      <w:rPr>
-                        <w:lang w:val="en-US"/>
-                      </w:rPr>
-                      <w:t xml:space="preserve">] = </w:t>
-                    </w:r>
-                    <w:proofErr w:type="gramStart"/>
-                    <w:r>
-                      <w:rPr>
-                        <w:lang w:val="en-US"/>
-                      </w:rPr>
-                      <w:t>S[</w:t>
-                    </w:r>
-                    <w:proofErr w:type="spellStart"/>
-                    <w:proofErr w:type="gramEnd"/>
-                    <w:r>
-                      <w:rPr>
-                        <w:lang w:val="en-US"/>
-                      </w:rPr>
-                      <w:t>i</w:t>
-                    </w:r>
-                    <w:proofErr w:type="spellEnd"/>
-                    <w:r>
-                      <w:rPr>
-                        <w:lang w:val="en-US"/>
-                      </w:rPr>
-                      <w:t xml:space="preserve"> – 1] * D</w:t>
+                      <w:t>S[i] = S[i – 1] * D</w:t>
                     </w:r>
                   </w:p>
                 </w:txbxContent>
@@ -2432,33 +2377,11 @@
                         <w:lang w:val="en-US"/>
                       </w:rPr>
                     </w:pPr>
-                    <w:proofErr w:type="spellStart"/>
                     <w:r>
                       <w:rPr>
                         <w:lang w:val="en-US"/>
                       </w:rPr>
-                      <w:t>i</w:t>
-                    </w:r>
-                    <w:proofErr w:type="spellEnd"/>
-                    <w:r>
-                      <w:rPr>
-                        <w:lang w:val="en-US"/>
-                      </w:rPr>
-                      <w:t xml:space="preserve"> = </w:t>
-                    </w:r>
-                    <w:proofErr w:type="spellStart"/>
-                    <w:r>
-                      <w:rPr>
-                        <w:lang w:val="en-US"/>
-                      </w:rPr>
-                      <w:t>i</w:t>
-                    </w:r>
-                    <w:proofErr w:type="spellEnd"/>
-                    <w:r>
-                      <w:rPr>
-                        <w:lang w:val="en-US"/>
-                      </w:rPr>
-                      <w:t xml:space="preserve"> + 1</w:t>
+                      <w:t>i = i + 1</w:t>
                     </w:r>
                   </w:p>
                 </w:txbxContent>
@@ -2481,21 +2404,7 @@
                       <w:rPr>
                         <w:lang w:val="en-US"/>
                       </w:rPr>
-                      <w:t>S[</w:t>
-                    </w:r>
-                    <w:proofErr w:type="spellStart"/>
-                    <w:r>
-                      <w:rPr>
-                        <w:lang w:val="en-US"/>
-                      </w:rPr>
-                      <w:t>i</w:t>
-                    </w:r>
-                    <w:proofErr w:type="spellEnd"/>
-                    <w:r>
-                      <w:rPr>
-                        <w:lang w:val="en-US"/>
-                      </w:rPr>
-                      <w:t>]</w:t>
+                      <w:t>S[i]</w:t>
                     </w:r>
                   </w:p>
                 </w:txbxContent>
@@ -2721,66 +2630,40 @@
         <w:autoSpaceDN w:val="0"/>
         <w:adjustRightInd w:val="0"/>
         <w:spacing w:after="0" w:line="240" w:lineRule="auto"/>
-        <w:ind w:left="284" w:hanging="284"/>
-        <w:rPr>
-          <w:rFonts w:ascii="Consolas" w:hAnsi="Consolas" w:cs="Consolas"/>
+        <w:ind w:left="284"/>
+        <w:rPr>
+          <w:rFonts w:ascii="Cascadia Mono" w:hAnsi="Cascadia Mono" w:cs="Cascadia Mono"/>
           <w:color w:val="000000"/>
           <w:sz w:val="24"/>
           <w:szCs w:val="24"/>
-          <w:lang w:val="en-US"/>
-        </w:rPr>
-      </w:pPr>
-      <w:r>
-        <w:rPr>
-          <w:rFonts w:ascii="Consolas" w:hAnsi="Consolas" w:cs="Consolas"/>
+        </w:rPr>
+      </w:pPr>
+      <w:r>
+        <w:rPr>
+          <w:rFonts w:ascii="Cascadia Mono" w:hAnsi="Cascadia Mono" w:cs="Cascadia Mono"/>
           <w:color w:val="808080"/>
           <w:sz w:val="24"/>
           <w:szCs w:val="24"/>
-          <w:lang w:val="en-US"/>
         </w:rPr>
         <w:t>#include</w:t>
       </w:r>
       <w:r>
         <w:rPr>
-          <w:rFonts w:ascii="Consolas" w:hAnsi="Consolas" w:cs="Consolas"/>
+          <w:rFonts w:ascii="Cascadia Mono" w:hAnsi="Cascadia Mono" w:cs="Cascadia Mono"/>
           <w:color w:val="000000"/>
           <w:sz w:val="24"/>
           <w:szCs w:val="24"/>
-          <w:lang w:val="en-US"/>
         </w:rPr>
         <w:t xml:space="preserve"> </w:t>
       </w:r>
       <w:r>
         <w:rPr>
-          <w:rFonts w:ascii="Consolas" w:hAnsi="Consolas" w:cs="Consolas"/>
+          <w:rFonts w:ascii="Cascadia Mono" w:hAnsi="Cascadia Mono" w:cs="Cascadia Mono"/>
           <w:color w:val="A31515"/>
           <w:sz w:val="24"/>
           <w:szCs w:val="24"/>
-          <w:lang w:val="en-US"/>
-        </w:rPr>
-        <w:t>&lt;</w:t>
-      </w:r>
-      <w:proofErr w:type="spellStart"/>
-      <w:r>
-        <w:rPr>
-          <w:rFonts w:ascii="Consolas" w:hAnsi="Consolas" w:cs="Consolas"/>
-          <w:color w:val="A31515"/>
-          <w:sz w:val="24"/>
-          <w:szCs w:val="24"/>
-          <w:lang w:val="en-US"/>
-        </w:rPr>
-        <w:t>stdio.h</w:t>
-      </w:r>
-      <w:proofErr w:type="spellEnd"/>
-      <w:r>
-        <w:rPr>
-          <w:rFonts w:ascii="Consolas" w:hAnsi="Consolas" w:cs="Consolas"/>
-          <w:color w:val="A31515"/>
-          <w:sz w:val="24"/>
-          <w:szCs w:val="24"/>
-          <w:lang w:val="en-US"/>
-        </w:rPr>
-        <w:t>&gt;</w:t>
+        </w:rPr>
+        <w:t>&lt;stdio.h&gt;</w:t>
       </w:r>
     </w:p>
     <w:p>
@@ -2789,66 +2672,40 @@
         <w:autoSpaceDN w:val="0"/>
         <w:adjustRightInd w:val="0"/>
         <w:spacing w:after="0" w:line="240" w:lineRule="auto"/>
-        <w:ind w:left="284" w:hanging="284"/>
-        <w:rPr>
-          <w:rFonts w:ascii="Consolas" w:hAnsi="Consolas" w:cs="Consolas"/>
+        <w:ind w:left="284"/>
+        <w:rPr>
+          <w:rFonts w:ascii="Cascadia Mono" w:hAnsi="Cascadia Mono" w:cs="Cascadia Mono"/>
           <w:color w:val="000000"/>
           <w:sz w:val="24"/>
           <w:szCs w:val="24"/>
-          <w:lang w:val="en-US"/>
-        </w:rPr>
-      </w:pPr>
-      <w:r>
-        <w:rPr>
-          <w:rFonts w:ascii="Consolas" w:hAnsi="Consolas" w:cs="Consolas"/>
+        </w:rPr>
+      </w:pPr>
+      <w:r>
+        <w:rPr>
+          <w:rFonts w:ascii="Cascadia Mono" w:hAnsi="Cascadia Mono" w:cs="Cascadia Mono"/>
           <w:color w:val="808080"/>
           <w:sz w:val="24"/>
           <w:szCs w:val="24"/>
-          <w:lang w:val="en-US"/>
         </w:rPr>
         <w:t>#include</w:t>
       </w:r>
       <w:r>
         <w:rPr>
-          <w:rFonts w:ascii="Consolas" w:hAnsi="Consolas" w:cs="Consolas"/>
+          <w:rFonts w:ascii="Cascadia Mono" w:hAnsi="Cascadia Mono" w:cs="Cascadia Mono"/>
           <w:color w:val="000000"/>
           <w:sz w:val="24"/>
           <w:szCs w:val="24"/>
-          <w:lang w:val="en-US"/>
         </w:rPr>
         <w:t xml:space="preserve"> </w:t>
       </w:r>
       <w:r>
         <w:rPr>
-          <w:rFonts w:ascii="Consolas" w:hAnsi="Consolas" w:cs="Consolas"/>
+          <w:rFonts w:ascii="Cascadia Mono" w:hAnsi="Cascadia Mono" w:cs="Cascadia Mono"/>
           <w:color w:val="A31515"/>
           <w:sz w:val="24"/>
           <w:szCs w:val="24"/>
-          <w:lang w:val="en-US"/>
-        </w:rPr>
-        <w:t>&lt;</w:t>
-      </w:r>
-      <w:proofErr w:type="spellStart"/>
-      <w:r>
-        <w:rPr>
-          <w:rFonts w:ascii="Consolas" w:hAnsi="Consolas" w:cs="Consolas"/>
-          <w:color w:val="A31515"/>
-          <w:sz w:val="24"/>
-          <w:szCs w:val="24"/>
-          <w:lang w:val="en-US"/>
-        </w:rPr>
-        <w:t>conio.h</w:t>
-      </w:r>
-      <w:proofErr w:type="spellEnd"/>
-      <w:r>
-        <w:rPr>
-          <w:rFonts w:ascii="Consolas" w:hAnsi="Consolas" w:cs="Consolas"/>
-          <w:color w:val="A31515"/>
-          <w:sz w:val="24"/>
-          <w:szCs w:val="24"/>
-          <w:lang w:val="en-US"/>
-        </w:rPr>
-        <w:t>&gt;</w:t>
+        </w:rPr>
+        <w:t>&lt;conio.h&gt;</w:t>
       </w:r>
     </w:p>
     <w:p>
@@ -2857,66 +2714,40 @@
         <w:autoSpaceDN w:val="0"/>
         <w:adjustRightInd w:val="0"/>
         <w:spacing w:after="0" w:line="240" w:lineRule="auto"/>
-        <w:ind w:left="284" w:hanging="284"/>
-        <w:rPr>
-          <w:rFonts w:ascii="Consolas" w:hAnsi="Consolas" w:cs="Consolas"/>
+        <w:ind w:left="284"/>
+        <w:rPr>
+          <w:rFonts w:ascii="Cascadia Mono" w:hAnsi="Cascadia Mono" w:cs="Cascadia Mono"/>
           <w:color w:val="000000"/>
           <w:sz w:val="24"/>
           <w:szCs w:val="24"/>
-          <w:lang w:val="en-US"/>
-        </w:rPr>
-      </w:pPr>
-      <w:r>
-        <w:rPr>
-          <w:rFonts w:ascii="Consolas" w:hAnsi="Consolas" w:cs="Consolas"/>
+        </w:rPr>
+      </w:pPr>
+      <w:r>
+        <w:rPr>
+          <w:rFonts w:ascii="Cascadia Mono" w:hAnsi="Cascadia Mono" w:cs="Cascadia Mono"/>
           <w:color w:val="808080"/>
           <w:sz w:val="24"/>
           <w:szCs w:val="24"/>
-          <w:lang w:val="en-US"/>
         </w:rPr>
         <w:t>#include</w:t>
       </w:r>
       <w:r>
         <w:rPr>
-          <w:rFonts w:ascii="Consolas" w:hAnsi="Consolas" w:cs="Consolas"/>
+          <w:rFonts w:ascii="Cascadia Mono" w:hAnsi="Cascadia Mono" w:cs="Cascadia Mono"/>
           <w:color w:val="000000"/>
           <w:sz w:val="24"/>
           <w:szCs w:val="24"/>
-          <w:lang w:val="en-US"/>
         </w:rPr>
         <w:t xml:space="preserve"> </w:t>
       </w:r>
       <w:r>
         <w:rPr>
-          <w:rFonts w:ascii="Consolas" w:hAnsi="Consolas" w:cs="Consolas"/>
+          <w:rFonts w:ascii="Cascadia Mono" w:hAnsi="Cascadia Mono" w:cs="Cascadia Mono"/>
           <w:color w:val="A31515"/>
           <w:sz w:val="24"/>
           <w:szCs w:val="24"/>
-          <w:lang w:val="en-US"/>
-        </w:rPr>
-        <w:t>&lt;</w:t>
-      </w:r>
-      <w:proofErr w:type="spellStart"/>
-      <w:r>
-        <w:rPr>
-          <w:rFonts w:ascii="Consolas" w:hAnsi="Consolas" w:cs="Consolas"/>
-          <w:color w:val="A31515"/>
-          <w:sz w:val="24"/>
-          <w:szCs w:val="24"/>
-          <w:lang w:val="en-US"/>
-        </w:rPr>
-        <w:t>windows.h</w:t>
-      </w:r>
-      <w:proofErr w:type="spellEnd"/>
-      <w:r>
-        <w:rPr>
-          <w:rFonts w:ascii="Consolas" w:hAnsi="Consolas" w:cs="Consolas"/>
-          <w:color w:val="A31515"/>
-          <w:sz w:val="24"/>
-          <w:szCs w:val="24"/>
-          <w:lang w:val="en-US"/>
-        </w:rPr>
-        <w:t>&gt;</w:t>
+        </w:rPr>
+        <w:t>&lt;windows.h&gt;</w:t>
       </w:r>
     </w:p>
     <w:p>
@@ -2925,77 +2756,14 @@
         <w:autoSpaceDN w:val="0"/>
         <w:adjustRightInd w:val="0"/>
         <w:spacing w:after="0" w:line="240" w:lineRule="auto"/>
-        <w:ind w:left="284" w:hanging="284"/>
-        <w:rPr>
-          <w:rFonts w:ascii="Consolas" w:hAnsi="Consolas" w:cs="Consolas"/>
+        <w:ind w:left="284"/>
+        <w:rPr>
+          <w:rFonts w:ascii="Cascadia Mono" w:hAnsi="Cascadia Mono" w:cs="Cascadia Mono"/>
           <w:color w:val="000000"/>
           <w:sz w:val="24"/>
           <w:szCs w:val="24"/>
-          <w:lang w:val="en-US"/>
-        </w:rPr>
-      </w:pPr>
-      <w:r>
-        <w:rPr>
-          <w:rFonts w:ascii="Consolas" w:hAnsi="Consolas" w:cs="Consolas"/>
-          <w:color w:val="2B91AF"/>
-          <w:sz w:val="24"/>
-          <w:szCs w:val="24"/>
-          <w:lang w:val="en-US"/>
-        </w:rPr>
-        <w:t>USHORT</w:t>
-      </w:r>
-      <w:r>
-        <w:rPr>
-          <w:rFonts w:ascii="Consolas" w:hAnsi="Consolas" w:cs="Consolas"/>
-          <w:color w:val="000000"/>
-          <w:sz w:val="24"/>
-          <w:szCs w:val="24"/>
-          <w:lang w:val="en-US"/>
-        </w:rPr>
-        <w:t xml:space="preserve"> </w:t>
-      </w:r>
-      <w:r>
-        <w:rPr>
-          <w:rFonts w:ascii="Consolas" w:hAnsi="Consolas" w:cs="Consolas"/>
-          <w:color w:val="0000FF"/>
-          <w:sz w:val="24"/>
-          <w:szCs w:val="24"/>
-          <w:lang w:val="en-US"/>
-        </w:rPr>
-        <w:t>const</w:t>
-      </w:r>
-      <w:r>
-        <w:rPr>
-          <w:rFonts w:ascii="Consolas" w:hAnsi="Consolas" w:cs="Consolas"/>
-          <w:color w:val="000000"/>
-          <w:sz w:val="24"/>
-          <w:szCs w:val="24"/>
-          <w:lang w:val="en-US"/>
-        </w:rPr>
-        <w:t xml:space="preserve"> </w:t>
-      </w:r>
-      <w:proofErr w:type="spellStart"/>
-      <w:r>
-        <w:rPr>
-          <w:rFonts w:ascii="Consolas" w:hAnsi="Consolas" w:cs="Consolas"/>
-          <w:color w:val="000000"/>
-          <w:sz w:val="24"/>
-          <w:szCs w:val="24"/>
-          <w:lang w:val="en-US"/>
-        </w:rPr>
-        <w:t>nmax</w:t>
-      </w:r>
-      <w:proofErr w:type="spellEnd"/>
-      <w:r>
-        <w:rPr>
-          <w:rFonts w:ascii="Consolas" w:hAnsi="Consolas" w:cs="Consolas"/>
-          <w:color w:val="000000"/>
-          <w:sz w:val="24"/>
-          <w:szCs w:val="24"/>
-          <w:lang w:val="en-US"/>
-        </w:rPr>
-        <w:t xml:space="preserve"> = 100;</w:t>
-      </w:r>
+        </w:rPr>
+      </w:pPr>
     </w:p>
     <w:p>
       <w:pPr>
@@ -3003,15 +2771,50 @@
         <w:autoSpaceDN w:val="0"/>
         <w:adjustRightInd w:val="0"/>
         <w:spacing w:after="0" w:line="240" w:lineRule="auto"/>
-        <w:ind w:left="284" w:hanging="284"/>
-        <w:rPr>
-          <w:rFonts w:ascii="Consolas" w:hAnsi="Consolas" w:cs="Consolas"/>
+        <w:ind w:left="284"/>
+        <w:rPr>
+          <w:rFonts w:ascii="Cascadia Mono" w:hAnsi="Cascadia Mono" w:cs="Cascadia Mono"/>
           <w:color w:val="000000"/>
           <w:sz w:val="24"/>
           <w:szCs w:val="24"/>
-          <w:lang w:val="en-US"/>
-        </w:rPr>
-      </w:pPr>
+        </w:rPr>
+      </w:pPr>
+      <w:r>
+        <w:rPr>
+          <w:rFonts w:ascii="Cascadia Mono" w:hAnsi="Cascadia Mono" w:cs="Cascadia Mono"/>
+          <w:color w:val="2B91AF"/>
+          <w:sz w:val="24"/>
+          <w:szCs w:val="24"/>
+        </w:rPr>
+        <w:t>USHORT</w:t>
+      </w:r>
+      <w:r>
+        <w:rPr>
+          <w:rFonts w:ascii="Cascadia Mono" w:hAnsi="Cascadia Mono" w:cs="Cascadia Mono"/>
+          <w:color w:val="000000"/>
+          <w:sz w:val="24"/>
+          <w:szCs w:val="24"/>
+        </w:rPr>
+        <w:t xml:space="preserve"> </w:t>
+      </w:r>
+      <w:r>
+        <w:rPr>
+          <w:rFonts w:ascii="Cascadia Mono" w:hAnsi="Cascadia Mono" w:cs="Cascadia Mono"/>
+          <w:color w:val="0000FF"/>
+          <w:sz w:val="24"/>
+          <w:szCs w:val="24"/>
+        </w:rPr>
+        <w:t>const</w:t>
+      </w:r>
+      <w:r>
+        <w:rPr>
+          <w:rFonts w:ascii="Cascadia Mono" w:hAnsi="Cascadia Mono" w:cs="Cascadia Mono"/>
+          <w:color w:val="000000"/>
+          <w:sz w:val="24"/>
+          <w:szCs w:val="24"/>
+        </w:rPr>
+        <w:t xml:space="preserve"> nmax = 100;</w:t>
+      </w:r>
     </w:p>
     <w:p>
       <w:pPr>
@@ -3019,39 +2822,14 @@
         <w:autoSpaceDN w:val="0"/>
         <w:adjustRightInd w:val="0"/>
         <w:spacing w:after="0" w:line="240" w:lineRule="auto"/>
-        <w:ind w:left="284" w:hanging="284"/>
-        <w:rPr>
-          <w:rFonts w:ascii="Consolas" w:hAnsi="Consolas" w:cs="Consolas"/>
+        <w:ind w:left="284"/>
+        <w:rPr>
+          <w:rFonts w:ascii="Cascadia Mono" w:hAnsi="Cascadia Mono" w:cs="Cascadia Mono"/>
           <w:color w:val="000000"/>
           <w:sz w:val="24"/>
           <w:szCs w:val="24"/>
-          <w:lang w:val="en-US"/>
-        </w:rPr>
-      </w:pPr>
-      <w:proofErr w:type="spellStart"/>
-      <w:proofErr w:type="gramStart"/>
-      <w:r>
-        <w:rPr>
-          <w:rFonts w:ascii="Consolas" w:hAnsi="Consolas" w:cs="Consolas"/>
-          <w:color w:val="0000FF"/>
-          <w:sz w:val="24"/>
-          <w:szCs w:val="24"/>
-          <w:lang w:val="en-US"/>
-        </w:rPr>
-        <w:t>int</w:t>
-      </w:r>
-      <w:proofErr w:type="spellEnd"/>
-      <w:proofErr w:type="gramEnd"/>
-      <w:r>
-        <w:rPr>
-          <w:rFonts w:ascii="Consolas" w:hAnsi="Consolas" w:cs="Consolas"/>
-          <w:color w:val="000000"/>
-          <w:sz w:val="24"/>
-          <w:szCs w:val="24"/>
-          <w:lang w:val="en-US"/>
-        </w:rPr>
-        <w:t xml:space="preserve"> main()</w:t>
-      </w:r>
+        </w:rPr>
+      </w:pPr>
     </w:p>
     <w:p>
       <w:pPr>
@@ -3059,24 +2837,31 @@
         <w:autoSpaceDN w:val="0"/>
         <w:adjustRightInd w:val="0"/>
         <w:spacing w:after="0" w:line="240" w:lineRule="auto"/>
-        <w:ind w:left="284" w:hanging="284"/>
-        <w:rPr>
-          <w:rFonts w:ascii="Consolas" w:hAnsi="Consolas" w:cs="Consolas"/>
+        <w:ind w:left="284"/>
+        <w:rPr>
+          <w:rFonts w:ascii="Cascadia Mono" w:hAnsi="Cascadia Mono" w:cs="Cascadia Mono"/>
           <w:color w:val="000000"/>
           <w:sz w:val="24"/>
           <w:szCs w:val="24"/>
-          <w:lang w:val="en-US"/>
-        </w:rPr>
-      </w:pPr>
-      <w:r>
-        <w:rPr>
-          <w:rFonts w:ascii="Consolas" w:hAnsi="Consolas" w:cs="Consolas"/>
+        </w:rPr>
+      </w:pPr>
+      <w:r>
+        <w:rPr>
+          <w:rFonts w:ascii="Cascadia Mono" w:hAnsi="Cascadia Mono" w:cs="Cascadia Mono"/>
+          <w:color w:val="0000FF"/>
+          <w:sz w:val="24"/>
+          <w:szCs w:val="24"/>
+        </w:rPr>
+        <w:t>int</w:t>
+      </w:r>
+      <w:r>
+        <w:rPr>
+          <w:rFonts w:ascii="Cascadia Mono" w:hAnsi="Cascadia Mono" w:cs="Cascadia Mono"/>
           <w:color w:val="000000"/>
           <w:sz w:val="24"/>
           <w:szCs w:val="24"/>
-          <w:lang w:val="en-US"/>
-        </w:rPr>
-        <w:t>{</w:t>
+        </w:rPr>
+        <w:t xml:space="preserve"> main()</w:t>
       </w:r>
     </w:p>
     <w:p>
@@ -3085,144 +2870,22 @@
         <w:autoSpaceDN w:val="0"/>
         <w:adjustRightInd w:val="0"/>
         <w:spacing w:after="0" w:line="240" w:lineRule="auto"/>
-        <w:ind w:left="284" w:hanging="284"/>
-        <w:rPr>
-          <w:rFonts w:ascii="Consolas" w:hAnsi="Consolas" w:cs="Consolas"/>
+        <w:ind w:left="284"/>
+        <w:rPr>
+          <w:rFonts w:ascii="Cascadia Mono" w:hAnsi="Cascadia Mono" w:cs="Cascadia Mono"/>
           <w:color w:val="000000"/>
           <w:sz w:val="24"/>
           <w:szCs w:val="24"/>
-          <w:lang w:val="en-US"/>
-        </w:rPr>
-      </w:pPr>
-      <w:r>
-        <w:rPr>
-          <w:rFonts w:ascii="Consolas" w:hAnsi="Consolas" w:cs="Consolas"/>
+        </w:rPr>
+      </w:pPr>
+      <w:r>
+        <w:rPr>
+          <w:rFonts w:ascii="Cascadia Mono" w:hAnsi="Cascadia Mono" w:cs="Cascadia Mono"/>
           <w:color w:val="000000"/>
           <w:sz w:val="24"/>
           <w:szCs w:val="24"/>
-          <w:lang w:val="en-US"/>
-        </w:rPr>
-        <w:t xml:space="preserve">   </w:t>
-      </w:r>
-      <w:r>
-        <w:rPr>
-          <w:rFonts w:ascii="Consolas" w:hAnsi="Consolas" w:cs="Consolas"/>
-          <w:color w:val="2B91AF"/>
-          <w:sz w:val="24"/>
-          <w:szCs w:val="24"/>
-          <w:lang w:val="en-US"/>
-        </w:rPr>
-        <w:t>UINT</w:t>
-      </w:r>
-      <w:r>
-        <w:rPr>
-          <w:rFonts w:ascii="Consolas" w:hAnsi="Consolas" w:cs="Consolas"/>
-          <w:color w:val="000000"/>
-          <w:sz w:val="24"/>
-          <w:szCs w:val="24"/>
-          <w:lang w:val="en-US"/>
-        </w:rPr>
-        <w:t xml:space="preserve"> </w:t>
-      </w:r>
-      <w:proofErr w:type="spellStart"/>
-      <w:r>
-        <w:rPr>
-          <w:rFonts w:ascii="Consolas" w:hAnsi="Consolas" w:cs="Consolas"/>
-          <w:color w:val="000000"/>
-          <w:sz w:val="24"/>
-          <w:szCs w:val="24"/>
-          <w:lang w:val="en-US"/>
-        </w:rPr>
-        <w:t>inCp</w:t>
-      </w:r>
-      <w:proofErr w:type="spellEnd"/>
-      <w:r>
-        <w:rPr>
-          <w:rFonts w:ascii="Consolas" w:hAnsi="Consolas" w:cs="Consolas"/>
-          <w:color w:val="000000"/>
-          <w:sz w:val="24"/>
-          <w:szCs w:val="24"/>
-          <w:lang w:val="en-US"/>
-        </w:rPr>
-        <w:t xml:space="preserve"> = </w:t>
-      </w:r>
-      <w:proofErr w:type="spellStart"/>
-      <w:proofErr w:type="gramStart"/>
-      <w:r>
-        <w:rPr>
-          <w:rFonts w:ascii="Consolas" w:hAnsi="Consolas" w:cs="Consolas"/>
-          <w:color w:val="000000"/>
-          <w:sz w:val="24"/>
-          <w:szCs w:val="24"/>
-          <w:lang w:val="en-US"/>
-        </w:rPr>
-        <w:t>GetConsoleCP</w:t>
-      </w:r>
-      <w:proofErr w:type="spellEnd"/>
-      <w:r>
-        <w:rPr>
-          <w:rFonts w:ascii="Consolas" w:hAnsi="Consolas" w:cs="Consolas"/>
-          <w:color w:val="000000"/>
-          <w:sz w:val="24"/>
-          <w:szCs w:val="24"/>
-          <w:lang w:val="en-US"/>
-        </w:rPr>
-        <w:t>(</w:t>
-      </w:r>
-      <w:proofErr w:type="gramEnd"/>
-      <w:r>
-        <w:rPr>
-          <w:rFonts w:ascii="Consolas" w:hAnsi="Consolas" w:cs="Consolas"/>
-          <w:color w:val="000000"/>
-          <w:sz w:val="24"/>
-          <w:szCs w:val="24"/>
-          <w:lang w:val="en-US"/>
-        </w:rPr>
-        <w:t xml:space="preserve">), </w:t>
-      </w:r>
-      <w:proofErr w:type="spellStart"/>
-      <w:r>
-        <w:rPr>
-          <w:rFonts w:ascii="Consolas" w:hAnsi="Consolas" w:cs="Consolas"/>
-          <w:color w:val="000000"/>
-          <w:sz w:val="24"/>
-          <w:szCs w:val="24"/>
-          <w:lang w:val="en-US"/>
-        </w:rPr>
-        <w:t>outCp</w:t>
-      </w:r>
-      <w:proofErr w:type="spellEnd"/>
-      <w:r>
-        <w:rPr>
-          <w:rFonts w:ascii="Consolas" w:hAnsi="Consolas" w:cs="Consolas"/>
-          <w:color w:val="000000"/>
-          <w:sz w:val="24"/>
-          <w:szCs w:val="24"/>
-          <w:lang w:val="en-US"/>
-        </w:rPr>
-        <w:t xml:space="preserve"> = </w:t>
-      </w:r>
-      <w:proofErr w:type="spellStart"/>
-      <w:r>
-        <w:rPr>
-          <w:rFonts w:ascii="Consolas" w:hAnsi="Consolas" w:cs="Consolas"/>
-          <w:color w:val="000000"/>
-          <w:sz w:val="24"/>
-          <w:szCs w:val="24"/>
-          <w:lang w:val="en-US"/>
-        </w:rPr>
-        <w:t>GetConsoleOutputCP</w:t>
-      </w:r>
-      <w:proofErr w:type="spellEnd"/>
-      <w:r>
-        <w:rPr>
-          <w:rFonts w:ascii="Consolas" w:hAnsi="Consolas" w:cs="Consolas"/>
-          <w:color w:val="000000"/>
-          <w:sz w:val="24"/>
-          <w:szCs w:val="24"/>
-          <w:lang w:val="en-US"/>
-        </w:rPr>
-        <w:t>();</w:t>
+        </w:rPr>
+        <w:t>{</w:t>
       </w:r>
     </w:p>
     <w:p>
@@ -3231,9 +2894,9 @@
         <w:autoSpaceDN w:val="0"/>
         <w:adjustRightInd w:val="0"/>
         <w:spacing w:after="0" w:line="240" w:lineRule="auto"/>
-        <w:ind w:left="284" w:hanging="284"/>
-        <w:rPr>
-          <w:rFonts w:ascii="Consolas" w:hAnsi="Consolas" w:cs="Consolas"/>
+        <w:ind w:left="284"/>
+        <w:rPr>
+          <w:rFonts w:ascii="Cascadia Mono" w:hAnsi="Cascadia Mono" w:cs="Cascadia Mono"/>
           <w:color w:val="000000"/>
           <w:sz w:val="24"/>
           <w:szCs w:val="24"/>
@@ -3242,7 +2905,7 @@
       </w:pPr>
       <w:r>
         <w:rPr>
-          <w:rFonts w:ascii="Consolas" w:hAnsi="Consolas" w:cs="Consolas"/>
+          <w:rFonts w:ascii="Cascadia Mono" w:hAnsi="Cascadia Mono" w:cs="Cascadia Mono"/>
           <w:color w:val="000000"/>
           <w:sz w:val="24"/>
           <w:szCs w:val="24"/>
@@ -3250,39 +2913,25 @@
         </w:rPr>
         <w:t xml:space="preserve">   </w:t>
       </w:r>
-      <w:proofErr w:type="spellStart"/>
-      <w:proofErr w:type="gramStart"/>
-      <w:r>
-        <w:rPr>
-          <w:rFonts w:ascii="Consolas" w:hAnsi="Consolas" w:cs="Consolas"/>
+      <w:r>
+        <w:rPr>
+          <w:rFonts w:ascii="Cascadia Mono" w:hAnsi="Cascadia Mono" w:cs="Cascadia Mono"/>
+          <w:color w:val="2B91AF"/>
+          <w:sz w:val="24"/>
+          <w:szCs w:val="24"/>
+          <w:lang w:val="en-US"/>
+        </w:rPr>
+        <w:t>UINT</w:t>
+      </w:r>
+      <w:r>
+        <w:rPr>
+          <w:rFonts w:ascii="Cascadia Mono" w:hAnsi="Cascadia Mono" w:cs="Cascadia Mono"/>
           <w:color w:val="000000"/>
           <w:sz w:val="24"/>
           <w:szCs w:val="24"/>
           <w:lang w:val="en-US"/>
         </w:rPr>
-        <w:t>SetConsoleCP</w:t>
-      </w:r>
-      <w:proofErr w:type="spellEnd"/>
-      <w:r>
-        <w:rPr>
-          <w:rFonts w:ascii="Consolas" w:hAnsi="Consolas" w:cs="Consolas"/>
-          <w:color w:val="000000"/>
-          <w:sz w:val="24"/>
-          <w:szCs w:val="24"/>
-          <w:lang w:val="en-US"/>
-        </w:rPr>
-        <w:t>(</w:t>
-      </w:r>
-      <w:proofErr w:type="gramEnd"/>
-      <w:r>
-        <w:rPr>
-          <w:rFonts w:ascii="Consolas" w:hAnsi="Consolas" w:cs="Consolas"/>
-          <w:color w:val="000000"/>
-          <w:sz w:val="24"/>
-          <w:szCs w:val="24"/>
-          <w:lang w:val="en-US"/>
-        </w:rPr>
-        <w:t>1251);</w:t>
+        <w:t xml:space="preserve"> inCp = GetConsoleCP(), outCp = GetConsoleOutputCP();</w:t>
       </w:r>
     </w:p>
     <w:p>
@@ -3291,58 +2940,32 @@
         <w:autoSpaceDN w:val="0"/>
         <w:adjustRightInd w:val="0"/>
         <w:spacing w:after="0" w:line="240" w:lineRule="auto"/>
-        <w:ind w:left="284" w:hanging="284"/>
-        <w:rPr>
-          <w:rFonts w:ascii="Consolas" w:hAnsi="Consolas" w:cs="Consolas"/>
+        <w:ind w:left="284"/>
+        <w:rPr>
+          <w:rFonts w:ascii="Cascadia Mono" w:hAnsi="Cascadia Mono" w:cs="Cascadia Mono"/>
           <w:color w:val="000000"/>
           <w:sz w:val="24"/>
           <w:szCs w:val="24"/>
+        </w:rPr>
+      </w:pPr>
+      <w:r>
+        <w:rPr>
+          <w:rFonts w:ascii="Cascadia Mono" w:hAnsi="Cascadia Mono" w:cs="Cascadia Mono"/>
+          <w:color w:val="000000"/>
+          <w:sz w:val="24"/>
+          <w:szCs w:val="24"/>
           <w:lang w:val="en-US"/>
         </w:rPr>
-      </w:pPr>
-      <w:r>
-        <w:rPr>
-          <w:rFonts w:ascii="Consolas" w:hAnsi="Consolas" w:cs="Consolas"/>
+        <w:t xml:space="preserve">   </w:t>
+      </w:r>
+      <w:r>
+        <w:rPr>
+          <w:rFonts w:ascii="Cascadia Mono" w:hAnsi="Cascadia Mono" w:cs="Cascadia Mono"/>
           <w:color w:val="000000"/>
           <w:sz w:val="24"/>
           <w:szCs w:val="24"/>
-          <w:lang w:val="en-US"/>
-        </w:rPr>
-        <w:t xml:space="preserve">   </w:t>
-      </w:r>
-      <w:proofErr w:type="spellStart"/>
-      <w:proofErr w:type="gramStart"/>
-      <w:r>
-        <w:rPr>
-          <w:rFonts w:ascii="Consolas" w:hAnsi="Consolas" w:cs="Consolas"/>
-          <w:color w:val="000000"/>
-          <w:sz w:val="24"/>
-          <w:szCs w:val="24"/>
-          <w:lang w:val="en-US"/>
-        </w:rPr>
-        <w:t>SetConsoleOutputCP</w:t>
-      </w:r>
-      <w:proofErr w:type="spellEnd"/>
-      <w:r>
-        <w:rPr>
-          <w:rFonts w:ascii="Consolas" w:hAnsi="Consolas" w:cs="Consolas"/>
-          <w:color w:val="000000"/>
-          <w:sz w:val="24"/>
-          <w:szCs w:val="24"/>
-          <w:lang w:val="en-US"/>
-        </w:rPr>
-        <w:t>(</w:t>
-      </w:r>
-      <w:proofErr w:type="gramEnd"/>
-      <w:r>
-        <w:rPr>
-          <w:rFonts w:ascii="Consolas" w:hAnsi="Consolas" w:cs="Consolas"/>
-          <w:color w:val="000000"/>
-          <w:sz w:val="24"/>
-          <w:szCs w:val="24"/>
-          <w:lang w:val="en-US"/>
-        </w:rPr>
-        <w:t>1251);</w:t>
+        </w:rPr>
+        <w:t>SetConsoleCP(1251);</w:t>
       </w:r>
     </w:p>
     <w:p>
@@ -3351,15 +2974,23 @@
         <w:autoSpaceDN w:val="0"/>
         <w:adjustRightInd w:val="0"/>
         <w:spacing w:after="0" w:line="240" w:lineRule="auto"/>
-        <w:ind w:left="284" w:hanging="284"/>
-        <w:rPr>
-          <w:rFonts w:ascii="Consolas" w:hAnsi="Consolas" w:cs="Consolas"/>
+        <w:ind w:left="284"/>
+        <w:rPr>
+          <w:rFonts w:ascii="Cascadia Mono" w:hAnsi="Cascadia Mono" w:cs="Cascadia Mono"/>
           <w:color w:val="000000"/>
           <w:sz w:val="24"/>
           <w:szCs w:val="24"/>
-          <w:lang w:val="en-US"/>
-        </w:rPr>
-      </w:pPr>
+        </w:rPr>
+      </w:pPr>
+      <w:r>
+        <w:rPr>
+          <w:rFonts w:ascii="Cascadia Mono" w:hAnsi="Cascadia Mono" w:cs="Cascadia Mono"/>
+          <w:color w:val="000000"/>
+          <w:sz w:val="24"/>
+          <w:szCs w:val="24"/>
+        </w:rPr>
+        <w:t xml:space="preserve">   SetConsoleOutputCP(1251);</w:t>
+      </w:r>
     </w:p>
     <w:p>
       <w:pPr>
@@ -3367,42 +2998,38 @@
         <w:autoSpaceDN w:val="0"/>
         <w:adjustRightInd w:val="0"/>
         <w:spacing w:after="0" w:line="240" w:lineRule="auto"/>
-        <w:ind w:left="284" w:hanging="284"/>
-        <w:rPr>
-          <w:rFonts w:ascii="Consolas" w:hAnsi="Consolas" w:cs="Consolas"/>
+        <w:ind w:left="284"/>
+        <w:rPr>
+          <w:rFonts w:ascii="Cascadia Mono" w:hAnsi="Cascadia Mono" w:cs="Cascadia Mono"/>
           <w:color w:val="000000"/>
           <w:sz w:val="24"/>
           <w:szCs w:val="24"/>
-          <w:lang w:val="en-US"/>
-        </w:rPr>
-      </w:pPr>
-      <w:r>
-        <w:rPr>
-          <w:rFonts w:ascii="Consolas" w:hAnsi="Consolas" w:cs="Consolas"/>
+        </w:rPr>
+      </w:pPr>
+      <w:r>
+        <w:rPr>
+          <w:rFonts w:ascii="Cascadia Mono" w:hAnsi="Cascadia Mono" w:cs="Cascadia Mono"/>
           <w:color w:val="000000"/>
           <w:sz w:val="24"/>
           <w:szCs w:val="24"/>
-          <w:lang w:val="en-US"/>
         </w:rPr>
         <w:t xml:space="preserve">   </w:t>
       </w:r>
       <w:r>
         <w:rPr>
-          <w:rFonts w:ascii="Consolas" w:hAnsi="Consolas" w:cs="Consolas"/>
+          <w:rFonts w:ascii="Cascadia Mono" w:hAnsi="Cascadia Mono" w:cs="Cascadia Mono"/>
           <w:color w:val="2B91AF"/>
           <w:sz w:val="24"/>
           <w:szCs w:val="24"/>
-          <w:lang w:val="en-US"/>
         </w:rPr>
         <w:t>USHORT</w:t>
       </w:r>
       <w:r>
         <w:rPr>
-          <w:rFonts w:ascii="Consolas" w:hAnsi="Consolas" w:cs="Consolas"/>
+          <w:rFonts w:ascii="Cascadia Mono" w:hAnsi="Cascadia Mono" w:cs="Cascadia Mono"/>
           <w:color w:val="000000"/>
           <w:sz w:val="24"/>
           <w:szCs w:val="24"/>
-          <w:lang w:val="en-US"/>
         </w:rPr>
         <w:t xml:space="preserve"> N = 0;</w:t>
       </w:r>
@@ -3413,9 +3040,9 @@
         <w:autoSpaceDN w:val="0"/>
         <w:adjustRightInd w:val="0"/>
         <w:spacing w:after="0" w:line="240" w:lineRule="auto"/>
-        <w:ind w:left="284" w:hanging="284"/>
-        <w:rPr>
-          <w:rFonts w:ascii="Consolas" w:hAnsi="Consolas" w:cs="Consolas"/>
+        <w:ind w:left="284"/>
+        <w:rPr>
+          <w:rFonts w:ascii="Cascadia Mono" w:hAnsi="Cascadia Mono" w:cs="Cascadia Mono"/>
           <w:color w:val="000000"/>
           <w:sz w:val="24"/>
           <w:szCs w:val="24"/>
@@ -3424,7 +3051,7 @@
       </w:pPr>
       <w:r>
         <w:rPr>
-          <w:rFonts w:ascii="Consolas" w:hAnsi="Consolas" w:cs="Consolas"/>
+          <w:rFonts w:ascii="Cascadia Mono" w:hAnsi="Cascadia Mono" w:cs="Cascadia Mono"/>
           <w:color w:val="000000"/>
           <w:sz w:val="24"/>
           <w:szCs w:val="24"/>
@@ -3434,45 +3061,23 @@
       </w:r>
       <w:r>
         <w:rPr>
-          <w:rFonts w:ascii="Consolas" w:hAnsi="Consolas" w:cs="Consolas"/>
-          <w:color w:val="2B91AF"/>
+          <w:rFonts w:ascii="Cascadia Mono" w:hAnsi="Cascadia Mono" w:cs="Cascadia Mono"/>
+          <w:color w:val="0000FF"/>
           <w:sz w:val="24"/>
           <w:szCs w:val="24"/>
           <w:lang w:val="en-US"/>
         </w:rPr>
-        <w:t>LONG64</w:t>
-      </w:r>
-      <w:r>
-        <w:rPr>
-          <w:rFonts w:ascii="Consolas" w:hAnsi="Consolas" w:cs="Consolas"/>
+        <w:t>float</w:t>
+      </w:r>
+      <w:r>
+        <w:rPr>
+          <w:rFonts w:ascii="Cascadia Mono" w:hAnsi="Cascadia Mono" w:cs="Cascadia Mono"/>
           <w:color w:val="000000"/>
           <w:sz w:val="24"/>
           <w:szCs w:val="24"/>
           <w:lang w:val="en-US"/>
         </w:rPr>
-        <w:t xml:space="preserve"> A = 0, D = 0, S[</w:t>
-      </w:r>
-      <w:proofErr w:type="spellStart"/>
-      <w:r>
-        <w:rPr>
-          <w:rFonts w:ascii="Consolas" w:hAnsi="Consolas" w:cs="Consolas"/>
-          <w:color w:val="000000"/>
-          <w:sz w:val="24"/>
-          <w:szCs w:val="24"/>
-          <w:lang w:val="en-US"/>
-        </w:rPr>
-        <w:t>nmax</w:t>
-      </w:r>
-      <w:proofErr w:type="spellEnd"/>
-      <w:r>
-        <w:rPr>
-          <w:rFonts w:ascii="Consolas" w:hAnsi="Consolas" w:cs="Consolas"/>
-          <w:color w:val="000000"/>
-          <w:sz w:val="24"/>
-          <w:szCs w:val="24"/>
-          <w:lang w:val="en-US"/>
-        </w:rPr>
-        <w:t>];</w:t>
+        <w:t xml:space="preserve"> A = 0, D = 0, S[nmax];</w:t>
       </w:r>
     </w:p>
     <w:p>
@@ -3481,9 +3086,9 @@
         <w:autoSpaceDN w:val="0"/>
         <w:adjustRightInd w:val="0"/>
         <w:spacing w:after="0" w:line="240" w:lineRule="auto"/>
-        <w:ind w:left="284" w:hanging="284"/>
-        <w:rPr>
-          <w:rFonts w:ascii="Consolas" w:hAnsi="Consolas" w:cs="Consolas"/>
+        <w:ind w:left="284"/>
+        <w:rPr>
+          <w:rFonts w:ascii="Cascadia Mono" w:hAnsi="Cascadia Mono" w:cs="Cascadia Mono"/>
           <w:color w:val="000000"/>
           <w:sz w:val="24"/>
           <w:szCs w:val="24"/>
@@ -3497,9 +3102,9 @@
         <w:autoSpaceDN w:val="0"/>
         <w:adjustRightInd w:val="0"/>
         <w:spacing w:after="0" w:line="240" w:lineRule="auto"/>
-        <w:ind w:left="284" w:hanging="284"/>
-        <w:rPr>
-          <w:rFonts w:ascii="Consolas" w:hAnsi="Consolas" w:cs="Consolas"/>
+        <w:ind w:left="284"/>
+        <w:rPr>
+          <w:rFonts w:ascii="Cascadia Mono" w:hAnsi="Cascadia Mono" w:cs="Cascadia Mono"/>
           <w:color w:val="000000"/>
           <w:sz w:val="24"/>
           <w:szCs w:val="24"/>
@@ -3507,7 +3112,7 @@
       </w:pPr>
       <w:r>
         <w:rPr>
-          <w:rFonts w:ascii="Consolas" w:hAnsi="Consolas" w:cs="Consolas"/>
+          <w:rFonts w:ascii="Cascadia Mono" w:hAnsi="Cascadia Mono" w:cs="Cascadia Mono"/>
           <w:color w:val="000000"/>
           <w:sz w:val="24"/>
           <w:szCs w:val="24"/>
@@ -3515,67 +3120,27 @@
         </w:rPr>
         <w:t xml:space="preserve">   </w:t>
       </w:r>
-      <w:proofErr w:type="spellStart"/>
-      <w:r>
-        <w:rPr>
-          <w:rFonts w:ascii="Consolas" w:hAnsi="Consolas" w:cs="Consolas"/>
+      <w:r>
+        <w:rPr>
+          <w:rFonts w:ascii="Cascadia Mono" w:hAnsi="Cascadia Mono" w:cs="Cascadia Mono"/>
           <w:color w:val="000000"/>
           <w:sz w:val="24"/>
           <w:szCs w:val="24"/>
         </w:rPr>
-        <w:t>printf_s</w:t>
-      </w:r>
-      <w:proofErr w:type="spellEnd"/>
-      <w:r>
-        <w:rPr>
-          <w:rFonts w:ascii="Consolas" w:hAnsi="Consolas" w:cs="Consolas"/>
-          <w:color w:val="000000"/>
-          <w:sz w:val="24"/>
-          <w:szCs w:val="24"/>
-        </w:rPr>
-        <w:t>(</w:t>
-      </w:r>
-      <w:r>
-        <w:rPr>
-          <w:rFonts w:ascii="Consolas" w:hAnsi="Consolas" w:cs="Consolas"/>
+        <w:t>printf_s(</w:t>
+      </w:r>
+      <w:r>
+        <w:rPr>
+          <w:rFonts w:ascii="Cascadia Mono" w:hAnsi="Cascadia Mono" w:cs="Cascadia Mono"/>
           <w:color w:val="A31515"/>
           <w:sz w:val="24"/>
           <w:szCs w:val="24"/>
         </w:rPr>
-        <w:t>"Введите размер массива, первый член и знаменатель геометр</w:t>
-      </w:r>
-      <w:r>
-        <w:rPr>
-          <w:rFonts w:ascii="Consolas" w:hAnsi="Consolas" w:cs="Consolas"/>
-          <w:color w:val="A31515"/>
-          <w:sz w:val="24"/>
-          <w:szCs w:val="24"/>
-        </w:rPr>
-        <w:t>и</w:t>
-      </w:r>
-      <w:r>
-        <w:rPr>
-          <w:rFonts w:ascii="Consolas" w:hAnsi="Consolas" w:cs="Consolas"/>
-          <w:color w:val="A31515"/>
-          <w:sz w:val="24"/>
-          <w:szCs w:val="24"/>
-        </w:rPr>
-        <w:t>ческой прогрессии</w:t>
-      </w:r>
-      <w:proofErr w:type="gramStart"/>
-      <w:r>
-        <w:rPr>
-          <w:rFonts w:ascii="Consolas" w:hAnsi="Consolas" w:cs="Consolas"/>
-          <w:color w:val="A31515"/>
-          <w:sz w:val="24"/>
-          <w:szCs w:val="24"/>
-        </w:rPr>
-        <w:t>: "</w:t>
-      </w:r>
-      <w:proofErr w:type="gramEnd"/>
-      <w:r>
-        <w:rPr>
-          <w:rFonts w:ascii="Consolas" w:hAnsi="Consolas" w:cs="Consolas"/>
+        <w:t>"Введите размер массива, первый член и знаменатель геометрической прогрессии: "</w:t>
+      </w:r>
+      <w:r>
+        <w:rPr>
+          <w:rFonts w:ascii="Cascadia Mono" w:hAnsi="Cascadia Mono" w:cs="Cascadia Mono"/>
           <w:color w:val="000000"/>
           <w:sz w:val="24"/>
           <w:szCs w:val="24"/>
@@ -3589,9 +3154,9 @@
         <w:autoSpaceDN w:val="0"/>
         <w:adjustRightInd w:val="0"/>
         <w:spacing w:after="0" w:line="240" w:lineRule="auto"/>
-        <w:ind w:left="284" w:hanging="284"/>
-        <w:rPr>
-          <w:rFonts w:ascii="Consolas" w:hAnsi="Consolas" w:cs="Consolas"/>
+        <w:ind w:left="284"/>
+        <w:rPr>
+          <w:rFonts w:ascii="Cascadia Mono" w:hAnsi="Cascadia Mono" w:cs="Cascadia Mono"/>
           <w:color w:val="000000"/>
           <w:sz w:val="24"/>
           <w:szCs w:val="24"/>
@@ -3600,126 +3165,36 @@
       </w:pPr>
       <w:r>
         <w:rPr>
-          <w:rFonts w:ascii="Consolas" w:hAnsi="Consolas" w:cs="Consolas"/>
+          <w:rFonts w:ascii="Cascadia Mono" w:hAnsi="Cascadia Mono" w:cs="Cascadia Mono"/>
           <w:color w:val="000000"/>
           <w:sz w:val="24"/>
           <w:szCs w:val="24"/>
         </w:rPr>
         <w:t xml:space="preserve">   </w:t>
       </w:r>
-      <w:proofErr w:type="spellStart"/>
-      <w:r>
-        <w:rPr>
-          <w:rFonts w:ascii="Consolas" w:hAnsi="Consolas" w:cs="Consolas"/>
+      <w:r>
+        <w:rPr>
+          <w:rFonts w:ascii="Cascadia Mono" w:hAnsi="Cascadia Mono" w:cs="Cascadia Mono"/>
           <w:color w:val="000000"/>
           <w:sz w:val="24"/>
           <w:szCs w:val="24"/>
           <w:lang w:val="en-US"/>
         </w:rPr>
-        <w:t>scanf_</w:t>
-      </w:r>
-      <w:proofErr w:type="gramStart"/>
-      <w:r>
-        <w:rPr>
-          <w:rFonts w:ascii="Consolas" w:hAnsi="Consolas" w:cs="Consolas"/>
-          <w:color w:val="000000"/>
+        <w:t>scanf_s(</w:t>
+      </w:r>
+      <w:r>
+        <w:rPr>
+          <w:rFonts w:ascii="Cascadia Mono" w:hAnsi="Cascadia Mono" w:cs="Cascadia Mono"/>
+          <w:color w:val="A31515"/>
           <w:sz w:val="24"/>
           <w:szCs w:val="24"/>
           <w:lang w:val="en-US"/>
         </w:rPr>
-        <w:t>s</w:t>
-      </w:r>
-      <w:proofErr w:type="spellEnd"/>
-      <w:r>
-        <w:rPr>
-          <w:rFonts w:ascii="Consolas" w:hAnsi="Consolas" w:cs="Consolas"/>
-          <w:color w:val="000000"/>
-          <w:sz w:val="24"/>
-          <w:szCs w:val="24"/>
-          <w:lang w:val="en-US"/>
-        </w:rPr>
-        <w:t>(</w:t>
-      </w:r>
-      <w:proofErr w:type="gramEnd"/>
-      <w:r>
-        <w:rPr>
-          <w:rFonts w:ascii="Consolas" w:hAnsi="Consolas" w:cs="Consolas"/>
-          <w:color w:val="A31515"/>
-          <w:sz w:val="24"/>
-          <w:szCs w:val="24"/>
-          <w:lang w:val="en-US"/>
-        </w:rPr>
-        <w:t>"%</w:t>
-      </w:r>
-      <w:proofErr w:type="spellStart"/>
-      <w:r>
-        <w:rPr>
-          <w:rFonts w:ascii="Consolas" w:hAnsi="Consolas" w:cs="Consolas"/>
-          <w:color w:val="A31515"/>
-          <w:sz w:val="24"/>
-          <w:szCs w:val="24"/>
-          <w:lang w:val="en-US"/>
-        </w:rPr>
-        <w:t>hu</w:t>
-      </w:r>
-      <w:proofErr w:type="spellEnd"/>
-      <w:r>
-        <w:rPr>
-          <w:rFonts w:ascii="Consolas" w:hAnsi="Consolas" w:cs="Consolas"/>
-          <w:color w:val="A31515"/>
-          <w:sz w:val="24"/>
-          <w:szCs w:val="24"/>
-          <w:lang w:val="en-US"/>
-        </w:rPr>
-        <w:t xml:space="preserve"> %</w:t>
-      </w:r>
-      <w:proofErr w:type="spellStart"/>
-      <w:r>
-        <w:rPr>
-          <w:rFonts w:ascii="Consolas" w:hAnsi="Consolas" w:cs="Consolas"/>
-          <w:color w:val="A31515"/>
-          <w:sz w:val="24"/>
-          <w:szCs w:val="24"/>
-          <w:lang w:val="en-US"/>
-        </w:rPr>
-        <w:t>lld</w:t>
-      </w:r>
-      <w:proofErr w:type="spellEnd"/>
-      <w:r>
-        <w:rPr>
-          <w:rFonts w:ascii="Consolas" w:hAnsi="Consolas" w:cs="Consolas"/>
-          <w:color w:val="A31515"/>
-          <w:sz w:val="24"/>
-          <w:szCs w:val="24"/>
-          <w:lang w:val="en-US"/>
-        </w:rPr>
-        <w:t xml:space="preserve"> %</w:t>
-      </w:r>
-      <w:proofErr w:type="spellStart"/>
-      <w:r>
-        <w:rPr>
-          <w:rFonts w:ascii="Consolas" w:hAnsi="Consolas" w:cs="Consolas"/>
-          <w:color w:val="A31515"/>
-          <w:sz w:val="24"/>
-          <w:szCs w:val="24"/>
-          <w:lang w:val="en-US"/>
-        </w:rPr>
-        <w:t>lld</w:t>
-      </w:r>
-      <w:proofErr w:type="spellEnd"/>
-      <w:r>
-        <w:rPr>
-          <w:rFonts w:ascii="Consolas" w:hAnsi="Consolas" w:cs="Consolas"/>
-          <w:color w:val="A31515"/>
-          <w:sz w:val="24"/>
-          <w:szCs w:val="24"/>
-          <w:lang w:val="en-US"/>
-        </w:rPr>
-        <w:t>"</w:t>
-      </w:r>
-      <w:r>
-        <w:rPr>
-          <w:rFonts w:ascii="Consolas" w:hAnsi="Consolas" w:cs="Consolas"/>
+        <w:t>"%hu %f %f"</w:t>
+      </w:r>
+      <w:r>
+        <w:rPr>
+          <w:rFonts w:ascii="Cascadia Mono" w:hAnsi="Cascadia Mono" w:cs="Cascadia Mono"/>
           <w:color w:val="000000"/>
           <w:sz w:val="24"/>
           <w:szCs w:val="24"/>
@@ -3734,9 +3209,9 @@
         <w:autoSpaceDN w:val="0"/>
         <w:adjustRightInd w:val="0"/>
         <w:spacing w:after="0" w:line="240" w:lineRule="auto"/>
-        <w:ind w:left="284" w:hanging="284"/>
-        <w:rPr>
-          <w:rFonts w:ascii="Consolas" w:hAnsi="Consolas" w:cs="Consolas"/>
+        <w:ind w:left="284"/>
+        <w:rPr>
+          <w:rFonts w:ascii="Cascadia Mono" w:hAnsi="Cascadia Mono" w:cs="Cascadia Mono"/>
           <w:color w:val="000000"/>
           <w:sz w:val="24"/>
           <w:szCs w:val="24"/>
@@ -3750,46 +3225,32 @@
         <w:autoSpaceDN w:val="0"/>
         <w:adjustRightInd w:val="0"/>
         <w:spacing w:after="0" w:line="240" w:lineRule="auto"/>
-        <w:ind w:left="284" w:hanging="284"/>
-        <w:rPr>
-          <w:rFonts w:ascii="Consolas" w:hAnsi="Consolas" w:cs="Consolas"/>
+        <w:ind w:left="284"/>
+        <w:rPr>
+          <w:rFonts w:ascii="Cascadia Mono" w:hAnsi="Cascadia Mono" w:cs="Cascadia Mono"/>
           <w:color w:val="000000"/>
           <w:sz w:val="24"/>
           <w:szCs w:val="24"/>
+        </w:rPr>
+      </w:pPr>
+      <w:r>
+        <w:rPr>
+          <w:rFonts w:ascii="Cascadia Mono" w:hAnsi="Cascadia Mono" w:cs="Cascadia Mono"/>
+          <w:color w:val="000000"/>
+          <w:sz w:val="24"/>
+          <w:szCs w:val="24"/>
           <w:lang w:val="en-US"/>
         </w:rPr>
-      </w:pPr>
-      <w:r>
-        <w:rPr>
-          <w:rFonts w:ascii="Consolas" w:hAnsi="Consolas" w:cs="Consolas"/>
+        <w:t xml:space="preserve">   </w:t>
+      </w:r>
+      <w:r>
+        <w:rPr>
+          <w:rFonts w:ascii="Cascadia Mono" w:hAnsi="Cascadia Mono" w:cs="Cascadia Mono"/>
           <w:color w:val="000000"/>
           <w:sz w:val="24"/>
           <w:szCs w:val="24"/>
-          <w:lang w:val="en-US"/>
-        </w:rPr>
-        <w:t xml:space="preserve">   </w:t>
-      </w:r>
-      <w:proofErr w:type="gramStart"/>
-      <w:r>
-        <w:rPr>
-          <w:rFonts w:ascii="Consolas" w:hAnsi="Consolas" w:cs="Consolas"/>
-          <w:color w:val="000000"/>
-          <w:sz w:val="24"/>
-          <w:szCs w:val="24"/>
-          <w:lang w:val="en-US"/>
-        </w:rPr>
-        <w:t>S[</w:t>
-      </w:r>
-      <w:proofErr w:type="gramEnd"/>
-      <w:r>
-        <w:rPr>
-          <w:rFonts w:ascii="Consolas" w:hAnsi="Consolas" w:cs="Consolas"/>
-          <w:color w:val="000000"/>
-          <w:sz w:val="24"/>
-          <w:szCs w:val="24"/>
-          <w:lang w:val="en-US"/>
-        </w:rPr>
-        <w:t>0] = A;</w:t>
+        </w:rPr>
+        <w:t>S[0] = A;</w:t>
       </w:r>
     </w:p>
     <w:p>
@@ -3798,98 +3259,38 @@
         <w:autoSpaceDN w:val="0"/>
         <w:adjustRightInd w:val="0"/>
         <w:spacing w:after="0" w:line="240" w:lineRule="auto"/>
-        <w:ind w:left="284" w:hanging="284"/>
-        <w:rPr>
-          <w:rFonts w:ascii="Consolas" w:hAnsi="Consolas" w:cs="Consolas"/>
+        <w:ind w:left="284"/>
+        <w:rPr>
+          <w:rFonts w:ascii="Cascadia Mono" w:hAnsi="Cascadia Mono" w:cs="Cascadia Mono"/>
           <w:color w:val="000000"/>
           <w:sz w:val="24"/>
           <w:szCs w:val="24"/>
-          <w:lang w:val="en-US"/>
-        </w:rPr>
-      </w:pPr>
-      <w:r>
-        <w:rPr>
-          <w:rFonts w:ascii="Consolas" w:hAnsi="Consolas" w:cs="Consolas"/>
+        </w:rPr>
+      </w:pPr>
+      <w:r>
+        <w:rPr>
+          <w:rFonts w:ascii="Cascadia Mono" w:hAnsi="Cascadia Mono" w:cs="Cascadia Mono"/>
           <w:color w:val="000000"/>
           <w:sz w:val="24"/>
           <w:szCs w:val="24"/>
-          <w:lang w:val="en-US"/>
-        </w:rPr>
-        <w:t xml:space="preserve">   </w:t>
-      </w:r>
-      <w:proofErr w:type="spellStart"/>
-      <w:r>
-        <w:rPr>
-          <w:rFonts w:ascii="Consolas" w:hAnsi="Consolas" w:cs="Consolas"/>
+        </w:rPr>
+        <w:t xml:space="preserve">   printf_s(</w:t>
+      </w:r>
+      <w:r>
+        <w:rPr>
+          <w:rFonts w:ascii="Cascadia Mono" w:hAnsi="Cascadia Mono" w:cs="Cascadia Mono"/>
+          <w:color w:val="A31515"/>
+          <w:sz w:val="24"/>
+          <w:szCs w:val="24"/>
+        </w:rPr>
+        <w:t>"%4.2f "</w:t>
+      </w:r>
+      <w:r>
+        <w:rPr>
+          <w:rFonts w:ascii="Cascadia Mono" w:hAnsi="Cascadia Mono" w:cs="Cascadia Mono"/>
           <w:color w:val="000000"/>
           <w:sz w:val="24"/>
           <w:szCs w:val="24"/>
-          <w:lang w:val="en-US"/>
-        </w:rPr>
-        <w:t>printf_</w:t>
-      </w:r>
-      <w:proofErr w:type="gramStart"/>
-      <w:r>
-        <w:rPr>
-          <w:rFonts w:ascii="Consolas" w:hAnsi="Consolas" w:cs="Consolas"/>
-          <w:color w:val="000000"/>
-          <w:sz w:val="24"/>
-          <w:szCs w:val="24"/>
-          <w:lang w:val="en-US"/>
-        </w:rPr>
-        <w:t>s</w:t>
-      </w:r>
-      <w:proofErr w:type="spellEnd"/>
-      <w:r>
-        <w:rPr>
-          <w:rFonts w:ascii="Consolas" w:hAnsi="Consolas" w:cs="Consolas"/>
-          <w:color w:val="000000"/>
-          <w:sz w:val="24"/>
-          <w:szCs w:val="24"/>
-          <w:lang w:val="en-US"/>
-        </w:rPr>
-        <w:t>(</w:t>
-      </w:r>
-      <w:proofErr w:type="gramEnd"/>
-      <w:r>
-        <w:rPr>
-          <w:rFonts w:ascii="Consolas" w:hAnsi="Consolas" w:cs="Consolas"/>
-          <w:color w:val="A31515"/>
-          <w:sz w:val="24"/>
-          <w:szCs w:val="24"/>
-          <w:lang w:val="en-US"/>
-        </w:rPr>
-        <w:t>"%</w:t>
-      </w:r>
-      <w:proofErr w:type="spellStart"/>
-      <w:r>
-        <w:rPr>
-          <w:rFonts w:ascii="Consolas" w:hAnsi="Consolas" w:cs="Consolas"/>
-          <w:color w:val="A31515"/>
-          <w:sz w:val="24"/>
-          <w:szCs w:val="24"/>
-          <w:lang w:val="en-US"/>
-        </w:rPr>
-        <w:t>lld</w:t>
-      </w:r>
-      <w:proofErr w:type="spellEnd"/>
-      <w:r>
-        <w:rPr>
-          <w:rFonts w:ascii="Consolas" w:hAnsi="Consolas" w:cs="Consolas"/>
-          <w:color w:val="A31515"/>
-          <w:sz w:val="24"/>
-          <w:szCs w:val="24"/>
-          <w:lang w:val="en-US"/>
-        </w:rPr>
-        <w:t xml:space="preserve"> "</w:t>
-      </w:r>
-      <w:r>
-        <w:rPr>
-          <w:rFonts w:ascii="Consolas" w:hAnsi="Consolas" w:cs="Consolas"/>
-          <w:color w:val="000000"/>
-          <w:sz w:val="24"/>
-          <w:szCs w:val="24"/>
-          <w:lang w:val="en-US"/>
         </w:rPr>
         <w:t>, S[0]);</w:t>
       </w:r>
@@ -3900,9 +3301,9 @@
         <w:autoSpaceDN w:val="0"/>
         <w:adjustRightInd w:val="0"/>
         <w:spacing w:after="0" w:line="240" w:lineRule="auto"/>
-        <w:ind w:left="284" w:hanging="284"/>
-        <w:rPr>
-          <w:rFonts w:ascii="Consolas" w:hAnsi="Consolas" w:cs="Consolas"/>
+        <w:ind w:left="284"/>
+        <w:rPr>
+          <w:rFonts w:ascii="Cascadia Mono" w:hAnsi="Cascadia Mono" w:cs="Cascadia Mono"/>
           <w:color w:val="000000"/>
           <w:sz w:val="24"/>
           <w:szCs w:val="24"/>
@@ -3911,7 +3312,7 @@
       </w:pPr>
       <w:r>
         <w:rPr>
-          <w:rFonts w:ascii="Consolas" w:hAnsi="Consolas" w:cs="Consolas"/>
+          <w:rFonts w:ascii="Cascadia Mono" w:hAnsi="Cascadia Mono" w:cs="Cascadia Mono"/>
           <w:color w:val="000000"/>
           <w:sz w:val="24"/>
           <w:szCs w:val="24"/>
@@ -3919,10 +3320,9 @@
         </w:rPr>
         <w:t xml:space="preserve">   </w:t>
       </w:r>
-      <w:proofErr w:type="gramStart"/>
-      <w:r>
-        <w:rPr>
-          <w:rFonts w:ascii="Consolas" w:hAnsi="Consolas" w:cs="Consolas"/>
+      <w:r>
+        <w:rPr>
+          <w:rFonts w:ascii="Cascadia Mono" w:hAnsi="Cascadia Mono" w:cs="Cascadia Mono"/>
           <w:color w:val="0000FF"/>
           <w:sz w:val="24"/>
           <w:szCs w:val="24"/>
@@ -3930,10 +3330,9 @@
         </w:rPr>
         <w:t>for</w:t>
       </w:r>
-      <w:proofErr w:type="gramEnd"/>
-      <w:r>
-        <w:rPr>
-          <w:rFonts w:ascii="Consolas" w:hAnsi="Consolas" w:cs="Consolas"/>
+      <w:r>
+        <w:rPr>
+          <w:rFonts w:ascii="Cascadia Mono" w:hAnsi="Cascadia Mono" w:cs="Cascadia Mono"/>
           <w:color w:val="000000"/>
           <w:sz w:val="24"/>
           <w:szCs w:val="24"/>
@@ -3941,10 +3340,9 @@
         </w:rPr>
         <w:t xml:space="preserve"> (</w:t>
       </w:r>
-      <w:proofErr w:type="spellStart"/>
-      <w:r>
-        <w:rPr>
-          <w:rFonts w:ascii="Consolas" w:hAnsi="Consolas" w:cs="Consolas"/>
+      <w:r>
+        <w:rPr>
+          <w:rFonts w:ascii="Cascadia Mono" w:hAnsi="Cascadia Mono" w:cs="Cascadia Mono"/>
           <w:color w:val="0000FF"/>
           <w:sz w:val="24"/>
           <w:szCs w:val="24"/>
@@ -3952,82 +3350,15 @@
         </w:rPr>
         <w:t>int</w:t>
       </w:r>
-      <w:proofErr w:type="spellEnd"/>
-      <w:r>
-        <w:rPr>
-          <w:rFonts w:ascii="Consolas" w:hAnsi="Consolas" w:cs="Consolas"/>
+      <w:r>
+        <w:rPr>
+          <w:rFonts w:ascii="Cascadia Mono" w:hAnsi="Cascadia Mono" w:cs="Cascadia Mono"/>
           <w:color w:val="000000"/>
           <w:sz w:val="24"/>
           <w:szCs w:val="24"/>
           <w:lang w:val="en-US"/>
         </w:rPr>
-        <w:t xml:space="preserve"> </w:t>
-      </w:r>
-      <w:proofErr w:type="spellStart"/>
-      <w:r>
-        <w:rPr>
-          <w:rFonts w:ascii="Consolas" w:hAnsi="Consolas" w:cs="Consolas"/>
-          <w:color w:val="000000"/>
-          <w:sz w:val="24"/>
-          <w:szCs w:val="24"/>
-          <w:lang w:val="en-US"/>
-        </w:rPr>
-        <w:t>i</w:t>
-      </w:r>
-      <w:proofErr w:type="spellEnd"/>
-      <w:r>
-        <w:rPr>
-          <w:rFonts w:ascii="Consolas" w:hAnsi="Consolas" w:cs="Consolas"/>
-          <w:color w:val="000000"/>
-          <w:sz w:val="24"/>
-          <w:szCs w:val="24"/>
-          <w:lang w:val="en-US"/>
-        </w:rPr>
-        <w:t xml:space="preserve"> = 1; </w:t>
-      </w:r>
-      <w:proofErr w:type="spellStart"/>
-      <w:r>
-        <w:rPr>
-          <w:rFonts w:ascii="Consolas" w:hAnsi="Consolas" w:cs="Consolas"/>
-          <w:color w:val="000000"/>
-          <w:sz w:val="24"/>
-          <w:szCs w:val="24"/>
-          <w:lang w:val="en-US"/>
-        </w:rPr>
-        <w:t>i</w:t>
-      </w:r>
-      <w:proofErr w:type="spellEnd"/>
-      <w:r>
-        <w:rPr>
-          <w:rFonts w:ascii="Consolas" w:hAnsi="Consolas" w:cs="Consolas"/>
-          <w:color w:val="000000"/>
-          <w:sz w:val="24"/>
-          <w:szCs w:val="24"/>
-          <w:lang w:val="en-US"/>
-        </w:rPr>
-        <w:t xml:space="preserve"> &lt; N; </w:t>
-      </w:r>
-      <w:proofErr w:type="spellStart"/>
-      <w:r>
-        <w:rPr>
-          <w:rFonts w:ascii="Consolas" w:hAnsi="Consolas" w:cs="Consolas"/>
-          <w:color w:val="000000"/>
-          <w:sz w:val="24"/>
-          <w:szCs w:val="24"/>
-          <w:lang w:val="en-US"/>
-        </w:rPr>
-        <w:t>i</w:t>
-      </w:r>
-      <w:proofErr w:type="spellEnd"/>
-      <w:r>
-        <w:rPr>
-          <w:rFonts w:ascii="Consolas" w:hAnsi="Consolas" w:cs="Consolas"/>
-          <w:color w:val="000000"/>
-          <w:sz w:val="24"/>
-          <w:szCs w:val="24"/>
-          <w:lang w:val="en-US"/>
-        </w:rPr>
-        <w:t>++) {</w:t>
+        <w:t xml:space="preserve"> i = 1; i &lt; N; i++) {</w:t>
       </w:r>
     </w:p>
     <w:p>
@@ -4036,9 +3367,9 @@
         <w:autoSpaceDN w:val="0"/>
         <w:adjustRightInd w:val="0"/>
         <w:spacing w:after="0" w:line="240" w:lineRule="auto"/>
-        <w:ind w:left="284" w:hanging="284"/>
-        <w:rPr>
-          <w:rFonts w:ascii="Consolas" w:hAnsi="Consolas" w:cs="Consolas"/>
+        <w:ind w:left="284"/>
+        <w:rPr>
+          <w:rFonts w:ascii="Cascadia Mono" w:hAnsi="Cascadia Mono" w:cs="Cascadia Mono"/>
           <w:color w:val="000000"/>
           <w:sz w:val="24"/>
           <w:szCs w:val="24"/>
@@ -4046,7 +3377,7 @@
       </w:pPr>
       <w:r>
         <w:rPr>
-          <w:rFonts w:ascii="Consolas" w:hAnsi="Consolas" w:cs="Consolas"/>
+          <w:rFonts w:ascii="Cascadia Mono" w:hAnsi="Cascadia Mono" w:cs="Cascadia Mono"/>
           <w:color w:val="000000"/>
           <w:sz w:val="24"/>
           <w:szCs w:val="24"/>
@@ -4056,52 +3387,12 @@
       </w:r>
       <w:r>
         <w:rPr>
-          <w:rFonts w:ascii="Consolas" w:hAnsi="Consolas" w:cs="Consolas"/>
+          <w:rFonts w:ascii="Cascadia Mono" w:hAnsi="Cascadia Mono" w:cs="Cascadia Mono"/>
           <w:color w:val="000000"/>
           <w:sz w:val="24"/>
           <w:szCs w:val="24"/>
         </w:rPr>
-        <w:t>S[</w:t>
-      </w:r>
-      <w:proofErr w:type="spellStart"/>
-      <w:r>
-        <w:rPr>
-          <w:rFonts w:ascii="Consolas" w:hAnsi="Consolas" w:cs="Consolas"/>
-          <w:color w:val="000000"/>
-          <w:sz w:val="24"/>
-          <w:szCs w:val="24"/>
-        </w:rPr>
-        <w:t>i</w:t>
-      </w:r>
-      <w:proofErr w:type="spellEnd"/>
-      <w:r>
-        <w:rPr>
-          <w:rFonts w:ascii="Consolas" w:hAnsi="Consolas" w:cs="Consolas"/>
-          <w:color w:val="000000"/>
-          <w:sz w:val="24"/>
-          <w:szCs w:val="24"/>
-        </w:rPr>
-        <w:t>] = S[</w:t>
-      </w:r>
-      <w:proofErr w:type="spellStart"/>
-      <w:r>
-        <w:rPr>
-          <w:rFonts w:ascii="Consolas" w:hAnsi="Consolas" w:cs="Consolas"/>
-          <w:color w:val="000000"/>
-          <w:sz w:val="24"/>
-          <w:szCs w:val="24"/>
-        </w:rPr>
-        <w:t>i</w:t>
-      </w:r>
-      <w:proofErr w:type="spellEnd"/>
-      <w:r>
-        <w:rPr>
-          <w:rFonts w:ascii="Consolas" w:hAnsi="Consolas" w:cs="Consolas"/>
-          <w:color w:val="000000"/>
-          <w:sz w:val="24"/>
-          <w:szCs w:val="24"/>
-        </w:rPr>
-        <w:t xml:space="preserve"> - 1] * D;</w:t>
+        <w:t>S[i] = S[i - 1] * D;</w:t>
       </w:r>
     </w:p>
     <w:p>
@@ -4110,9 +3401,9 @@
         <w:autoSpaceDN w:val="0"/>
         <w:adjustRightInd w:val="0"/>
         <w:spacing w:after="0" w:line="240" w:lineRule="auto"/>
-        <w:ind w:left="284" w:hanging="284"/>
-        <w:rPr>
-          <w:rFonts w:ascii="Consolas" w:hAnsi="Consolas" w:cs="Consolas"/>
+        <w:ind w:left="284"/>
+        <w:rPr>
+          <w:rFonts w:ascii="Cascadia Mono" w:hAnsi="Cascadia Mono" w:cs="Cascadia Mono"/>
           <w:color w:val="000000"/>
           <w:sz w:val="24"/>
           <w:szCs w:val="24"/>
@@ -4121,111 +3412,33 @@
       </w:pPr>
       <w:r>
         <w:rPr>
-          <w:rFonts w:ascii="Consolas" w:hAnsi="Consolas" w:cs="Consolas"/>
+          <w:rFonts w:ascii="Cascadia Mono" w:hAnsi="Cascadia Mono" w:cs="Cascadia Mono"/>
           <w:color w:val="000000"/>
           <w:sz w:val="24"/>
           <w:szCs w:val="24"/>
           <w:lang w:val="en-US"/>
         </w:rPr>
-        <w:t xml:space="preserve">      </w:t>
-      </w:r>
-      <w:proofErr w:type="spellStart"/>
-      <w:r>
-        <w:rPr>
-          <w:rFonts w:ascii="Consolas" w:hAnsi="Consolas" w:cs="Consolas"/>
+        <w:t xml:space="preserve">      printf_s(</w:t>
+      </w:r>
+      <w:r>
+        <w:rPr>
+          <w:rFonts w:ascii="Cascadia Mono" w:hAnsi="Cascadia Mono" w:cs="Cascadia Mono"/>
+          <w:color w:val="A31515"/>
+          <w:sz w:val="24"/>
+          <w:szCs w:val="24"/>
+          <w:lang w:val="en-US"/>
+        </w:rPr>
+        <w:t>"%4.2f "</w:t>
+      </w:r>
+      <w:r>
+        <w:rPr>
+          <w:rFonts w:ascii="Cascadia Mono" w:hAnsi="Cascadia Mono" w:cs="Cascadia Mono"/>
           <w:color w:val="000000"/>
           <w:sz w:val="24"/>
           <w:szCs w:val="24"/>
           <w:lang w:val="en-US"/>
         </w:rPr>
-        <w:t>printf_</w:t>
-      </w:r>
-      <w:proofErr w:type="gramStart"/>
-      <w:r>
-        <w:rPr>
-          <w:rFonts w:ascii="Consolas" w:hAnsi="Consolas" w:cs="Consolas"/>
-          <w:color w:val="000000"/>
-          <w:sz w:val="24"/>
-          <w:szCs w:val="24"/>
-          <w:lang w:val="en-US"/>
-        </w:rPr>
-        <w:t>s</w:t>
-      </w:r>
-      <w:proofErr w:type="spellEnd"/>
-      <w:r>
-        <w:rPr>
-          <w:rFonts w:ascii="Consolas" w:hAnsi="Consolas" w:cs="Consolas"/>
-          <w:color w:val="000000"/>
-          <w:sz w:val="24"/>
-          <w:szCs w:val="24"/>
-          <w:lang w:val="en-US"/>
-        </w:rPr>
-        <w:t>(</w:t>
-      </w:r>
-      <w:proofErr w:type="gramEnd"/>
-      <w:r>
-        <w:rPr>
-          <w:rFonts w:ascii="Consolas" w:hAnsi="Consolas" w:cs="Consolas"/>
-          <w:color w:val="A31515"/>
-          <w:sz w:val="24"/>
-          <w:szCs w:val="24"/>
-          <w:lang w:val="en-US"/>
-        </w:rPr>
-        <w:t>"%</w:t>
-      </w:r>
-      <w:proofErr w:type="spellStart"/>
-      <w:r>
-        <w:rPr>
-          <w:rFonts w:ascii="Consolas" w:hAnsi="Consolas" w:cs="Consolas"/>
-          <w:color w:val="A31515"/>
-          <w:sz w:val="24"/>
-          <w:szCs w:val="24"/>
-          <w:lang w:val="en-US"/>
-        </w:rPr>
-        <w:t>lld</w:t>
-      </w:r>
-      <w:proofErr w:type="spellEnd"/>
-      <w:r>
-        <w:rPr>
-          <w:rFonts w:ascii="Consolas" w:hAnsi="Consolas" w:cs="Consolas"/>
-          <w:color w:val="A31515"/>
-          <w:sz w:val="24"/>
-          <w:szCs w:val="24"/>
-          <w:lang w:val="en-US"/>
-        </w:rPr>
-        <w:t xml:space="preserve"> "</w:t>
-      </w:r>
-      <w:r>
-        <w:rPr>
-          <w:rFonts w:ascii="Consolas" w:hAnsi="Consolas" w:cs="Consolas"/>
-          <w:color w:val="000000"/>
-          <w:sz w:val="24"/>
-          <w:szCs w:val="24"/>
-          <w:lang w:val="en-US"/>
-        </w:rPr>
-        <w:t>, S[</w:t>
-      </w:r>
-      <w:proofErr w:type="spellStart"/>
-      <w:r>
-        <w:rPr>
-          <w:rFonts w:ascii="Consolas" w:hAnsi="Consolas" w:cs="Consolas"/>
-          <w:color w:val="000000"/>
-          <w:sz w:val="24"/>
-          <w:szCs w:val="24"/>
-          <w:lang w:val="en-US"/>
-        </w:rPr>
-        <w:t>i</w:t>
-      </w:r>
-      <w:proofErr w:type="spellEnd"/>
-      <w:r>
-        <w:rPr>
-          <w:rFonts w:ascii="Consolas" w:hAnsi="Consolas" w:cs="Consolas"/>
-          <w:color w:val="000000"/>
-          <w:sz w:val="24"/>
-          <w:szCs w:val="24"/>
-          <w:lang w:val="en-US"/>
-        </w:rPr>
-        <w:t>]);</w:t>
+        <w:t>, S[i]);</w:t>
       </w:r>
     </w:p>
     <w:p>
@@ -4234,32 +3447,30 @@
         <w:autoSpaceDN w:val="0"/>
         <w:adjustRightInd w:val="0"/>
         <w:spacing w:after="0" w:line="240" w:lineRule="auto"/>
-        <w:ind w:left="284" w:hanging="284"/>
-        <w:rPr>
-          <w:rFonts w:ascii="Consolas" w:hAnsi="Consolas" w:cs="Consolas"/>
+        <w:ind w:left="284"/>
+        <w:rPr>
+          <w:rFonts w:ascii="Cascadia Mono" w:hAnsi="Cascadia Mono" w:cs="Cascadia Mono"/>
           <w:color w:val="000000"/>
           <w:sz w:val="24"/>
           <w:szCs w:val="24"/>
+        </w:rPr>
+      </w:pPr>
+      <w:r>
+        <w:rPr>
+          <w:rFonts w:ascii="Cascadia Mono" w:hAnsi="Cascadia Mono" w:cs="Cascadia Mono"/>
+          <w:color w:val="000000"/>
+          <w:sz w:val="24"/>
+          <w:szCs w:val="24"/>
           <w:lang w:val="en-US"/>
         </w:rPr>
-      </w:pPr>
-      <w:r>
-        <w:rPr>
-          <w:rFonts w:ascii="Consolas" w:hAnsi="Consolas" w:cs="Consolas"/>
+        <w:t xml:space="preserve">   </w:t>
+      </w:r>
+      <w:r>
+        <w:rPr>
+          <w:rFonts w:ascii="Cascadia Mono" w:hAnsi="Cascadia Mono" w:cs="Cascadia Mono"/>
           <w:color w:val="000000"/>
           <w:sz w:val="24"/>
           <w:szCs w:val="24"/>
-          <w:lang w:val="en-US"/>
-        </w:rPr>
-        <w:t xml:space="preserve">   </w:t>
-      </w:r>
-      <w:r>
-        <w:rPr>
-          <w:rFonts w:ascii="Consolas" w:hAnsi="Consolas" w:cs="Consolas"/>
-          <w:color w:val="000000"/>
-          <w:sz w:val="24"/>
-          <w:szCs w:val="24"/>
-          <w:lang w:val="en-US"/>
         </w:rPr>
         <w:t>}</w:t>
       </w:r>
@@ -4270,13 +3481,12 @@
         <w:autoSpaceDN w:val="0"/>
         <w:adjustRightInd w:val="0"/>
         <w:spacing w:after="0" w:line="240" w:lineRule="auto"/>
-        <w:ind w:left="284" w:hanging="284"/>
-        <w:rPr>
-          <w:rFonts w:ascii="Consolas" w:hAnsi="Consolas" w:cs="Consolas"/>
+        <w:ind w:left="284"/>
+        <w:rPr>
+          <w:rFonts w:ascii="Cascadia Mono" w:hAnsi="Cascadia Mono" w:cs="Cascadia Mono"/>
           <w:color w:val="000000"/>
           <w:sz w:val="24"/>
           <w:szCs w:val="24"/>
-          <w:lang w:val="en-US"/>
         </w:rPr>
       </w:pPr>
     </w:p>
@@ -4286,70 +3496,22 @@
         <w:autoSpaceDN w:val="0"/>
         <w:adjustRightInd w:val="0"/>
         <w:spacing w:after="0" w:line="240" w:lineRule="auto"/>
-        <w:ind w:left="284" w:hanging="284"/>
-        <w:rPr>
-          <w:rFonts w:ascii="Consolas" w:hAnsi="Consolas" w:cs="Consolas"/>
+        <w:ind w:left="284"/>
+        <w:rPr>
+          <w:rFonts w:ascii="Cascadia Mono" w:hAnsi="Cascadia Mono" w:cs="Cascadia Mono"/>
           <w:color w:val="000000"/>
           <w:sz w:val="24"/>
           <w:szCs w:val="24"/>
-          <w:lang w:val="en-US"/>
-        </w:rPr>
-      </w:pPr>
-      <w:r>
-        <w:rPr>
-          <w:rFonts w:ascii="Consolas" w:hAnsi="Consolas" w:cs="Consolas"/>
+        </w:rPr>
+      </w:pPr>
+      <w:r>
+        <w:rPr>
+          <w:rFonts w:ascii="Cascadia Mono" w:hAnsi="Cascadia Mono" w:cs="Cascadia Mono"/>
           <w:color w:val="000000"/>
           <w:sz w:val="24"/>
           <w:szCs w:val="24"/>
-          <w:lang w:val="en-US"/>
-        </w:rPr>
-        <w:t xml:space="preserve">   </w:t>
-      </w:r>
-      <w:proofErr w:type="spellStart"/>
-      <w:proofErr w:type="gramStart"/>
-      <w:r>
-        <w:rPr>
-          <w:rFonts w:ascii="Consolas" w:hAnsi="Consolas" w:cs="Consolas"/>
-          <w:color w:val="000000"/>
-          <w:sz w:val="24"/>
-          <w:szCs w:val="24"/>
-          <w:lang w:val="en-US"/>
-        </w:rPr>
-        <w:t>SetConsoleCP</w:t>
-      </w:r>
-      <w:proofErr w:type="spellEnd"/>
-      <w:r>
-        <w:rPr>
-          <w:rFonts w:ascii="Consolas" w:hAnsi="Consolas" w:cs="Consolas"/>
-          <w:color w:val="000000"/>
-          <w:sz w:val="24"/>
-          <w:szCs w:val="24"/>
-          <w:lang w:val="en-US"/>
-        </w:rPr>
-        <w:t>(</w:t>
-      </w:r>
-      <w:proofErr w:type="spellStart"/>
-      <w:proofErr w:type="gramEnd"/>
-      <w:r>
-        <w:rPr>
-          <w:rFonts w:ascii="Consolas" w:hAnsi="Consolas" w:cs="Consolas"/>
-          <w:color w:val="000000"/>
-          <w:sz w:val="24"/>
-          <w:szCs w:val="24"/>
-          <w:lang w:val="en-US"/>
-        </w:rPr>
-        <w:t>inCp</w:t>
-      </w:r>
-      <w:proofErr w:type="spellEnd"/>
-      <w:r>
-        <w:rPr>
-          <w:rFonts w:ascii="Consolas" w:hAnsi="Consolas" w:cs="Consolas"/>
-          <w:color w:val="000000"/>
-          <w:sz w:val="24"/>
-          <w:szCs w:val="24"/>
-          <w:lang w:val="en-US"/>
-        </w:rPr>
-        <w:t>);</w:t>
+        </w:rPr>
+        <w:t xml:space="preserve">   SetConsoleCP(inCp);</w:t>
       </w:r>
     </w:p>
     <w:p>
@@ -4358,70 +3520,22 @@
         <w:autoSpaceDN w:val="0"/>
         <w:adjustRightInd w:val="0"/>
         <w:spacing w:after="0" w:line="240" w:lineRule="auto"/>
-        <w:ind w:left="284" w:hanging="284"/>
-        <w:rPr>
-          <w:rFonts w:ascii="Consolas" w:hAnsi="Consolas" w:cs="Consolas"/>
+        <w:ind w:left="284"/>
+        <w:rPr>
+          <w:rFonts w:ascii="Cascadia Mono" w:hAnsi="Cascadia Mono" w:cs="Cascadia Mono"/>
           <w:color w:val="000000"/>
           <w:sz w:val="24"/>
           <w:szCs w:val="24"/>
-          <w:lang w:val="en-US"/>
-        </w:rPr>
-      </w:pPr>
-      <w:r>
-        <w:rPr>
-          <w:rFonts w:ascii="Consolas" w:hAnsi="Consolas" w:cs="Consolas"/>
+        </w:rPr>
+      </w:pPr>
+      <w:r>
+        <w:rPr>
+          <w:rFonts w:ascii="Cascadia Mono" w:hAnsi="Cascadia Mono" w:cs="Cascadia Mono"/>
           <w:color w:val="000000"/>
           <w:sz w:val="24"/>
           <w:szCs w:val="24"/>
-          <w:lang w:val="en-US"/>
-        </w:rPr>
-        <w:t xml:space="preserve">   </w:t>
-      </w:r>
-      <w:proofErr w:type="spellStart"/>
-      <w:proofErr w:type="gramStart"/>
-      <w:r>
-        <w:rPr>
-          <w:rFonts w:ascii="Consolas" w:hAnsi="Consolas" w:cs="Consolas"/>
-          <w:color w:val="000000"/>
-          <w:sz w:val="24"/>
-          <w:szCs w:val="24"/>
-          <w:lang w:val="en-US"/>
-        </w:rPr>
-        <w:t>SetConsoleOutputCP</w:t>
-      </w:r>
-      <w:proofErr w:type="spellEnd"/>
-      <w:r>
-        <w:rPr>
-          <w:rFonts w:ascii="Consolas" w:hAnsi="Consolas" w:cs="Consolas"/>
-          <w:color w:val="000000"/>
-          <w:sz w:val="24"/>
-          <w:szCs w:val="24"/>
-          <w:lang w:val="en-US"/>
-        </w:rPr>
-        <w:t>(</w:t>
-      </w:r>
-      <w:proofErr w:type="spellStart"/>
-      <w:proofErr w:type="gramEnd"/>
-      <w:r>
-        <w:rPr>
-          <w:rFonts w:ascii="Consolas" w:hAnsi="Consolas" w:cs="Consolas"/>
-          <w:color w:val="000000"/>
-          <w:sz w:val="24"/>
-          <w:szCs w:val="24"/>
-          <w:lang w:val="en-US"/>
-        </w:rPr>
-        <w:t>outCp</w:t>
-      </w:r>
-      <w:proofErr w:type="spellEnd"/>
-      <w:r>
-        <w:rPr>
-          <w:rFonts w:ascii="Consolas" w:hAnsi="Consolas" w:cs="Consolas"/>
-          <w:color w:val="000000"/>
-          <w:sz w:val="24"/>
-          <w:szCs w:val="24"/>
-          <w:lang w:val="en-US"/>
-        </w:rPr>
-        <w:t>);</w:t>
+        </w:rPr>
+        <w:t xml:space="preserve">   SetConsoleOutputCP(outCp);</w:t>
       </w:r>
     </w:p>
     <w:p>
@@ -4430,13 +3544,12 @@
         <w:autoSpaceDN w:val="0"/>
         <w:adjustRightInd w:val="0"/>
         <w:spacing w:after="0" w:line="240" w:lineRule="auto"/>
-        <w:ind w:left="284" w:hanging="284"/>
-        <w:rPr>
-          <w:rFonts w:ascii="Consolas" w:hAnsi="Consolas" w:cs="Consolas"/>
+        <w:ind w:left="284"/>
+        <w:rPr>
+          <w:rFonts w:ascii="Cascadia Mono" w:hAnsi="Cascadia Mono" w:cs="Cascadia Mono"/>
           <w:color w:val="000000"/>
           <w:sz w:val="24"/>
           <w:szCs w:val="24"/>
-          <w:lang w:val="en-US"/>
         </w:rPr>
       </w:pPr>
     </w:p>
@@ -4446,73 +3559,45 @@
         <w:autoSpaceDN w:val="0"/>
         <w:adjustRightInd w:val="0"/>
         <w:spacing w:after="0" w:line="240" w:lineRule="auto"/>
-        <w:ind w:left="284" w:hanging="284"/>
-        <w:rPr>
-          <w:rFonts w:ascii="Consolas" w:hAnsi="Consolas" w:cs="Consolas"/>
+        <w:ind w:left="284"/>
+        <w:rPr>
+          <w:rFonts w:ascii="Cascadia Mono" w:hAnsi="Cascadia Mono" w:cs="Cascadia Mono"/>
           <w:color w:val="000000"/>
           <w:sz w:val="24"/>
           <w:szCs w:val="24"/>
-          <w:lang w:val="en-US"/>
-        </w:rPr>
-      </w:pPr>
-      <w:r>
-        <w:rPr>
-          <w:rFonts w:ascii="Consolas" w:hAnsi="Consolas" w:cs="Consolas"/>
+        </w:rPr>
+      </w:pPr>
+      <w:r>
+        <w:rPr>
+          <w:rFonts w:ascii="Cascadia Mono" w:hAnsi="Cascadia Mono" w:cs="Cascadia Mono"/>
           <w:color w:val="000000"/>
           <w:sz w:val="24"/>
           <w:szCs w:val="24"/>
-          <w:lang w:val="en-US"/>
         </w:rPr>
         <w:t xml:space="preserve">   </w:t>
       </w:r>
-      <w:proofErr w:type="gramStart"/>
-      <w:r>
-        <w:rPr>
-          <w:rFonts w:ascii="Consolas" w:hAnsi="Consolas" w:cs="Consolas"/>
+      <w:r>
+        <w:rPr>
+          <w:rFonts w:ascii="Cascadia Mono" w:hAnsi="Cascadia Mono" w:cs="Cascadia Mono"/>
           <w:color w:val="0000FF"/>
           <w:sz w:val="24"/>
           <w:szCs w:val="24"/>
-          <w:lang w:val="en-US"/>
         </w:rPr>
         <w:t>return</w:t>
       </w:r>
-      <w:proofErr w:type="gramEnd"/>
-      <w:r>
-        <w:rPr>
-          <w:rFonts w:ascii="Consolas" w:hAnsi="Consolas" w:cs="Consolas"/>
+      <w:r>
+        <w:rPr>
+          <w:rFonts w:ascii="Cascadia Mono" w:hAnsi="Cascadia Mono" w:cs="Cascadia Mono"/>
           <w:color w:val="000000"/>
           <w:sz w:val="24"/>
           <w:szCs w:val="24"/>
-          <w:lang w:val="en-US"/>
-        </w:rPr>
-        <w:t xml:space="preserve"> 0 * _</w:t>
-      </w:r>
-      <w:proofErr w:type="spellStart"/>
-      <w:r>
-        <w:rPr>
-          <w:rFonts w:ascii="Consolas" w:hAnsi="Consolas" w:cs="Consolas"/>
-          <w:color w:val="000000"/>
-          <w:sz w:val="24"/>
-          <w:szCs w:val="24"/>
-          <w:lang w:val="en-US"/>
-        </w:rPr>
-        <w:t>getch</w:t>
-      </w:r>
-      <w:proofErr w:type="spellEnd"/>
-      <w:r>
-        <w:rPr>
-          <w:rFonts w:ascii="Consolas" w:hAnsi="Consolas" w:cs="Consolas"/>
-          <w:color w:val="000000"/>
-          <w:sz w:val="24"/>
-          <w:szCs w:val="24"/>
-          <w:lang w:val="en-US"/>
-        </w:rPr>
-        <w:t>();</w:t>
+        </w:rPr>
+        <w:t xml:space="preserve"> 0 * _getch();</w:t>
       </w:r>
     </w:p>
     <w:p>
       <w:pPr>
-        <w:ind w:left="284" w:hanging="284"/>
+        <w:ind w:left="284"/>
         <w:rPr>
           <w:rFonts w:cstheme="minorHAnsi"/>
           <w:sz w:val="24"/>
@@ -4522,34 +3607,35 @@
       </w:pPr>
       <w:r>
         <w:rPr>
-          <w:rFonts w:ascii="Consolas" w:hAnsi="Consolas" w:cs="Consolas"/>
+          <w:rFonts w:ascii="Cascadia Mono" w:hAnsi="Cascadia Mono" w:cs="Cascadia Mono"/>
           <w:color w:val="000000"/>
           <w:sz w:val="24"/>
           <w:szCs w:val="24"/>
         </w:rPr>
         <w:t xml:space="preserve">}  </w:t>
-      </w:r>
-      <w:r>
-        <w:rPr>
-          <w:rFonts w:ascii="Consolas" w:hAnsi="Consolas" w:cs="Consolas"/>
-          <w:color w:val="000000"/>
-          <w:sz w:val="24"/>
-          <w:szCs w:val="24"/>
-        </w:rPr>
-        <w:t xml:space="preserve">  </w:t>
-      </w:r>
-      <w:r>
-        <w:rPr>
-          <w:rFonts w:cstheme="minorHAnsi"/>
-          <w:sz w:val="24"/>
-          <w:szCs w:val="24"/>
-          <w:lang w:val="en-US"/>
-        </w:rPr>
-        <w:br w:type="page"/>
       </w:r>
     </w:p>
     <w:p>
       <w:pPr>
+        <w:rPr>
+          <w:rFonts w:cstheme="minorHAnsi"/>
+          <w:sz w:val="24"/>
+          <w:szCs w:val="24"/>
+          <w:lang w:val="en-US"/>
+        </w:rPr>
+      </w:pPr>
+      <w:r>
+        <w:rPr>
+          <w:rFonts w:cstheme="minorHAnsi"/>
+          <w:sz w:val="24"/>
+          <w:szCs w:val="24"/>
+          <w:lang w:val="en-US"/>
+        </w:rPr>
+        <w:br w:type="page"/>
+      </w:r>
+    </w:p>
+    <w:p>
+      <w:pPr>
         <w:ind w:left="284"/>
         <w:rPr>
           <w:rFonts w:cstheme="minorHAnsi"/>
@@ -4558,6 +3644,8 @@
           <w:lang w:val="en-US"/>
         </w:rPr>
       </w:pPr>
+      <w:bookmarkStart w:id="0" w:name="_GoBack"/>
+      <w:bookmarkEnd w:id="0"/>
     </w:p>
     <w:p>
       <w:pPr>
@@ -4618,7 +3706,7 @@
         <w:tblpPr w:leftFromText="181" w:rightFromText="181" w:vertAnchor="text" w:horzAnchor="margin" w:tblpY="1"/>
         <w:tblOverlap w:val="never"/>
         <w:tblW w:w="5003" w:type="pct"/>
-        <w:tblLook w:val="04A0"/>
+        <w:tblLook w:val="04A0" w:firstRow="1" w:lastRow="0" w:firstColumn="1" w:lastColumn="0" w:noHBand="0" w:noVBand="1"/>
       </w:tblPr>
       <w:tblGrid>
         <w:gridCol w:w="493"/>
@@ -5451,16 +4539,25 @@
                 <w:sz w:val="24"/>
                 <w:szCs w:val="24"/>
               </w:rPr>
-              <w:t>32767</w:t>
-            </w:r>
-            <w:r>
-              <w:rPr>
-                <w:rFonts w:ascii="Consolas" w:hAnsi="Consolas" w:cs="Consolas"/>
-                <w:sz w:val="24"/>
-                <w:szCs w:val="24"/>
-                <w:lang w:val="en-US"/>
-              </w:rPr>
-              <w:t>, D = 5</w:t>
+              <w:t>32767.125</w:t>
+            </w:r>
+            <w:r>
+              <w:rPr>
+                <w:rFonts w:ascii="Consolas" w:hAnsi="Consolas" w:cs="Consolas"/>
+                <w:sz w:val="24"/>
+                <w:szCs w:val="24"/>
+                <w:lang w:val="en-US"/>
+              </w:rPr>
+              <w:t xml:space="preserve">, D = </w:t>
+            </w:r>
+            <w:r>
+              <w:rPr>
+                <w:rFonts w:ascii="Consolas" w:hAnsi="Consolas" w:cs="Consolas"/>
+                <w:sz w:val="24"/>
+                <w:szCs w:val="24"/>
+                <w:lang w:val="en-US"/>
+              </w:rPr>
+              <w:t>0.2</w:t>
             </w:r>
           </w:p>
         </w:tc>
@@ -5696,7 +4793,25 @@
                 <w:szCs w:val="24"/>
                 <w:lang w:val="en-US"/>
               </w:rPr>
-              <w:t>-2147483647</w:t>
+              <w:t>-21474</w:t>
+            </w:r>
+            <w:r>
+              <w:rPr>
+                <w:rFonts w:ascii="Consolas" w:hAnsi="Consolas" w:cs="Consolas"/>
+                <w:sz w:val="24"/>
+                <w:szCs w:val="24"/>
+                <w:lang w:val="en-US"/>
+              </w:rPr>
+              <w:t>.</w:t>
+            </w:r>
+            <w:r>
+              <w:rPr>
+                <w:rFonts w:ascii="Consolas" w:hAnsi="Consolas" w:cs="Consolas"/>
+                <w:sz w:val="24"/>
+                <w:szCs w:val="24"/>
+                <w:lang w:val="en-US"/>
+              </w:rPr>
+              <w:t>83647</w:t>
             </w:r>
             <w:r>
               <w:rPr>
@@ -5714,6 +4829,15 @@
                 <w:szCs w:val="24"/>
               </w:rPr>
               <w:t>-</w:t>
+            </w:r>
+            <w:r>
+              <w:rPr>
+                <w:rFonts w:ascii="Consolas" w:hAnsi="Consolas" w:cs="Consolas"/>
+                <w:sz w:val="24"/>
+                <w:szCs w:val="24"/>
+                <w:lang w:val="en-US"/>
+              </w:rPr>
+              <w:t>0.</w:t>
             </w:r>
             <w:r>
               <w:rPr>
@@ -6035,6 +5159,7 @@
                 <w:color w:val="000000"/>
                 <w:sz w:val="24"/>
                 <w:szCs w:val="24"/>
+                <w:lang w:val="en-US"/>
               </w:rPr>
               <w:t>&lt;</w:t>
             </w:r>
@@ -6306,6 +5431,7 @@
                 <w:color w:val="000000"/>
                 <w:sz w:val="24"/>
                 <w:szCs w:val="24"/>
+                <w:lang w:val="en-US"/>
               </w:rPr>
               <w:t>&lt;</w:t>
             </w:r>
@@ -6641,6 +5767,7 @@
                 <w:color w:val="000000"/>
                 <w:sz w:val="27"/>
                 <w:szCs w:val="27"/>
+                <w:lang w:val="en-US"/>
               </w:rPr>
               <w:t>&lt;</w:t>
             </w:r>
@@ -6923,15 +6050,13 @@
         <w:lastRenderedPageBreak/>
         <w:t>Результаты работы программы</w:t>
       </w:r>
-      <w:bookmarkStart w:id="0" w:name="_GoBack"/>
-      <w:bookmarkEnd w:id="0"/>
     </w:p>
     <w:tbl>
       <w:tblPr>
         <w:tblStyle w:val="a4"/>
         <w:tblW w:w="5000" w:type="pct"/>
         <w:jc w:val="center"/>
-        <w:tblLook w:val="04A0"/>
+        <w:tblLook w:val="04A0" w:firstRow="1" w:lastRow="0" w:firstColumn="1" w:lastColumn="0" w:noHBand="0" w:noVBand="1"/>
       </w:tblPr>
       <w:tblGrid>
         <w:gridCol w:w="468"/>
@@ -7130,23 +6255,7 @@
                 <w:sz w:val="24"/>
                 <w:szCs w:val="24"/>
               </w:rPr>
-              <w:t>Введите размер массива, первый член и знаменатель геометрической пр</w:t>
-            </w:r>
-            <w:r>
-              <w:rPr>
-                <w:rFonts w:ascii="Consolas" w:hAnsi="Consolas" w:cs="Consolas"/>
-                <w:sz w:val="24"/>
-                <w:szCs w:val="24"/>
-              </w:rPr>
-              <w:t>о</w:t>
-            </w:r>
-            <w:r>
-              <w:rPr>
-                <w:rFonts w:ascii="Consolas" w:hAnsi="Consolas" w:cs="Consolas"/>
-                <w:sz w:val="24"/>
-                <w:szCs w:val="24"/>
-              </w:rPr>
-              <w:t>грессии: 20 -154 10</w:t>
+              <w:t>Введите размер массива, первый член и знаменатель геометрической прогрессии: 20 -154 10</w:t>
             </w:r>
           </w:p>
           <w:p>
@@ -7250,23 +6359,7 @@
                 <w:sz w:val="24"/>
                 <w:szCs w:val="24"/>
               </w:rPr>
-              <w:t>Введите размер массива, первый член и знаменатель геометрической пр</w:t>
-            </w:r>
-            <w:r>
-              <w:rPr>
-                <w:rFonts w:ascii="Consolas" w:hAnsi="Consolas" w:cs="Consolas"/>
-                <w:sz w:val="24"/>
-                <w:szCs w:val="24"/>
-              </w:rPr>
-              <w:t>о</w:t>
-            </w:r>
-            <w:r>
-              <w:rPr>
-                <w:rFonts w:ascii="Consolas" w:hAnsi="Consolas" w:cs="Consolas"/>
-                <w:sz w:val="24"/>
-                <w:szCs w:val="24"/>
-              </w:rPr>
-              <w:t>грессии: 20 154 10</w:t>
+              <w:t>Введите размер массива, первый член и знаменатель геометрической прогрессии: 20 154 10</w:t>
             </w:r>
           </w:p>
           <w:p>
@@ -7357,23 +6450,7 @@
                 <w:sz w:val="24"/>
                 <w:szCs w:val="24"/>
               </w:rPr>
-              <w:t>Введите размер массива, первый член и знаменатель геометрической пр</w:t>
-            </w:r>
-            <w:r>
-              <w:rPr>
-                <w:rFonts w:ascii="Consolas" w:hAnsi="Consolas" w:cs="Consolas"/>
-                <w:sz w:val="24"/>
-                <w:szCs w:val="24"/>
-              </w:rPr>
-              <w:t>о</w:t>
-            </w:r>
-            <w:r>
-              <w:rPr>
-                <w:rFonts w:ascii="Consolas" w:hAnsi="Consolas" w:cs="Consolas"/>
-                <w:sz w:val="24"/>
-                <w:szCs w:val="24"/>
-              </w:rPr>
-              <w:t>грессии: 35 -32767 2</w:t>
+              <w:t>Введите размер массива, первый член и знаменатель геометрической прогрессии: 35 -32767 2</w:t>
             </w:r>
           </w:p>
           <w:p>
@@ -7462,23 +6539,7 @@
                 <w:sz w:val="24"/>
                 <w:szCs w:val="24"/>
               </w:rPr>
-              <w:t>Введите размер массива, первый член и знаменатель геометрической пр</w:t>
-            </w:r>
-            <w:r>
-              <w:rPr>
-                <w:rFonts w:ascii="Consolas" w:hAnsi="Consolas" w:cs="Consolas"/>
-                <w:sz w:val="24"/>
-                <w:szCs w:val="24"/>
-              </w:rPr>
-              <w:t>о</w:t>
-            </w:r>
-            <w:r>
-              <w:rPr>
-                <w:rFonts w:ascii="Consolas" w:hAnsi="Consolas" w:cs="Consolas"/>
-                <w:sz w:val="24"/>
-                <w:szCs w:val="24"/>
-              </w:rPr>
-              <w:t>грессии: 5 32767 5</w:t>
+              <w:t>Введите размер массива, первый член и знаменатель геометрической прогрессии: 5 32767.125 0.2</w:t>
             </w:r>
           </w:p>
           <w:p>
@@ -7495,9 +6556,25 @@
                 <w:rFonts w:ascii="Consolas" w:hAnsi="Consolas" w:cs="Consolas"/>
                 <w:sz w:val="24"/>
                 <w:szCs w:val="24"/>
-                <w:lang w:val="en-US"/>
-              </w:rPr>
-              <w:t>32767 163835 819175 4095875 20479375</w:t>
+              </w:rPr>
+              <w:t>32767.1</w:t>
+            </w:r>
+            <w:r>
+              <w:rPr>
+                <w:rFonts w:ascii="Consolas" w:hAnsi="Consolas" w:cs="Consolas"/>
+                <w:sz w:val="24"/>
+                <w:szCs w:val="24"/>
+                <w:lang w:val="en-US"/>
+              </w:rPr>
+              <w:t>3</w:t>
+            </w:r>
+            <w:r>
+              <w:rPr>
+                <w:rFonts w:ascii="Consolas" w:hAnsi="Consolas" w:cs="Consolas"/>
+                <w:sz w:val="24"/>
+                <w:szCs w:val="24"/>
+              </w:rPr>
+              <w:t xml:space="preserve"> 6553.43 1310.69 262.14 52.43</w:t>
             </w:r>
           </w:p>
         </w:tc>
@@ -7569,23 +6646,7 @@
                 <w:sz w:val="24"/>
                 <w:szCs w:val="24"/>
               </w:rPr>
-              <w:t>Введите размер массива, первый член и знаменатель геометрической пр</w:t>
-            </w:r>
-            <w:r>
-              <w:rPr>
-                <w:rFonts w:ascii="Consolas" w:hAnsi="Consolas" w:cs="Consolas"/>
-                <w:sz w:val="24"/>
-                <w:szCs w:val="24"/>
-              </w:rPr>
-              <w:t>о</w:t>
-            </w:r>
-            <w:r>
-              <w:rPr>
-                <w:rFonts w:ascii="Consolas" w:hAnsi="Consolas" w:cs="Consolas"/>
-                <w:sz w:val="24"/>
-                <w:szCs w:val="24"/>
-              </w:rPr>
-              <w:t>грессии: 8 -2147483647 -8</w:t>
+              <w:t>Введите размер массива, первый член и знаменатель геометрической прогрессии: 8 21474.83647 -0.8</w:t>
             </w:r>
           </w:p>
           <w:p>
@@ -7602,9 +6663,25 @@
                 <w:rFonts w:ascii="Consolas" w:hAnsi="Consolas" w:cs="Consolas"/>
                 <w:sz w:val="24"/>
                 <w:szCs w:val="24"/>
-                <w:lang w:val="en-US"/>
-              </w:rPr>
-              <w:t>-2147483647 17179869176 -137438953408 1099511627264 -8796093018112 70368744144896 -562949953159168 4503599625273344</w:t>
+              </w:rPr>
+              <w:t>21474.8</w:t>
+            </w:r>
+            <w:r>
+              <w:rPr>
+                <w:rFonts w:ascii="Consolas" w:hAnsi="Consolas" w:cs="Consolas"/>
+                <w:sz w:val="24"/>
+                <w:szCs w:val="24"/>
+                <w:lang w:val="en-US"/>
+              </w:rPr>
+              <w:t>4</w:t>
+            </w:r>
+            <w:r>
+              <w:rPr>
+                <w:rFonts w:ascii="Consolas" w:hAnsi="Consolas" w:cs="Consolas"/>
+                <w:sz w:val="24"/>
+                <w:szCs w:val="24"/>
+              </w:rPr>
+              <w:t xml:space="preserve"> -17179.87 13743.90 -10995.12 8796.09 -7036.87 5629.50 -4503.60</w:t>
             </w:r>
           </w:p>
         </w:tc>
@@ -7674,23 +6751,7 @@
                 <w:sz w:val="24"/>
                 <w:szCs w:val="24"/>
               </w:rPr>
-              <w:t>Введите размер массива, первый член и знаменатель геометрической пр</w:t>
-            </w:r>
-            <w:r>
-              <w:rPr>
-                <w:rFonts w:ascii="Consolas" w:hAnsi="Consolas" w:cs="Consolas"/>
-                <w:sz w:val="24"/>
-                <w:szCs w:val="24"/>
-              </w:rPr>
-              <w:t>о</w:t>
-            </w:r>
-            <w:r>
-              <w:rPr>
-                <w:rFonts w:ascii="Consolas" w:hAnsi="Consolas" w:cs="Consolas"/>
-                <w:sz w:val="24"/>
-                <w:szCs w:val="24"/>
-              </w:rPr>
-              <w:t>грессии: 14 2147483647 -4</w:t>
+              <w:t>Введите размер массива, первый член и знаменатель геометрической прогрессии: 14 2147483647 -4</w:t>
             </w:r>
           </w:p>
           <w:p>
@@ -7781,23 +6842,7 @@
                 <w:sz w:val="24"/>
                 <w:szCs w:val="24"/>
               </w:rPr>
-              <w:t>Введите размер массива, первый член и знаменатель геометрической пр</w:t>
-            </w:r>
-            <w:r>
-              <w:rPr>
-                <w:rFonts w:ascii="Consolas" w:hAnsi="Consolas" w:cs="Consolas"/>
-                <w:sz w:val="24"/>
-                <w:szCs w:val="24"/>
-              </w:rPr>
-              <w:t>о</w:t>
-            </w:r>
-            <w:r>
-              <w:rPr>
-                <w:rFonts w:ascii="Consolas" w:hAnsi="Consolas" w:cs="Consolas"/>
-                <w:sz w:val="24"/>
-                <w:szCs w:val="24"/>
-              </w:rPr>
-              <w:t>грессии: 6 -92233720368547758075 -6</w:t>
+              <w:t>Введите размер массива, первый член и знаменатель геометрической прогрессии: 6 -92233720368547758075 -6</w:t>
             </w:r>
           </w:p>
           <w:p>
@@ -7816,79 +6861,8 @@
                 <w:szCs w:val="24"/>
                 <w:lang w:val="en-US"/>
               </w:rPr>
-              <w:t xml:space="preserve">-9223372036854775808 0 </w:t>
-            </w:r>
-            <w:proofErr w:type="spellStart"/>
-            <w:r>
-              <w:rPr>
-                <w:rFonts w:ascii="Consolas" w:hAnsi="Consolas" w:cs="Consolas"/>
-                <w:sz w:val="24"/>
-                <w:szCs w:val="24"/>
-                <w:lang w:val="en-US"/>
-              </w:rPr>
-              <w:t>0</w:t>
-            </w:r>
-            <w:proofErr w:type="spellEnd"/>
-            <w:r>
-              <w:rPr>
-                <w:rFonts w:ascii="Consolas" w:hAnsi="Consolas" w:cs="Consolas"/>
-                <w:sz w:val="24"/>
-                <w:szCs w:val="24"/>
-                <w:lang w:val="en-US"/>
-              </w:rPr>
-              <w:t xml:space="preserve"> </w:t>
-            </w:r>
-            <w:proofErr w:type="spellStart"/>
-            <w:r>
-              <w:rPr>
-                <w:rFonts w:ascii="Consolas" w:hAnsi="Consolas" w:cs="Consolas"/>
-                <w:sz w:val="24"/>
-                <w:szCs w:val="24"/>
-                <w:lang w:val="en-US"/>
-              </w:rPr>
-              <w:t>0</w:t>
-            </w:r>
-            <w:proofErr w:type="spellEnd"/>
-            <w:r>
-              <w:rPr>
-                <w:rFonts w:ascii="Consolas" w:hAnsi="Consolas" w:cs="Consolas"/>
-                <w:sz w:val="24"/>
-                <w:szCs w:val="24"/>
-                <w:lang w:val="en-US"/>
-              </w:rPr>
-              <w:t xml:space="preserve"> </w:t>
-            </w:r>
-            <w:proofErr w:type="spellStart"/>
-            <w:r>
-              <w:rPr>
-                <w:rFonts w:ascii="Consolas" w:hAnsi="Consolas" w:cs="Consolas"/>
-                <w:sz w:val="24"/>
-                <w:szCs w:val="24"/>
-                <w:lang w:val="en-US"/>
-              </w:rPr>
-              <w:t>0</w:t>
-            </w:r>
-            <w:proofErr w:type="spellEnd"/>
-            <w:r>
-              <w:rPr>
-                <w:rFonts w:ascii="Consolas" w:hAnsi="Consolas" w:cs="Consolas"/>
-                <w:sz w:val="24"/>
-                <w:szCs w:val="24"/>
-                <w:lang w:val="en-US"/>
-              </w:rPr>
-              <w:t xml:space="preserve"> </w:t>
-            </w:r>
-            <w:proofErr w:type="spellStart"/>
-            <w:r>
-              <w:rPr>
-                <w:rFonts w:ascii="Consolas" w:hAnsi="Consolas" w:cs="Consolas"/>
-                <w:sz w:val="24"/>
-                <w:szCs w:val="24"/>
-                <w:lang w:val="en-US"/>
-              </w:rPr>
-              <w:t>0</w:t>
-            </w:r>
-            <w:proofErr w:type="spellEnd"/>
+              <w:t>-9223372036854775808 0 0 0 0 0</w:t>
+            </w:r>
           </w:p>
         </w:tc>
       </w:tr>
@@ -7957,23 +6931,7 @@
                 <w:sz w:val="24"/>
                 <w:szCs w:val="24"/>
               </w:rPr>
-              <w:t>Введите размер массива, первый член и знаменатель геометрической пр</w:t>
-            </w:r>
-            <w:r>
-              <w:rPr>
-                <w:rFonts w:ascii="Consolas" w:hAnsi="Consolas" w:cs="Consolas"/>
-                <w:sz w:val="24"/>
-                <w:szCs w:val="24"/>
-              </w:rPr>
-              <w:t>о</w:t>
-            </w:r>
-            <w:r>
-              <w:rPr>
-                <w:rFonts w:ascii="Consolas" w:hAnsi="Consolas" w:cs="Consolas"/>
-                <w:sz w:val="24"/>
-                <w:szCs w:val="24"/>
-              </w:rPr>
-              <w:t>грессии: 6 9223372036854775807 -2</w:t>
+              <w:t>Введите размер массива, первый член и знаменатель геометрической прогрессии: 6 9223372036854775807 -2</w:t>
             </w:r>
           </w:p>
           <w:p>
@@ -8037,8 +6995,8 @@
 </file>
 
 <file path=word/endnotes.xml><?xml version="1.0" encoding="utf-8"?>
-<w:endnotes xmlns:ve="http://schemas.openxmlformats.org/markup-compatibility/2006" xmlns:o="urn:schemas-microsoft-com:office:office" xmlns:r="http://schemas.openxmlformats.org/officeDocument/2006/relationships" xmlns:m="http://schemas.openxmlformats.org/officeDocument/2006/math" xmlns:v="urn:schemas-microsoft-com:vml" xmlns:wp="http://schemas.openxmlformats.org/drawingml/2006/wordprocessingDrawing" xmlns:w10="urn:schemas-microsoft-com:office:word" xmlns:w="http://schemas.openxmlformats.org/wordprocessingml/2006/main" xmlns:wne="http://schemas.microsoft.com/office/word/2006/wordml">
-  <w:endnote w:type="separator" w:id="0">
+<w:endnotes xmlns:wpc="http://schemas.microsoft.com/office/word/2010/wordprocessingCanvas" xmlns:cx="http://schemas.microsoft.com/office/drawing/2014/chartex" xmlns:cx1="http://schemas.microsoft.com/office/drawing/2015/9/8/chartex" xmlns:mc="http://schemas.openxmlformats.org/markup-compatibility/2006" xmlns:o="urn:schemas-microsoft-com:office:office" xmlns:r="http://schemas.openxmlformats.org/officeDocument/2006/relationships" xmlns:m="http://schemas.openxmlformats.org/officeDocument/2006/math" xmlns:v="urn:schemas-microsoft-com:vml" xmlns:wp14="http://schemas.microsoft.com/office/word/2010/wordprocessingDrawing" xmlns:wp="http://schemas.openxmlformats.org/drawingml/2006/wordprocessingDrawing" xmlns:w10="urn:schemas-microsoft-com:office:word" xmlns:w="http://schemas.openxmlformats.org/wordprocessingml/2006/main" xmlns:w14="http://schemas.microsoft.com/office/word/2010/wordml" xmlns:w15="http://schemas.microsoft.com/office/word/2012/wordml" xmlns:w16se="http://schemas.microsoft.com/office/word/2015/wordml/symex" xmlns:wpg="http://schemas.microsoft.com/office/word/2010/wordprocessingGroup" xmlns:wpi="http://schemas.microsoft.com/office/word/2010/wordprocessingInk" xmlns:wne="http://schemas.microsoft.com/office/word/2006/wordml" xmlns:wps="http://schemas.microsoft.com/office/word/2010/wordprocessingShape" mc:Ignorable="w14 w15 w16se wp14">
+  <w:endnote w:type="separator" w:id="-1">
     <w:p>
       <w:pPr>
         <w:spacing w:after="0" w:line="240" w:lineRule="auto"/>
@@ -8048,7 +7006,7 @@
       </w:r>
     </w:p>
   </w:endnote>
-  <w:endnote w:type="continuationSeparator" w:id="1">
+  <w:endnote w:type="continuationSeparator" w:id="0">
     <w:p>
       <w:pPr>
         <w:spacing w:after="0" w:line="240" w:lineRule="auto"/>
@@ -8062,7 +7020,7 @@
 </file>
 
 <file path=word/footer1.xml><?xml version="1.0" encoding="utf-8"?>
-<w:ftr xmlns:ve="http://schemas.openxmlformats.org/markup-compatibility/2006" xmlns:o="urn:schemas-microsoft-com:office:office" xmlns:r="http://schemas.openxmlformats.org/officeDocument/2006/relationships" xmlns:m="http://schemas.openxmlformats.org/officeDocument/2006/math" xmlns:v="urn:schemas-microsoft-com:vml" xmlns:wp="http://schemas.openxmlformats.org/drawingml/2006/wordprocessingDrawing" xmlns:w10="urn:schemas-microsoft-com:office:word" xmlns:w="http://schemas.openxmlformats.org/wordprocessingml/2006/main" xmlns:wne="http://schemas.microsoft.com/office/word/2006/wordml">
+<w:ftr xmlns:wpc="http://schemas.microsoft.com/office/word/2010/wordprocessingCanvas" xmlns:cx="http://schemas.microsoft.com/office/drawing/2014/chartex" xmlns:cx1="http://schemas.microsoft.com/office/drawing/2015/9/8/chartex" xmlns:mc="http://schemas.openxmlformats.org/markup-compatibility/2006" xmlns:o="urn:schemas-microsoft-com:office:office" xmlns:r="http://schemas.openxmlformats.org/officeDocument/2006/relationships" xmlns:m="http://schemas.openxmlformats.org/officeDocument/2006/math" xmlns:v="urn:schemas-microsoft-com:vml" xmlns:wp14="http://schemas.microsoft.com/office/word/2010/wordprocessingDrawing" xmlns:wp="http://schemas.openxmlformats.org/drawingml/2006/wordprocessingDrawing" xmlns:w10="urn:schemas-microsoft-com:office:word" xmlns:w="http://schemas.openxmlformats.org/wordprocessingml/2006/main" xmlns:w14="http://schemas.microsoft.com/office/word/2010/wordml" xmlns:w15="http://schemas.microsoft.com/office/word/2012/wordml" xmlns:w16se="http://schemas.microsoft.com/office/word/2015/wordml/symex" xmlns:wpg="http://schemas.microsoft.com/office/word/2010/wordprocessingGroup" xmlns:wpi="http://schemas.microsoft.com/office/word/2010/wordprocessingInk" xmlns:wne="http://schemas.microsoft.com/office/word/2006/wordml" xmlns:wps="http://schemas.microsoft.com/office/word/2010/wordprocessingShape" mc:Ignorable="w14 w15 w16se wp14">
   <w:sdt>
     <w:sdtPr>
       <w:id w:val="-1143347050"/>
@@ -8071,20 +7029,34 @@
         <w:docPartUnique/>
       </w:docPartObj>
     </w:sdtPr>
+    <w:sdtEndPr/>
     <w:sdtContent>
       <w:p>
         <w:pPr>
           <w:pStyle w:val="a9"/>
           <w:jc w:val="center"/>
         </w:pPr>
-        <w:fldSimple w:instr="PAGE   \* MERGEFORMAT">
-          <w:r>
-            <w:rPr>
-              <w:noProof/>
-            </w:rPr>
-            <w:t>4</w:t>
-          </w:r>
-        </w:fldSimple>
+        <w:r>
+          <w:fldChar w:fldCharType="begin"/>
+        </w:r>
+        <w:r>
+          <w:instrText>PAGE   \* MERGEFORMAT</w:instrText>
+        </w:r>
+        <w:r>
+          <w:fldChar w:fldCharType="separate"/>
+        </w:r>
+        <w:r>
+          <w:rPr>
+            <w:noProof/>
+          </w:rPr>
+          <w:t>5</w:t>
+        </w:r>
+        <w:r>
+          <w:rPr>
+            <w:noProof/>
+          </w:rPr>
+          <w:fldChar w:fldCharType="end"/>
+        </w:r>
       </w:p>
     </w:sdtContent>
   </w:sdt>
@@ -8092,7 +7064,7 @@
 </file>
 
 <file path=word/footer2.xml><?xml version="1.0" encoding="utf-8"?>
-<w:ftr xmlns:ve="http://schemas.openxmlformats.org/markup-compatibility/2006" xmlns:o="urn:schemas-microsoft-com:office:office" xmlns:r="http://schemas.openxmlformats.org/officeDocument/2006/relationships" xmlns:m="http://schemas.openxmlformats.org/officeDocument/2006/math" xmlns:v="urn:schemas-microsoft-com:vml" xmlns:wp="http://schemas.openxmlformats.org/drawingml/2006/wordprocessingDrawing" xmlns:w10="urn:schemas-microsoft-com:office:word" xmlns:w="http://schemas.openxmlformats.org/wordprocessingml/2006/main" xmlns:wne="http://schemas.microsoft.com/office/word/2006/wordml">
+<w:ftr xmlns:wpc="http://schemas.microsoft.com/office/word/2010/wordprocessingCanvas" xmlns:cx="http://schemas.microsoft.com/office/drawing/2014/chartex" xmlns:cx1="http://schemas.microsoft.com/office/drawing/2015/9/8/chartex" xmlns:mc="http://schemas.openxmlformats.org/markup-compatibility/2006" xmlns:o="urn:schemas-microsoft-com:office:office" xmlns:r="http://schemas.openxmlformats.org/officeDocument/2006/relationships" xmlns:m="http://schemas.openxmlformats.org/officeDocument/2006/math" xmlns:v="urn:schemas-microsoft-com:vml" xmlns:wp14="http://schemas.microsoft.com/office/word/2010/wordprocessingDrawing" xmlns:wp="http://schemas.openxmlformats.org/drawingml/2006/wordprocessingDrawing" xmlns:w10="urn:schemas-microsoft-com:office:word" xmlns:w="http://schemas.openxmlformats.org/wordprocessingml/2006/main" xmlns:w14="http://schemas.microsoft.com/office/word/2010/wordml" xmlns:w15="http://schemas.microsoft.com/office/word/2012/wordml" xmlns:w16se="http://schemas.microsoft.com/office/word/2015/wordml/symex" xmlns:wpg="http://schemas.microsoft.com/office/word/2010/wordprocessingGroup" xmlns:wpi="http://schemas.microsoft.com/office/word/2010/wordprocessingInk" xmlns:wne="http://schemas.microsoft.com/office/word/2006/wordml" xmlns:wps="http://schemas.microsoft.com/office/word/2010/wordprocessingShape" mc:Ignorable="w14 w15 w16se wp14">
   <w:p>
     <w:pPr>
       <w:pStyle w:val="a9"/>
@@ -8103,7 +7075,7 @@
 </file>
 
 <file path=word/footer3.xml><?xml version="1.0" encoding="utf-8"?>
-<w:ftr xmlns:ve="http://schemas.openxmlformats.org/markup-compatibility/2006" xmlns:o="urn:schemas-microsoft-com:office:office" xmlns:r="http://schemas.openxmlformats.org/officeDocument/2006/relationships" xmlns:m="http://schemas.openxmlformats.org/officeDocument/2006/math" xmlns:v="urn:schemas-microsoft-com:vml" xmlns:wp="http://schemas.openxmlformats.org/drawingml/2006/wordprocessingDrawing" xmlns:w10="urn:schemas-microsoft-com:office:word" xmlns:w="http://schemas.openxmlformats.org/wordprocessingml/2006/main" xmlns:wne="http://schemas.microsoft.com/office/word/2006/wordml">
+<w:ftr xmlns:wpc="http://schemas.microsoft.com/office/word/2010/wordprocessingCanvas" xmlns:cx="http://schemas.microsoft.com/office/drawing/2014/chartex" xmlns:cx1="http://schemas.microsoft.com/office/drawing/2015/9/8/chartex" xmlns:mc="http://schemas.openxmlformats.org/markup-compatibility/2006" xmlns:o="urn:schemas-microsoft-com:office:office" xmlns:r="http://schemas.openxmlformats.org/officeDocument/2006/relationships" xmlns:m="http://schemas.openxmlformats.org/officeDocument/2006/math" xmlns:v="urn:schemas-microsoft-com:vml" xmlns:wp14="http://schemas.microsoft.com/office/word/2010/wordprocessingDrawing" xmlns:wp="http://schemas.openxmlformats.org/drawingml/2006/wordprocessingDrawing" xmlns:w10="urn:schemas-microsoft-com:office:word" xmlns:w="http://schemas.openxmlformats.org/wordprocessingml/2006/main" xmlns:w14="http://schemas.microsoft.com/office/word/2010/wordml" xmlns:w15="http://schemas.microsoft.com/office/word/2012/wordml" xmlns:w16se="http://schemas.microsoft.com/office/word/2015/wordml/symex" xmlns:wpg="http://schemas.microsoft.com/office/word/2010/wordprocessingGroup" xmlns:wpi="http://schemas.microsoft.com/office/word/2010/wordprocessingInk" xmlns:wne="http://schemas.microsoft.com/office/word/2006/wordml" xmlns:wps="http://schemas.microsoft.com/office/word/2010/wordprocessingShape" mc:Ignorable="w14 w15 w16se wp14">
   <w:sdt>
     <w:sdtPr>
       <w:id w:val="1061286681"/>
@@ -8112,20 +7084,34 @@
         <w:docPartUnique/>
       </w:docPartObj>
     </w:sdtPr>
+    <w:sdtEndPr/>
     <w:sdtContent>
       <w:p>
         <w:pPr>
           <w:pStyle w:val="a9"/>
           <w:jc w:val="center"/>
         </w:pPr>
-        <w:fldSimple w:instr=" PAGE   \* MERGEFORMAT ">
-          <w:r>
-            <w:rPr>
-              <w:noProof/>
-            </w:rPr>
-            <w:t>2</w:t>
-          </w:r>
-        </w:fldSimple>
+        <w:r>
+          <w:fldChar w:fldCharType="begin"/>
+        </w:r>
+        <w:r>
+          <w:instrText xml:space="preserve"> PAGE   \* MERGEFORMAT </w:instrText>
+        </w:r>
+        <w:r>
+          <w:fldChar w:fldCharType="separate"/>
+        </w:r>
+        <w:r>
+          <w:rPr>
+            <w:noProof/>
+          </w:rPr>
+          <w:t>2</w:t>
+        </w:r>
+        <w:r>
+          <w:rPr>
+            <w:noProof/>
+          </w:rPr>
+          <w:fldChar w:fldCharType="end"/>
+        </w:r>
       </w:p>
     </w:sdtContent>
   </w:sdt>
@@ -8133,8 +7119,8 @@
 </file>
 
 <file path=word/footnotes.xml><?xml version="1.0" encoding="utf-8"?>
-<w:footnotes xmlns:ve="http://schemas.openxmlformats.org/markup-compatibility/2006" xmlns:o="urn:schemas-microsoft-com:office:office" xmlns:r="http://schemas.openxmlformats.org/officeDocument/2006/relationships" xmlns:m="http://schemas.openxmlformats.org/officeDocument/2006/math" xmlns:v="urn:schemas-microsoft-com:vml" xmlns:wp="http://schemas.openxmlformats.org/drawingml/2006/wordprocessingDrawing" xmlns:w10="urn:schemas-microsoft-com:office:word" xmlns:w="http://schemas.openxmlformats.org/wordprocessingml/2006/main" xmlns:wne="http://schemas.microsoft.com/office/word/2006/wordml">
-  <w:footnote w:type="separator" w:id="0">
+<w:footnotes xmlns:wpc="http://schemas.microsoft.com/office/word/2010/wordprocessingCanvas" xmlns:cx="http://schemas.microsoft.com/office/drawing/2014/chartex" xmlns:cx1="http://schemas.microsoft.com/office/drawing/2015/9/8/chartex" xmlns:mc="http://schemas.openxmlformats.org/markup-compatibility/2006" xmlns:o="urn:schemas-microsoft-com:office:office" xmlns:r="http://schemas.openxmlformats.org/officeDocument/2006/relationships" xmlns:m="http://schemas.openxmlformats.org/officeDocument/2006/math" xmlns:v="urn:schemas-microsoft-com:vml" xmlns:wp14="http://schemas.microsoft.com/office/word/2010/wordprocessingDrawing" xmlns:wp="http://schemas.openxmlformats.org/drawingml/2006/wordprocessingDrawing" xmlns:w10="urn:schemas-microsoft-com:office:word" xmlns:w="http://schemas.openxmlformats.org/wordprocessingml/2006/main" xmlns:w14="http://schemas.microsoft.com/office/word/2010/wordml" xmlns:w15="http://schemas.microsoft.com/office/word/2012/wordml" xmlns:w16se="http://schemas.microsoft.com/office/word/2015/wordml/symex" xmlns:wpg="http://schemas.microsoft.com/office/word/2010/wordprocessingGroup" xmlns:wpi="http://schemas.microsoft.com/office/word/2010/wordprocessingInk" xmlns:wne="http://schemas.microsoft.com/office/word/2006/wordml" xmlns:wps="http://schemas.microsoft.com/office/word/2010/wordprocessingShape" mc:Ignorable="w14 w15 w16se wp14">
+  <w:footnote w:type="separator" w:id="-1">
     <w:p>
       <w:pPr>
         <w:spacing w:after="0" w:line="240" w:lineRule="auto"/>
@@ -8144,7 +7130,7 @@
       </w:r>
     </w:p>
   </w:footnote>
-  <w:footnote w:type="continuationSeparator" w:id="1">
+  <w:footnote w:type="continuationSeparator" w:id="0">
     <w:p>
       <w:pPr>
         <w:spacing w:after="0" w:line="240" w:lineRule="auto"/>
@@ -8158,8 +7144,8 @@
 </file>
 
 <file path=word/numbering.xml><?xml version="1.0" encoding="utf-8"?>
-<w:numbering xmlns:ve="http://schemas.openxmlformats.org/markup-compatibility/2006" xmlns:o="urn:schemas-microsoft-com:office:office" xmlns:r="http://schemas.openxmlformats.org/officeDocument/2006/relationships" xmlns:m="http://schemas.openxmlformats.org/officeDocument/2006/math" xmlns:v="urn:schemas-microsoft-com:vml" xmlns:wp="http://schemas.openxmlformats.org/drawingml/2006/wordprocessingDrawing" xmlns:w10="urn:schemas-microsoft-com:office:word" xmlns:w="http://schemas.openxmlformats.org/wordprocessingml/2006/main" xmlns:wne="http://schemas.microsoft.com/office/word/2006/wordml">
-  <w:abstractNum w:abstractNumId="0">
+<w:numbering xmlns:wpc="http://schemas.microsoft.com/office/word/2010/wordprocessingCanvas" xmlns:cx="http://schemas.microsoft.com/office/drawing/2014/chartex" xmlns:cx1="http://schemas.microsoft.com/office/drawing/2015/9/8/chartex" xmlns:mc="http://schemas.openxmlformats.org/markup-compatibility/2006" xmlns:o="urn:schemas-microsoft-com:office:office" xmlns:r="http://schemas.openxmlformats.org/officeDocument/2006/relationships" xmlns:m="http://schemas.openxmlformats.org/officeDocument/2006/math" xmlns:v="urn:schemas-microsoft-com:vml" xmlns:wp14="http://schemas.microsoft.com/office/word/2010/wordprocessingDrawing" xmlns:wp="http://schemas.openxmlformats.org/drawingml/2006/wordprocessingDrawing" xmlns:w10="urn:schemas-microsoft-com:office:word" xmlns:w="http://schemas.openxmlformats.org/wordprocessingml/2006/main" xmlns:w14="http://schemas.microsoft.com/office/word/2010/wordml" xmlns:w15="http://schemas.microsoft.com/office/word/2012/wordml" xmlns:w16se="http://schemas.microsoft.com/office/word/2015/wordml/symex" xmlns:wpg="http://schemas.microsoft.com/office/word/2010/wordprocessingGroup" xmlns:wpi="http://schemas.microsoft.com/office/word/2010/wordprocessingInk" xmlns:wne="http://schemas.microsoft.com/office/word/2006/wordml" xmlns:wps="http://schemas.microsoft.com/office/word/2010/wordprocessingShape" mc:Ignorable="w14 w15 w16se wp14">
+  <w:abstractNum w:abstractNumId="0" w15:restartNumberingAfterBreak="0">
     <w:nsid w:val="00183490"/>
     <w:multiLevelType w:val="hybridMultilevel"/>
     <w:tmpl w:val="489A99D4"/>
@@ -8248,7 +7234,7 @@
       </w:pPr>
     </w:lvl>
   </w:abstractNum>
-  <w:abstractNum w:abstractNumId="1">
+  <w:abstractNum w:abstractNumId="1" w15:restartNumberingAfterBreak="0">
     <w:nsid w:val="00B53C8E"/>
     <w:multiLevelType w:val="hybridMultilevel"/>
     <w:tmpl w:val="1FE610AC"/>
@@ -8340,7 +7326,7 @@
       </w:pPr>
     </w:lvl>
   </w:abstractNum>
-  <w:abstractNum w:abstractNumId="2">
+  <w:abstractNum w:abstractNumId="2" w15:restartNumberingAfterBreak="0">
     <w:nsid w:val="2A5F3C4B"/>
     <w:multiLevelType w:val="hybridMultilevel"/>
     <w:tmpl w:val="D5B4102C"/>
@@ -8431,7 +7417,7 @@
       </w:pPr>
     </w:lvl>
   </w:abstractNum>
-  <w:abstractNum w:abstractNumId="3">
+  <w:abstractNum w:abstractNumId="3" w15:restartNumberingAfterBreak="0">
     <w:nsid w:val="2F0B7FF1"/>
     <w:multiLevelType w:val="hybridMultilevel"/>
     <w:tmpl w:val="27B2567C"/>
@@ -8522,7 +7508,7 @@
       </w:pPr>
     </w:lvl>
   </w:abstractNum>
-  <w:abstractNum w:abstractNumId="4">
+  <w:abstractNum w:abstractNumId="4" w15:restartNumberingAfterBreak="0">
     <w:nsid w:val="352927D5"/>
     <w:multiLevelType w:val="hybridMultilevel"/>
     <w:tmpl w:val="8E54B6F6"/>
@@ -8614,7 +7600,7 @@
       </w:pPr>
     </w:lvl>
   </w:abstractNum>
-  <w:abstractNum w:abstractNumId="5">
+  <w:abstractNum w:abstractNumId="5" w15:restartNumberingAfterBreak="0">
     <w:nsid w:val="36AF07D5"/>
     <w:multiLevelType w:val="hybridMultilevel"/>
     <w:tmpl w:val="8E54B6F6"/>
@@ -8706,7 +7692,7 @@
       </w:pPr>
     </w:lvl>
   </w:abstractNum>
-  <w:abstractNum w:abstractNumId="6">
+  <w:abstractNum w:abstractNumId="6" w15:restartNumberingAfterBreak="0">
     <w:nsid w:val="3728414A"/>
     <w:multiLevelType w:val="hybridMultilevel"/>
     <w:tmpl w:val="8E54B6F6"/>
@@ -8798,7 +7784,7 @@
       </w:pPr>
     </w:lvl>
   </w:abstractNum>
-  <w:abstractNum w:abstractNumId="7">
+  <w:abstractNum w:abstractNumId="7" w15:restartNumberingAfterBreak="0">
     <w:nsid w:val="3C4A1D40"/>
     <w:multiLevelType w:val="hybridMultilevel"/>
     <w:tmpl w:val="8E54B6F6"/>
@@ -8890,7 +7876,7 @@
       </w:pPr>
     </w:lvl>
   </w:abstractNum>
-  <w:abstractNum w:abstractNumId="8">
+  <w:abstractNum w:abstractNumId="8" w15:restartNumberingAfterBreak="0">
     <w:nsid w:val="459B13EF"/>
     <w:multiLevelType w:val="hybridMultilevel"/>
     <w:tmpl w:val="8E54B6F6"/>
@@ -8982,7 +7968,7 @@
       </w:pPr>
     </w:lvl>
   </w:abstractNum>
-  <w:abstractNum w:abstractNumId="9">
+  <w:abstractNum w:abstractNumId="9" w15:restartNumberingAfterBreak="0">
     <w:nsid w:val="497265BF"/>
     <w:multiLevelType w:val="hybridMultilevel"/>
     <w:tmpl w:val="25987AF8"/>
@@ -9074,7 +8060,7 @@
       </w:pPr>
     </w:lvl>
   </w:abstractNum>
-  <w:abstractNum w:abstractNumId="10">
+  <w:abstractNum w:abstractNumId="10" w15:restartNumberingAfterBreak="0">
     <w:nsid w:val="520A1BFE"/>
     <w:multiLevelType w:val="multilevel"/>
     <w:tmpl w:val="5E987BA0"/>
@@ -9197,7 +8183,7 @@
       </w:rPr>
     </w:lvl>
   </w:abstractNum>
-  <w:abstractNum w:abstractNumId="11">
+  <w:abstractNum w:abstractNumId="11" w15:restartNumberingAfterBreak="0">
     <w:nsid w:val="56584586"/>
     <w:multiLevelType w:val="hybridMultilevel"/>
     <w:tmpl w:val="C61A5B3A"/>
@@ -9289,7 +8275,7 @@
       </w:pPr>
     </w:lvl>
   </w:abstractNum>
-  <w:abstractNum w:abstractNumId="12">
+  <w:abstractNum w:abstractNumId="12" w15:restartNumberingAfterBreak="0">
     <w:nsid w:val="6472239F"/>
     <w:multiLevelType w:val="hybridMultilevel"/>
     <w:tmpl w:val="61AEB2A8"/>
@@ -9381,7 +8367,7 @@
       </w:pPr>
     </w:lvl>
   </w:abstractNum>
-  <w:abstractNum w:abstractNumId="13">
+  <w:abstractNum w:abstractNumId="13" w15:restartNumberingAfterBreak="0">
     <w:nsid w:val="67D40C5A"/>
     <w:multiLevelType w:val="hybridMultilevel"/>
     <w:tmpl w:val="74649B0A"/>
@@ -9473,7 +8459,7 @@
       </w:pPr>
     </w:lvl>
   </w:abstractNum>
-  <w:abstractNum w:abstractNumId="14">
+  <w:abstractNum w:abstractNumId="14" w15:restartNumberingAfterBreak="0">
     <w:nsid w:val="6A3A0F04"/>
     <w:multiLevelType w:val="hybridMultilevel"/>
     <w:tmpl w:val="56100F7A"/>
@@ -9562,7 +8548,7 @@
       </w:pPr>
     </w:lvl>
   </w:abstractNum>
-  <w:abstractNum w:abstractNumId="15">
+  <w:abstractNum w:abstractNumId="15" w15:restartNumberingAfterBreak="0">
     <w:nsid w:val="6C060084"/>
     <w:multiLevelType w:val="hybridMultilevel"/>
     <w:tmpl w:val="F3D28A18"/>
@@ -9675,7 +8661,7 @@
       </w:rPr>
     </w:lvl>
   </w:abstractNum>
-  <w:abstractNum w:abstractNumId="16">
+  <w:abstractNum w:abstractNumId="16" w15:restartNumberingAfterBreak="0">
     <w:nsid w:val="6C6642DB"/>
     <w:multiLevelType w:val="hybridMultilevel"/>
     <w:tmpl w:val="F440C95A"/>
@@ -9764,7 +8750,7 @@
       </w:pPr>
     </w:lvl>
   </w:abstractNum>
-  <w:abstractNum w:abstractNumId="17">
+  <w:abstractNum w:abstractNumId="17" w15:restartNumberingAfterBreak="0">
     <w:nsid w:val="763767B9"/>
     <w:multiLevelType w:val="hybridMultilevel"/>
     <w:tmpl w:val="1F3A37F4"/>
@@ -9856,7 +8842,7 @@
       </w:pPr>
     </w:lvl>
   </w:abstractNum>
-  <w:abstractNum w:abstractNumId="18">
+  <w:abstractNum w:abstractNumId="18" w15:restartNumberingAfterBreak="0">
     <w:nsid w:val="772E72E0"/>
     <w:multiLevelType w:val="hybridMultilevel"/>
     <w:tmpl w:val="8730C3C0"/>
@@ -10009,7 +8995,7 @@
 </file>
 
 <file path=word/styles.xml><?xml version="1.0" encoding="utf-8"?>
-<w:styles xmlns:r="http://schemas.openxmlformats.org/officeDocument/2006/relationships" xmlns:w="http://schemas.openxmlformats.org/wordprocessingml/2006/main">
+<w:styles xmlns:mc="http://schemas.openxmlformats.org/markup-compatibility/2006" xmlns:r="http://schemas.openxmlformats.org/officeDocument/2006/relationships" xmlns:w="http://schemas.openxmlformats.org/wordprocessingml/2006/main" xmlns:w14="http://schemas.microsoft.com/office/word/2010/wordml" xmlns:w15="http://schemas.microsoft.com/office/word/2012/wordml" xmlns:w16se="http://schemas.microsoft.com/office/word/2015/wordml/symex" mc:Ignorable="w14 w15 w16se">
   <w:docDefaults>
     <w:rPrDefault>
       <w:rPr>
@@ -10025,144 +9011,378 @@
       </w:pPr>
     </w:pPrDefault>
   </w:docDefaults>
-  <w:latentStyles w:defLockedState="0" w:defUIPriority="99" w:defSemiHidden="1" w:defUnhideWhenUsed="1" w:defQFormat="0" w:count="267">
-    <w:lsdException w:name="Normal" w:semiHidden="0" w:uiPriority="0" w:unhideWhenUsed="0" w:qFormat="1"/>
-    <w:lsdException w:name="heading 1" w:semiHidden="0" w:uiPriority="9" w:unhideWhenUsed="0" w:qFormat="1"/>
-    <w:lsdException w:name="heading 2" w:uiPriority="9" w:qFormat="1"/>
-    <w:lsdException w:name="heading 3" w:uiPriority="9" w:qFormat="1"/>
-    <w:lsdException w:name="heading 4" w:uiPriority="9" w:qFormat="1"/>
-    <w:lsdException w:name="heading 5" w:uiPriority="9" w:qFormat="1"/>
-    <w:lsdException w:name="heading 6" w:uiPriority="9" w:qFormat="1"/>
-    <w:lsdException w:name="heading 7" w:uiPriority="9" w:qFormat="1"/>
-    <w:lsdException w:name="heading 8" w:uiPriority="9" w:qFormat="1"/>
-    <w:lsdException w:name="heading 9" w:uiPriority="9" w:qFormat="1"/>
-    <w:lsdException w:name="toc 1" w:uiPriority="39" w:qFormat="1"/>
-    <w:lsdException w:name="toc 2" w:uiPriority="39" w:qFormat="1"/>
-    <w:lsdException w:name="toc 3" w:uiPriority="39"/>
-    <w:lsdException w:name="toc 4" w:uiPriority="39"/>
-    <w:lsdException w:name="toc 5" w:uiPriority="39"/>
-    <w:lsdException w:name="toc 6" w:uiPriority="39"/>
-    <w:lsdException w:name="toc 7" w:uiPriority="39"/>
-    <w:lsdException w:name="toc 8" w:uiPriority="39"/>
-    <w:lsdException w:name="toc 9" w:uiPriority="39"/>
-    <w:lsdException w:name="caption" w:uiPriority="35" w:qFormat="1"/>
-    <w:lsdException w:name="Title" w:semiHidden="0" w:uiPriority="10" w:unhideWhenUsed="0" w:qFormat="1"/>
-    <w:lsdException w:name="Default Paragraph Font" w:uiPriority="1"/>
-    <w:lsdException w:name="Subtitle" w:semiHidden="0" w:uiPriority="11" w:unhideWhenUsed="0" w:qFormat="1"/>
-    <w:lsdException w:name="Strong" w:semiHidden="0" w:uiPriority="22" w:unhideWhenUsed="0" w:qFormat="1"/>
-    <w:lsdException w:name="Emphasis" w:semiHidden="0" w:uiPriority="20" w:unhideWhenUsed="0" w:qFormat="1"/>
-    <w:lsdException w:name="Table Grid" w:semiHidden="0" w:uiPriority="39" w:unhideWhenUsed="0"/>
-    <w:lsdException w:name="Placeholder Text" w:unhideWhenUsed="0"/>
-    <w:lsdException w:name="No Spacing" w:semiHidden="0" w:uiPriority="1" w:unhideWhenUsed="0" w:qFormat="1"/>
-    <w:lsdException w:name="Light Shading" w:semiHidden="0" w:uiPriority="60" w:unhideWhenUsed="0"/>
-    <w:lsdException w:name="Light List" w:semiHidden="0" w:uiPriority="61" w:unhideWhenUsed="0"/>
-    <w:lsdException w:name="Light Grid" w:semiHidden="0" w:uiPriority="62" w:unhideWhenUsed="0"/>
-    <w:lsdException w:name="Medium Shading 1" w:semiHidden="0" w:uiPriority="63" w:unhideWhenUsed="0"/>
-    <w:lsdException w:name="Medium Shading 2" w:semiHidden="0" w:uiPriority="64" w:unhideWhenUsed="0"/>
-    <w:lsdException w:name="Medium List 1" w:semiHidden="0" w:uiPriority="65" w:unhideWhenUsed="0"/>
-    <w:lsdException w:name="Medium List 2" w:semiHidden="0" w:uiPriority="66" w:unhideWhenUsed="0"/>
-    <w:lsdException w:name="Medium Grid 1" w:semiHidden="0" w:uiPriority="67" w:unhideWhenUsed="0"/>
-    <w:lsdException w:name="Medium Grid 2" w:semiHidden="0" w:uiPriority="68" w:unhideWhenUsed="0"/>
-    <w:lsdException w:name="Medium Grid 3" w:semiHidden="0" w:uiPriority="69" w:unhideWhenUsed="0"/>
-    <w:lsdException w:name="Dark List" w:semiHidden="0" w:uiPriority="70" w:unhideWhenUsed="0"/>
-    <w:lsdException w:name="Colorful Shading" w:semiHidden="0" w:uiPriority="71" w:unhideWhenUsed="0"/>
-    <w:lsdException w:name="Colorful List" w:semiHidden="0" w:uiPriority="72" w:unhideWhenUsed="0"/>
-    <w:lsdException w:name="Colorful Grid" w:semiHidden="0" w:uiPriority="73" w:unhideWhenUsed="0"/>
-    <w:lsdException w:name="Light Shading Accent 1" w:semiHidden="0" w:uiPriority="60" w:unhideWhenUsed="0"/>
-    <w:lsdException w:name="Light List Accent 1" w:semiHidden="0" w:uiPriority="61" w:unhideWhenUsed="0"/>
-    <w:lsdException w:name="Light Grid Accent 1" w:semiHidden="0" w:uiPriority="62" w:unhideWhenUsed="0"/>
-    <w:lsdException w:name="Medium Shading 1 Accent 1" w:semiHidden="0" w:uiPriority="63" w:unhideWhenUsed="0"/>
-    <w:lsdException w:name="Medium Shading 2 Accent 1" w:semiHidden="0" w:uiPriority="64" w:unhideWhenUsed="0"/>
-    <w:lsdException w:name="Medium List 1 Accent 1" w:semiHidden="0" w:uiPriority="65" w:unhideWhenUsed="0"/>
-    <w:lsdException w:name="Revision" w:unhideWhenUsed="0"/>
-    <w:lsdException w:name="List Paragraph" w:semiHidden="0" w:uiPriority="34" w:unhideWhenUsed="0" w:qFormat="1"/>
-    <w:lsdException w:name="Quote" w:semiHidden="0" w:uiPriority="29" w:unhideWhenUsed="0" w:qFormat="1"/>
-    <w:lsdException w:name="Intense Quote" w:semiHidden="0" w:uiPriority="30" w:unhideWhenUsed="0" w:qFormat="1"/>
-    <w:lsdException w:name="Medium List 2 Accent 1" w:semiHidden="0" w:uiPriority="66" w:unhideWhenUsed="0"/>
-    <w:lsdException w:name="Medium Grid 1 Accent 1" w:semiHidden="0" w:uiPriority="67" w:unhideWhenUsed="0"/>
-    <w:lsdException w:name="Medium Grid 2 Accent 1" w:semiHidden="0" w:uiPriority="68" w:unhideWhenUsed="0"/>
-    <w:lsdException w:name="Medium Grid 3 Accent 1" w:semiHidden="0" w:uiPriority="69" w:unhideWhenUsed="0"/>
-    <w:lsdException w:name="Dark List Accent 1" w:semiHidden="0" w:uiPriority="70" w:unhideWhenUsed="0"/>
-    <w:lsdException w:name="Colorful Shading Accent 1" w:semiHidden="0" w:uiPriority="71" w:unhideWhenUsed="0"/>
-    <w:lsdException w:name="Colorful List Accent 1" w:semiHidden="0" w:uiPriority="72" w:unhideWhenUsed="0"/>
-    <w:lsdException w:name="Colorful Grid Accent 1" w:semiHidden="0" w:uiPriority="73" w:unhideWhenUsed="0"/>
-    <w:lsdException w:name="Light Shading Accent 2" w:semiHidden="0" w:uiPriority="60" w:unhideWhenUsed="0"/>
-    <w:lsdException w:name="Light List Accent 2" w:semiHidden="0" w:uiPriority="61" w:unhideWhenUsed="0"/>
-    <w:lsdException w:name="Light Grid Accent 2" w:semiHidden="0" w:uiPriority="62" w:unhideWhenUsed="0"/>
-    <w:lsdException w:name="Medium Shading 1 Accent 2" w:semiHidden="0" w:uiPriority="63" w:unhideWhenUsed="0"/>
-    <w:lsdException w:name="Medium Shading 2 Accent 2" w:semiHidden="0" w:uiPriority="64" w:unhideWhenUsed="0"/>
-    <w:lsdException w:name="Medium List 1 Accent 2" w:semiHidden="0" w:uiPriority="65" w:unhideWhenUsed="0"/>
-    <w:lsdException w:name="Medium List 2 Accent 2" w:semiHidden="0" w:uiPriority="66" w:unhideWhenUsed="0"/>
-    <w:lsdException w:name="Medium Grid 1 Accent 2" w:semiHidden="0" w:uiPriority="67" w:unhideWhenUsed="0"/>
-    <w:lsdException w:name="Medium Grid 2 Accent 2" w:semiHidden="0" w:uiPriority="68" w:unhideWhenUsed="0"/>
-    <w:lsdException w:name="Medium Grid 3 Accent 2" w:semiHidden="0" w:uiPriority="69" w:unhideWhenUsed="0"/>
-    <w:lsdException w:name="Dark List Accent 2" w:semiHidden="0" w:uiPriority="70" w:unhideWhenUsed="0"/>
-    <w:lsdException w:name="Colorful Shading Accent 2" w:semiHidden="0" w:uiPriority="71" w:unhideWhenUsed="0"/>
-    <w:lsdException w:name="Colorful List Accent 2" w:semiHidden="0" w:uiPriority="72" w:unhideWhenUsed="0"/>
-    <w:lsdException w:name="Colorful Grid Accent 2" w:semiHidden="0" w:uiPriority="73" w:unhideWhenUsed="0"/>
-    <w:lsdException w:name="Light Shading Accent 3" w:semiHidden="0" w:uiPriority="60" w:unhideWhenUsed="0"/>
-    <w:lsdException w:name="Light List Accent 3" w:semiHidden="0" w:uiPriority="61" w:unhideWhenUsed="0"/>
-    <w:lsdException w:name="Light Grid Accent 3" w:semiHidden="0" w:uiPriority="62" w:unhideWhenUsed="0"/>
-    <w:lsdException w:name="Medium Shading 1 Accent 3" w:semiHidden="0" w:uiPriority="63" w:unhideWhenUsed="0"/>
-    <w:lsdException w:name="Medium Shading 2 Accent 3" w:semiHidden="0" w:uiPriority="64" w:unhideWhenUsed="0"/>
-    <w:lsdException w:name="Medium List 1 Accent 3" w:semiHidden="0" w:uiPriority="65" w:unhideWhenUsed="0"/>
-    <w:lsdException w:name="Medium List 2 Accent 3" w:semiHidden="0" w:uiPriority="66" w:unhideWhenUsed="0"/>
-    <w:lsdException w:name="Medium Grid 1 Accent 3" w:semiHidden="0" w:uiPriority="67" w:unhideWhenUsed="0"/>
-    <w:lsdException w:name="Medium Grid 2 Accent 3" w:semiHidden="0" w:uiPriority="68" w:unhideWhenUsed="0"/>
-    <w:lsdException w:name="Medium Grid 3 Accent 3" w:semiHidden="0" w:uiPriority="69" w:unhideWhenUsed="0"/>
-    <w:lsdException w:name="Dark List Accent 3" w:semiHidden="0" w:uiPriority="70" w:unhideWhenUsed="0"/>
-    <w:lsdException w:name="Colorful Shading Accent 3" w:semiHidden="0" w:uiPriority="71" w:unhideWhenUsed="0"/>
-    <w:lsdException w:name="Colorful List Accent 3" w:semiHidden="0" w:uiPriority="72" w:unhideWhenUsed="0"/>
-    <w:lsdException w:name="Colorful Grid Accent 3" w:semiHidden="0" w:uiPriority="73" w:unhideWhenUsed="0"/>
-    <w:lsdException w:name="Light Shading Accent 4" w:semiHidden="0" w:uiPriority="60" w:unhideWhenUsed="0"/>
-    <w:lsdException w:name="Light List Accent 4" w:semiHidden="0" w:uiPriority="61" w:unhideWhenUsed="0"/>
-    <w:lsdException w:name="Light Grid Accent 4" w:semiHidden="0" w:uiPriority="62" w:unhideWhenUsed="0"/>
-    <w:lsdException w:name="Medium Shading 1 Accent 4" w:semiHidden="0" w:uiPriority="63" w:unhideWhenUsed="0"/>
-    <w:lsdException w:name="Medium Shading 2 Accent 4" w:semiHidden="0" w:uiPriority="64" w:unhideWhenUsed="0"/>
-    <w:lsdException w:name="Medium List 1 Accent 4" w:semiHidden="0" w:uiPriority="65" w:unhideWhenUsed="0"/>
-    <w:lsdException w:name="Medium List 2 Accent 4" w:semiHidden="0" w:uiPriority="66" w:unhideWhenUsed="0"/>
-    <w:lsdException w:name="Medium Grid 1 Accent 4" w:semiHidden="0" w:uiPriority="67" w:unhideWhenUsed="0"/>
-    <w:lsdException w:name="Medium Grid 2 Accent 4" w:semiHidden="0" w:uiPriority="68" w:unhideWhenUsed="0"/>
-    <w:lsdException w:name="Medium Grid 3 Accent 4" w:semiHidden="0" w:uiPriority="69" w:unhideWhenUsed="0"/>
-    <w:lsdException w:name="Dark List Accent 4" w:semiHidden="0" w:uiPriority="70" w:unhideWhenUsed="0"/>
-    <w:lsdException w:name="Colorful Shading Accent 4" w:semiHidden="0" w:uiPriority="71" w:unhideWhenUsed="0"/>
-    <w:lsdException w:name="Colorful List Accent 4" w:semiHidden="0" w:uiPriority="72" w:unhideWhenUsed="0"/>
-    <w:lsdException w:name="Colorful Grid Accent 4" w:semiHidden="0" w:uiPriority="73" w:unhideWhenUsed="0"/>
-    <w:lsdException w:name="Light Shading Accent 5" w:semiHidden="0" w:uiPriority="60" w:unhideWhenUsed="0"/>
-    <w:lsdException w:name="Light List Accent 5" w:semiHidden="0" w:uiPriority="61" w:unhideWhenUsed="0"/>
-    <w:lsdException w:name="Light Grid Accent 5" w:semiHidden="0" w:uiPriority="62" w:unhideWhenUsed="0"/>
-    <w:lsdException w:name="Medium Shading 1 Accent 5" w:semiHidden="0" w:uiPriority="63" w:unhideWhenUsed="0"/>
-    <w:lsdException w:name="Medium Shading 2 Accent 5" w:semiHidden="0" w:uiPriority="64" w:unhideWhenUsed="0"/>
-    <w:lsdException w:name="Medium List 1 Accent 5" w:semiHidden="0" w:uiPriority="65" w:unhideWhenUsed="0"/>
-    <w:lsdException w:name="Medium List 2 Accent 5" w:semiHidden="0" w:uiPriority="66" w:unhideWhenUsed="0"/>
-    <w:lsdException w:name="Medium Grid 1 Accent 5" w:semiHidden="0" w:uiPriority="67" w:unhideWhenUsed="0"/>
-    <w:lsdException w:name="Medium Grid 2 Accent 5" w:semiHidden="0" w:uiPriority="68" w:unhideWhenUsed="0"/>
-    <w:lsdException w:name="Medium Grid 3 Accent 5" w:semiHidden="0" w:uiPriority="69" w:unhideWhenUsed="0"/>
-    <w:lsdException w:name="Dark List Accent 5" w:semiHidden="0" w:uiPriority="70" w:unhideWhenUsed="0"/>
-    <w:lsdException w:name="Colorful Shading Accent 5" w:semiHidden="0" w:uiPriority="71" w:unhideWhenUsed="0"/>
-    <w:lsdException w:name="Colorful List Accent 5" w:semiHidden="0" w:uiPriority="72" w:unhideWhenUsed="0"/>
-    <w:lsdException w:name="Colorful Grid Accent 5" w:semiHidden="0" w:uiPriority="73" w:unhideWhenUsed="0"/>
-    <w:lsdException w:name="Light Shading Accent 6" w:semiHidden="0" w:uiPriority="60" w:unhideWhenUsed="0"/>
-    <w:lsdException w:name="Light List Accent 6" w:semiHidden="0" w:uiPriority="61" w:unhideWhenUsed="0"/>
-    <w:lsdException w:name="Light Grid Accent 6" w:semiHidden="0" w:uiPriority="62" w:unhideWhenUsed="0"/>
-    <w:lsdException w:name="Medium Shading 1 Accent 6" w:semiHidden="0" w:uiPriority="63" w:unhideWhenUsed="0"/>
-    <w:lsdException w:name="Medium Shading 2 Accent 6" w:semiHidden="0" w:uiPriority="64" w:unhideWhenUsed="0"/>
-    <w:lsdException w:name="Medium List 1 Accent 6" w:semiHidden="0" w:uiPriority="65" w:unhideWhenUsed="0"/>
-    <w:lsdException w:name="Medium List 2 Accent 6" w:semiHidden="0" w:uiPriority="66" w:unhideWhenUsed="0"/>
-    <w:lsdException w:name="Medium Grid 1 Accent 6" w:semiHidden="0" w:uiPriority="67" w:unhideWhenUsed="0"/>
-    <w:lsdException w:name="Medium Grid 2 Accent 6" w:semiHidden="0" w:uiPriority="68" w:unhideWhenUsed="0"/>
-    <w:lsdException w:name="Medium Grid 3 Accent 6" w:semiHidden="0" w:uiPriority="69" w:unhideWhenUsed="0"/>
-    <w:lsdException w:name="Dark List Accent 6" w:semiHidden="0" w:uiPriority="70" w:unhideWhenUsed="0"/>
-    <w:lsdException w:name="Colorful Shading Accent 6" w:semiHidden="0" w:uiPriority="71" w:unhideWhenUsed="0"/>
-    <w:lsdException w:name="Colorful List Accent 6" w:semiHidden="0" w:uiPriority="72" w:unhideWhenUsed="0"/>
-    <w:lsdException w:name="Colorful Grid Accent 6" w:semiHidden="0" w:uiPriority="73" w:unhideWhenUsed="0"/>
-    <w:lsdException w:name="Subtle Emphasis" w:semiHidden="0" w:uiPriority="19" w:unhideWhenUsed="0" w:qFormat="1"/>
-    <w:lsdException w:name="Intense Emphasis" w:semiHidden="0" w:uiPriority="21" w:unhideWhenUsed="0" w:qFormat="1"/>
-    <w:lsdException w:name="Subtle Reference" w:semiHidden="0" w:uiPriority="31" w:unhideWhenUsed="0" w:qFormat="1"/>
-    <w:lsdException w:name="Intense Reference" w:semiHidden="0" w:uiPriority="32" w:unhideWhenUsed="0" w:qFormat="1"/>
-    <w:lsdException w:name="Book Title" w:semiHidden="0" w:uiPriority="33" w:unhideWhenUsed="0" w:qFormat="1"/>
-    <w:lsdException w:name="Bibliography" w:uiPriority="37"/>
-    <w:lsdException w:name="TOC Heading" w:uiPriority="39" w:qFormat="1"/>
+  <w:latentStyles w:defLockedState="0" w:defUIPriority="99" w:defSemiHidden="0" w:defUnhideWhenUsed="0" w:defQFormat="0" w:count="371">
+    <w:lsdException w:name="Normal" w:uiPriority="0" w:qFormat="1"/>
+    <w:lsdException w:name="heading 1" w:uiPriority="9" w:qFormat="1"/>
+    <w:lsdException w:name="heading 2" w:semiHidden="1" w:uiPriority="9" w:unhideWhenUsed="1" w:qFormat="1"/>
+    <w:lsdException w:name="heading 3" w:semiHidden="1" w:uiPriority="9" w:unhideWhenUsed="1" w:qFormat="1"/>
+    <w:lsdException w:name="heading 4" w:semiHidden="1" w:uiPriority="9" w:unhideWhenUsed="1" w:qFormat="1"/>
+    <w:lsdException w:name="heading 5" w:semiHidden="1" w:uiPriority="9" w:unhideWhenUsed="1" w:qFormat="1"/>
+    <w:lsdException w:name="heading 6" w:semiHidden="1" w:uiPriority="9" w:unhideWhenUsed="1" w:qFormat="1"/>
+    <w:lsdException w:name="heading 7" w:semiHidden="1" w:uiPriority="9" w:unhideWhenUsed="1" w:qFormat="1"/>
+    <w:lsdException w:name="heading 8" w:semiHidden="1" w:uiPriority="9" w:unhideWhenUsed="1" w:qFormat="1"/>
+    <w:lsdException w:name="heading 9" w:semiHidden="1" w:uiPriority="9" w:unhideWhenUsed="1" w:qFormat="1"/>
+    <w:lsdException w:name="index 1" w:semiHidden="1" w:unhideWhenUsed="1"/>
+    <w:lsdException w:name="index 2" w:semiHidden="1" w:unhideWhenUsed="1"/>
+    <w:lsdException w:name="index 3" w:semiHidden="1" w:unhideWhenUsed="1"/>
+    <w:lsdException w:name="index 4" w:semiHidden="1" w:unhideWhenUsed="1"/>
+    <w:lsdException w:name="index 5" w:semiHidden="1" w:unhideWhenUsed="1"/>
+    <w:lsdException w:name="index 6" w:semiHidden="1" w:unhideWhenUsed="1"/>
+    <w:lsdException w:name="index 7" w:semiHidden="1" w:unhideWhenUsed="1"/>
+    <w:lsdException w:name="index 8" w:semiHidden="1" w:unhideWhenUsed="1"/>
+    <w:lsdException w:name="index 9" w:semiHidden="1" w:unhideWhenUsed="1"/>
+    <w:lsdException w:name="toc 1" w:semiHidden="1" w:uiPriority="39" w:unhideWhenUsed="1" w:qFormat="1"/>
+    <w:lsdException w:name="toc 2" w:semiHidden="1" w:uiPriority="39" w:unhideWhenUsed="1" w:qFormat="1"/>
+    <w:lsdException w:name="toc 3" w:semiHidden="1" w:uiPriority="39" w:unhideWhenUsed="1"/>
+    <w:lsdException w:name="toc 4" w:semiHidden="1" w:uiPriority="39" w:unhideWhenUsed="1"/>
+    <w:lsdException w:name="toc 5" w:semiHidden="1" w:uiPriority="39" w:unhideWhenUsed="1"/>
+    <w:lsdException w:name="toc 6" w:semiHidden="1" w:uiPriority="39" w:unhideWhenUsed="1"/>
+    <w:lsdException w:name="toc 7" w:semiHidden="1" w:uiPriority="39" w:unhideWhenUsed="1"/>
+    <w:lsdException w:name="toc 8" w:semiHidden="1" w:uiPriority="39" w:unhideWhenUsed="1"/>
+    <w:lsdException w:name="toc 9" w:semiHidden="1" w:uiPriority="39" w:unhideWhenUsed="1"/>
+    <w:lsdException w:name="Normal Indent" w:semiHidden="1" w:unhideWhenUsed="1"/>
+    <w:lsdException w:name="footnote text" w:semiHidden="1" w:unhideWhenUsed="1"/>
+    <w:lsdException w:name="annotation text" w:semiHidden="1" w:unhideWhenUsed="1"/>
+    <w:lsdException w:name="header" w:semiHidden="1" w:unhideWhenUsed="1"/>
+    <w:lsdException w:name="footer" w:semiHidden="1" w:unhideWhenUsed="1"/>
+    <w:lsdException w:name="index heading" w:semiHidden="1" w:unhideWhenUsed="1"/>
+    <w:lsdException w:name="caption" w:semiHidden="1" w:uiPriority="35" w:unhideWhenUsed="1" w:qFormat="1"/>
+    <w:lsdException w:name="table of figures" w:semiHidden="1" w:unhideWhenUsed="1"/>
+    <w:lsdException w:name="envelope address" w:semiHidden="1" w:unhideWhenUsed="1"/>
+    <w:lsdException w:name="envelope return" w:semiHidden="1" w:unhideWhenUsed="1"/>
+    <w:lsdException w:name="footnote reference" w:semiHidden="1" w:unhideWhenUsed="1"/>
+    <w:lsdException w:name="annotation reference" w:semiHidden="1" w:unhideWhenUsed="1"/>
+    <w:lsdException w:name="line number" w:semiHidden="1" w:unhideWhenUsed="1"/>
+    <w:lsdException w:name="page number" w:semiHidden="1" w:unhideWhenUsed="1"/>
+    <w:lsdException w:name="endnote reference" w:semiHidden="1" w:unhideWhenUsed="1"/>
+    <w:lsdException w:name="endnote text" w:semiHidden="1" w:unhideWhenUsed="1"/>
+    <w:lsdException w:name="table of authorities" w:semiHidden="1" w:unhideWhenUsed="1"/>
+    <w:lsdException w:name="macro" w:semiHidden="1" w:unhideWhenUsed="1"/>
+    <w:lsdException w:name="toa heading" w:semiHidden="1" w:unhideWhenUsed="1"/>
+    <w:lsdException w:name="List" w:semiHidden="1" w:unhideWhenUsed="1"/>
+    <w:lsdException w:name="List Bullet" w:semiHidden="1" w:unhideWhenUsed="1"/>
+    <w:lsdException w:name="List Number" w:semiHidden="1" w:unhideWhenUsed="1"/>
+    <w:lsdException w:name="List 2" w:semiHidden="1" w:unhideWhenUsed="1"/>
+    <w:lsdException w:name="List 3" w:semiHidden="1" w:unhideWhenUsed="1"/>
+    <w:lsdException w:name="List 4" w:semiHidden="1" w:unhideWhenUsed="1"/>
+    <w:lsdException w:name="List 5" w:semiHidden="1" w:unhideWhenUsed="1"/>
+    <w:lsdException w:name="List Bullet 2" w:semiHidden="1" w:unhideWhenUsed="1"/>
+    <w:lsdException w:name="List Bullet 3" w:semiHidden="1" w:unhideWhenUsed="1"/>
+    <w:lsdException w:name="List Bullet 4" w:semiHidden="1" w:unhideWhenUsed="1"/>
+    <w:lsdException w:name="List Bullet 5" w:semiHidden="1" w:unhideWhenUsed="1"/>
+    <w:lsdException w:name="List Number 2" w:semiHidden="1" w:unhideWhenUsed="1"/>
+    <w:lsdException w:name="List Number 3" w:semiHidden="1" w:unhideWhenUsed="1"/>
+    <w:lsdException w:name="List Number 4" w:semiHidden="1" w:unhideWhenUsed="1"/>
+    <w:lsdException w:name="List Number 5" w:semiHidden="1" w:unhideWhenUsed="1"/>
+    <w:lsdException w:name="Title" w:uiPriority="10" w:qFormat="1"/>
+    <w:lsdException w:name="Closing" w:semiHidden="1" w:unhideWhenUsed="1"/>
+    <w:lsdException w:name="Signature" w:semiHidden="1" w:unhideWhenUsed="1"/>
+    <w:lsdException w:name="Default Paragraph Font" w:semiHidden="1" w:uiPriority="1" w:unhideWhenUsed="1"/>
+    <w:lsdException w:name="Body Text" w:semiHidden="1" w:unhideWhenUsed="1"/>
+    <w:lsdException w:name="Body Text Indent" w:semiHidden="1" w:unhideWhenUsed="1"/>
+    <w:lsdException w:name="List Continue" w:semiHidden="1" w:unhideWhenUsed="1"/>
+    <w:lsdException w:name="List Continue 2" w:semiHidden="1" w:unhideWhenUsed="1"/>
+    <w:lsdException w:name="List Continue 3" w:semiHidden="1" w:unhideWhenUsed="1"/>
+    <w:lsdException w:name="List Continue 4" w:semiHidden="1" w:unhideWhenUsed="1"/>
+    <w:lsdException w:name="List Continue 5" w:semiHidden="1" w:unhideWhenUsed="1"/>
+    <w:lsdException w:name="Message Header" w:semiHidden="1" w:unhideWhenUsed="1"/>
+    <w:lsdException w:name="Subtitle" w:uiPriority="11" w:qFormat="1"/>
+    <w:lsdException w:name="Salutation" w:semiHidden="1" w:unhideWhenUsed="1"/>
+    <w:lsdException w:name="Date" w:semiHidden="1" w:unhideWhenUsed="1"/>
+    <w:lsdException w:name="Body Text First Indent" w:semiHidden="1" w:unhideWhenUsed="1"/>
+    <w:lsdException w:name="Body Text First Indent 2" w:semiHidden="1" w:unhideWhenUsed="1"/>
+    <w:lsdException w:name="Note Heading" w:semiHidden="1" w:unhideWhenUsed="1"/>
+    <w:lsdException w:name="Body Text 2" w:semiHidden="1" w:unhideWhenUsed="1"/>
+    <w:lsdException w:name="Body Text 3" w:semiHidden="1" w:unhideWhenUsed="1"/>
+    <w:lsdException w:name="Body Text Indent 2" w:semiHidden="1" w:unhideWhenUsed="1"/>
+    <w:lsdException w:name="Body Text Indent 3" w:semiHidden="1" w:unhideWhenUsed="1"/>
+    <w:lsdException w:name="Block Text" w:semiHidden="1" w:unhideWhenUsed="1"/>
+    <w:lsdException w:name="Hyperlink" w:semiHidden="1" w:unhideWhenUsed="1"/>
+    <w:lsdException w:name="FollowedHyperlink" w:semiHidden="1" w:unhideWhenUsed="1"/>
+    <w:lsdException w:name="Strong" w:uiPriority="22" w:qFormat="1"/>
+    <w:lsdException w:name="Emphasis" w:uiPriority="20" w:qFormat="1"/>
+    <w:lsdException w:name="Document Map" w:semiHidden="1" w:unhideWhenUsed="1"/>
+    <w:lsdException w:name="Plain Text" w:semiHidden="1" w:unhideWhenUsed="1"/>
+    <w:lsdException w:name="E-mail Signature" w:semiHidden="1" w:unhideWhenUsed="1"/>
+    <w:lsdException w:name="HTML Top of Form" w:semiHidden="1" w:unhideWhenUsed="1"/>
+    <w:lsdException w:name="HTML Bottom of Form" w:semiHidden="1" w:unhideWhenUsed="1"/>
+    <w:lsdException w:name="Normal (Web)" w:semiHidden="1" w:unhideWhenUsed="1"/>
+    <w:lsdException w:name="HTML Acronym" w:semiHidden="1" w:unhideWhenUsed="1"/>
+    <w:lsdException w:name="HTML Address" w:semiHidden="1" w:unhideWhenUsed="1"/>
+    <w:lsdException w:name="HTML Cite" w:semiHidden="1" w:unhideWhenUsed="1"/>
+    <w:lsdException w:name="HTML Code" w:semiHidden="1" w:unhideWhenUsed="1"/>
+    <w:lsdException w:name="HTML Definition" w:semiHidden="1" w:unhideWhenUsed="1"/>
+    <w:lsdException w:name="HTML Keyboard" w:semiHidden="1" w:unhideWhenUsed="1"/>
+    <w:lsdException w:name="HTML Preformatted" w:semiHidden="1" w:unhideWhenUsed="1"/>
+    <w:lsdException w:name="HTML Sample" w:semiHidden="1" w:unhideWhenUsed="1"/>
+    <w:lsdException w:name="HTML Typewriter" w:semiHidden="1" w:unhideWhenUsed="1"/>
+    <w:lsdException w:name="HTML Variable" w:semiHidden="1" w:unhideWhenUsed="1"/>
+    <w:lsdException w:name="Normal Table" w:semiHidden="1" w:unhideWhenUsed="1"/>
+    <w:lsdException w:name="annotation subject" w:semiHidden="1" w:unhideWhenUsed="1"/>
+    <w:lsdException w:name="No List" w:semiHidden="1" w:unhideWhenUsed="1"/>
+    <w:lsdException w:name="Outline List 1" w:semiHidden="1" w:unhideWhenUsed="1"/>
+    <w:lsdException w:name="Outline List 2" w:semiHidden="1" w:unhideWhenUsed="1"/>
+    <w:lsdException w:name="Outline List 3" w:semiHidden="1" w:unhideWhenUsed="1"/>
+    <w:lsdException w:name="Table Simple 1" w:semiHidden="1" w:unhideWhenUsed="1"/>
+    <w:lsdException w:name="Table Simple 2" w:semiHidden="1" w:unhideWhenUsed="1"/>
+    <w:lsdException w:name="Table Simple 3" w:semiHidden="1" w:unhideWhenUsed="1"/>
+    <w:lsdException w:name="Table Classic 1" w:semiHidden="1" w:unhideWhenUsed="1"/>
+    <w:lsdException w:name="Table Classic 2" w:semiHidden="1" w:unhideWhenUsed="1"/>
+    <w:lsdException w:name="Table Classic 3" w:semiHidden="1" w:unhideWhenUsed="1"/>
+    <w:lsdException w:name="Table Classic 4" w:semiHidden="1" w:unhideWhenUsed="1"/>
+    <w:lsdException w:name="Table Colorful 1" w:semiHidden="1" w:unhideWhenUsed="1"/>
+    <w:lsdException w:name="Table Colorful 2" w:semiHidden="1" w:unhideWhenUsed="1"/>
+    <w:lsdException w:name="Table Colorful 3" w:semiHidden="1" w:unhideWhenUsed="1"/>
+    <w:lsdException w:name="Table Columns 1" w:semiHidden="1" w:unhideWhenUsed="1"/>
+    <w:lsdException w:name="Table Columns 2" w:semiHidden="1" w:unhideWhenUsed="1"/>
+    <w:lsdException w:name="Table Columns 3" w:semiHidden="1" w:unhideWhenUsed="1"/>
+    <w:lsdException w:name="Table Columns 4" w:semiHidden="1" w:unhideWhenUsed="1"/>
+    <w:lsdException w:name="Table Columns 5" w:semiHidden="1" w:unhideWhenUsed="1"/>
+    <w:lsdException w:name="Table Grid 1" w:semiHidden="1" w:unhideWhenUsed="1"/>
+    <w:lsdException w:name="Table Grid 2" w:semiHidden="1" w:unhideWhenUsed="1"/>
+    <w:lsdException w:name="Table Grid 3" w:semiHidden="1" w:unhideWhenUsed="1"/>
+    <w:lsdException w:name="Table Grid 4" w:semiHidden="1" w:unhideWhenUsed="1"/>
+    <w:lsdException w:name="Table Grid 5" w:semiHidden="1" w:unhideWhenUsed="1"/>
+    <w:lsdException w:name="Table Grid 6" w:semiHidden="1" w:unhideWhenUsed="1"/>
+    <w:lsdException w:name="Table Grid 7" w:semiHidden="1" w:unhideWhenUsed="1"/>
+    <w:lsdException w:name="Table Grid 8" w:semiHidden="1" w:unhideWhenUsed="1"/>
+    <w:lsdException w:name="Table List 1" w:semiHidden="1" w:unhideWhenUsed="1"/>
+    <w:lsdException w:name="Table List 2" w:semiHidden="1" w:unhideWhenUsed="1"/>
+    <w:lsdException w:name="Table List 3" w:semiHidden="1" w:unhideWhenUsed="1"/>
+    <w:lsdException w:name="Table List 4" w:semiHidden="1" w:unhideWhenUsed="1"/>
+    <w:lsdException w:name="Table List 5" w:semiHidden="1" w:unhideWhenUsed="1"/>
+    <w:lsdException w:name="Table List 6" w:semiHidden="1" w:unhideWhenUsed="1"/>
+    <w:lsdException w:name="Table List 7" w:semiHidden="1" w:unhideWhenUsed="1"/>
+    <w:lsdException w:name="Table List 8" w:semiHidden="1" w:unhideWhenUsed="1"/>
+    <w:lsdException w:name="Table 3D effects 1" w:semiHidden="1" w:unhideWhenUsed="1"/>
+    <w:lsdException w:name="Table 3D effects 2" w:semiHidden="1" w:unhideWhenUsed="1"/>
+    <w:lsdException w:name="Table 3D effects 3" w:semiHidden="1" w:unhideWhenUsed="1"/>
+    <w:lsdException w:name="Table Contemporary" w:semiHidden="1" w:unhideWhenUsed="1"/>
+    <w:lsdException w:name="Table Elegant" w:semiHidden="1" w:unhideWhenUsed="1"/>
+    <w:lsdException w:name="Table Professional" w:semiHidden="1" w:unhideWhenUsed="1"/>
+    <w:lsdException w:name="Table Subtle 1" w:semiHidden="1" w:unhideWhenUsed="1"/>
+    <w:lsdException w:name="Table Subtle 2" w:semiHidden="1" w:unhideWhenUsed="1"/>
+    <w:lsdException w:name="Table Web 1" w:semiHidden="1" w:unhideWhenUsed="1"/>
+    <w:lsdException w:name="Table Web 2" w:semiHidden="1" w:unhideWhenUsed="1"/>
+    <w:lsdException w:name="Table Web 3" w:semiHidden="1" w:unhideWhenUsed="1"/>
+    <w:lsdException w:name="Balloon Text" w:semiHidden="1" w:unhideWhenUsed="1"/>
+    <w:lsdException w:name="Table Grid" w:uiPriority="39"/>
+    <w:lsdException w:name="Table Theme" w:semiHidden="1" w:unhideWhenUsed="1"/>
+    <w:lsdException w:name="Placeholder Text" w:semiHidden="1"/>
+    <w:lsdException w:name="No Spacing" w:uiPriority="1" w:qFormat="1"/>
+    <w:lsdException w:name="Light Shading" w:uiPriority="60"/>
+    <w:lsdException w:name="Light List" w:uiPriority="61"/>
+    <w:lsdException w:name="Light Grid" w:uiPriority="62"/>
+    <w:lsdException w:name="Medium Shading 1" w:uiPriority="63"/>
+    <w:lsdException w:name="Medium Shading 2" w:uiPriority="64"/>
+    <w:lsdException w:name="Medium List 1" w:uiPriority="65"/>
+    <w:lsdException w:name="Medium List 2" w:uiPriority="66"/>
+    <w:lsdException w:name="Medium Grid 1" w:uiPriority="67"/>
+    <w:lsdException w:name="Medium Grid 2" w:uiPriority="68"/>
+    <w:lsdException w:name="Medium Grid 3" w:uiPriority="69"/>
+    <w:lsdException w:name="Dark List" w:uiPriority="70"/>
+    <w:lsdException w:name="Colorful Shading" w:uiPriority="71"/>
+    <w:lsdException w:name="Colorful List" w:uiPriority="72"/>
+    <w:lsdException w:name="Colorful Grid" w:uiPriority="73"/>
+    <w:lsdException w:name="Light Shading Accent 1" w:uiPriority="60"/>
+    <w:lsdException w:name="Light List Accent 1" w:uiPriority="61"/>
+    <w:lsdException w:name="Light Grid Accent 1" w:uiPriority="62"/>
+    <w:lsdException w:name="Medium Shading 1 Accent 1" w:uiPriority="63"/>
+    <w:lsdException w:name="Medium Shading 2 Accent 1" w:uiPriority="64"/>
+    <w:lsdException w:name="Medium List 1 Accent 1" w:uiPriority="65"/>
+    <w:lsdException w:name="Revision" w:semiHidden="1"/>
+    <w:lsdException w:name="List Paragraph" w:uiPriority="34" w:qFormat="1"/>
+    <w:lsdException w:name="Quote" w:uiPriority="29" w:qFormat="1"/>
+    <w:lsdException w:name="Intense Quote" w:uiPriority="30" w:qFormat="1"/>
+    <w:lsdException w:name="Medium List 2 Accent 1" w:uiPriority="66"/>
+    <w:lsdException w:name="Medium Grid 1 Accent 1" w:uiPriority="67"/>
+    <w:lsdException w:name="Medium Grid 2 Accent 1" w:uiPriority="68"/>
+    <w:lsdException w:name="Medium Grid 3 Accent 1" w:uiPriority="69"/>
+    <w:lsdException w:name="Dark List Accent 1" w:uiPriority="70"/>
+    <w:lsdException w:name="Colorful Shading Accent 1" w:uiPriority="71"/>
+    <w:lsdException w:name="Colorful List Accent 1" w:uiPriority="72"/>
+    <w:lsdException w:name="Colorful Grid Accent 1" w:uiPriority="73"/>
+    <w:lsdException w:name="Light Shading Accent 2" w:uiPriority="60"/>
+    <w:lsdException w:name="Light List Accent 2" w:uiPriority="61"/>
+    <w:lsdException w:name="Light Grid Accent 2" w:uiPriority="62"/>
+    <w:lsdException w:name="Medium Shading 1 Accent 2" w:uiPriority="63"/>
+    <w:lsdException w:name="Medium Shading 2 Accent 2" w:uiPriority="64"/>
+    <w:lsdException w:name="Medium List 1 Accent 2" w:uiPriority="65"/>
+    <w:lsdException w:name="Medium List 2 Accent 2" w:uiPriority="66"/>
+    <w:lsdException w:name="Medium Grid 1 Accent 2" w:uiPriority="67"/>
+    <w:lsdException w:name="Medium Grid 2 Accent 2" w:uiPriority="68"/>
+    <w:lsdException w:name="Medium Grid 3 Accent 2" w:uiPriority="69"/>
+    <w:lsdException w:name="Dark List Accent 2" w:uiPriority="70"/>
+    <w:lsdException w:name="Colorful Shading Accent 2" w:uiPriority="71"/>
+    <w:lsdException w:name="Colorful List Accent 2" w:uiPriority="72"/>
+    <w:lsdException w:name="Colorful Grid Accent 2" w:uiPriority="73"/>
+    <w:lsdException w:name="Light Shading Accent 3" w:uiPriority="60"/>
+    <w:lsdException w:name="Light List Accent 3" w:uiPriority="61"/>
+    <w:lsdException w:name="Light Grid Accent 3" w:uiPriority="62"/>
+    <w:lsdException w:name="Medium Shading 1 Accent 3" w:uiPriority="63"/>
+    <w:lsdException w:name="Medium Shading 2 Accent 3" w:uiPriority="64"/>
+    <w:lsdException w:name="Medium List 1 Accent 3" w:uiPriority="65"/>
+    <w:lsdException w:name="Medium List 2 Accent 3" w:uiPriority="66"/>
+    <w:lsdException w:name="Medium Grid 1 Accent 3" w:uiPriority="67"/>
+    <w:lsdException w:name="Medium Grid 2 Accent 3" w:uiPriority="68"/>
+    <w:lsdException w:name="Medium Grid 3 Accent 3" w:uiPriority="69"/>
+    <w:lsdException w:name="Dark List Accent 3" w:uiPriority="70"/>
+    <w:lsdException w:name="Colorful Shading Accent 3" w:uiPriority="71"/>
+    <w:lsdException w:name="Colorful List Accent 3" w:uiPriority="72"/>
+    <w:lsdException w:name="Colorful Grid Accent 3" w:uiPriority="73"/>
+    <w:lsdException w:name="Light Shading Accent 4" w:uiPriority="60"/>
+    <w:lsdException w:name="Light List Accent 4" w:uiPriority="61"/>
+    <w:lsdException w:name="Light Grid Accent 4" w:uiPriority="62"/>
+    <w:lsdException w:name="Medium Shading 1 Accent 4" w:uiPriority="63"/>
+    <w:lsdException w:name="Medium Shading 2 Accent 4" w:uiPriority="64"/>
+    <w:lsdException w:name="Medium List 1 Accent 4" w:uiPriority="65"/>
+    <w:lsdException w:name="Medium List 2 Accent 4" w:uiPriority="66"/>
+    <w:lsdException w:name="Medium Grid 1 Accent 4" w:uiPriority="67"/>
+    <w:lsdException w:name="Medium Grid 2 Accent 4" w:uiPriority="68"/>
+    <w:lsdException w:name="Medium Grid 3 Accent 4" w:uiPriority="69"/>
+    <w:lsdException w:name="Dark List Accent 4" w:uiPriority="70"/>
+    <w:lsdException w:name="Colorful Shading Accent 4" w:uiPriority="71"/>
+    <w:lsdException w:name="Colorful List Accent 4" w:uiPriority="72"/>
+    <w:lsdException w:name="Colorful Grid Accent 4" w:uiPriority="73"/>
+    <w:lsdException w:name="Light Shading Accent 5" w:uiPriority="60"/>
+    <w:lsdException w:name="Light List Accent 5" w:uiPriority="61"/>
+    <w:lsdException w:name="Light Grid Accent 5" w:uiPriority="62"/>
+    <w:lsdException w:name="Medium Shading 1 Accent 5" w:uiPriority="63"/>
+    <w:lsdException w:name="Medium Shading 2 Accent 5" w:uiPriority="64"/>
+    <w:lsdException w:name="Medium List 1 Accent 5" w:uiPriority="65"/>
+    <w:lsdException w:name="Medium List 2 Accent 5" w:uiPriority="66"/>
+    <w:lsdException w:name="Medium Grid 1 Accent 5" w:uiPriority="67"/>
+    <w:lsdException w:name="Medium Grid 2 Accent 5" w:uiPriority="68"/>
+    <w:lsdException w:name="Medium Grid 3 Accent 5" w:uiPriority="69"/>
+    <w:lsdException w:name="Dark List Accent 5" w:uiPriority="70"/>
+    <w:lsdException w:name="Colorful Shading Accent 5" w:uiPriority="71"/>
+    <w:lsdException w:name="Colorful List Accent 5" w:uiPriority="72"/>
+    <w:lsdException w:name="Colorful Grid Accent 5" w:uiPriority="73"/>
+    <w:lsdException w:name="Light Shading Accent 6" w:uiPriority="60"/>
+    <w:lsdException w:name="Light List Accent 6" w:uiPriority="61"/>
+    <w:lsdException w:name="Light Grid Accent 6" w:uiPriority="62"/>
+    <w:lsdException w:name="Medium Shading 1 Accent 6" w:uiPriority="63"/>
+    <w:lsdException w:name="Medium Shading 2 Accent 6" w:uiPriority="64"/>
+    <w:lsdException w:name="Medium List 1 Accent 6" w:uiPriority="65"/>
+    <w:lsdException w:name="Medium List 2 Accent 6" w:uiPriority="66"/>
+    <w:lsdException w:name="Medium Grid 1 Accent 6" w:uiPriority="67"/>
+    <w:lsdException w:name="Medium Grid 2 Accent 6" w:uiPriority="68"/>
+    <w:lsdException w:name="Medium Grid 3 Accent 6" w:uiPriority="69"/>
+    <w:lsdException w:name="Dark List Accent 6" w:uiPriority="70"/>
+    <w:lsdException w:name="Colorful Shading Accent 6" w:uiPriority="71"/>
+    <w:lsdException w:name="Colorful List Accent 6" w:uiPriority="72"/>
+    <w:lsdException w:name="Colorful Grid Accent 6" w:uiPriority="73"/>
+    <w:lsdException w:name="Subtle Emphasis" w:uiPriority="19" w:qFormat="1"/>
+    <w:lsdException w:name="Intense Emphasis" w:uiPriority="21" w:qFormat="1"/>
+    <w:lsdException w:name="Subtle Reference" w:uiPriority="31" w:qFormat="1"/>
+    <w:lsdException w:name="Intense Reference" w:uiPriority="32" w:qFormat="1"/>
+    <w:lsdException w:name="Book Title" w:uiPriority="33" w:qFormat="1"/>
+    <w:lsdException w:name="Bibliography" w:semiHidden="1" w:uiPriority="37" w:unhideWhenUsed="1"/>
+    <w:lsdException w:name="TOC Heading" w:semiHidden="1" w:uiPriority="39" w:unhideWhenUsed="1" w:qFormat="1"/>
+    <w:lsdException w:name="Plain Table 1" w:uiPriority="41"/>
+    <w:lsdException w:name="Plain Table 2" w:uiPriority="42"/>
+    <w:lsdException w:name="Plain Table 3" w:uiPriority="43"/>
+    <w:lsdException w:name="Plain Table 4" w:uiPriority="44"/>
+    <w:lsdException w:name="Plain Table 5" w:uiPriority="45"/>
+    <w:lsdException w:name="Grid Table Light" w:uiPriority="40"/>
+    <w:lsdException w:name="Grid Table 1 Light" w:uiPriority="46"/>
+    <w:lsdException w:name="Grid Table 2" w:uiPriority="47"/>
+    <w:lsdException w:name="Grid Table 3" w:uiPriority="48"/>
+    <w:lsdException w:name="Grid Table 4" w:uiPriority="49"/>
+    <w:lsdException w:name="Grid Table 5 Dark" w:uiPriority="50"/>
+    <w:lsdException w:name="Grid Table 6 Colorful" w:uiPriority="51"/>
+    <w:lsdException w:name="Grid Table 7 Colorful" w:uiPriority="52"/>
+    <w:lsdException w:name="Grid Table 1 Light Accent 1" w:uiPriority="46"/>
+    <w:lsdException w:name="Grid Table 2 Accent 1" w:uiPriority="47"/>
+    <w:lsdException w:name="Grid Table 3 Accent 1" w:uiPriority="48"/>
+    <w:lsdException w:name="Grid Table 4 Accent 1" w:uiPriority="49"/>
+    <w:lsdException w:name="Grid Table 5 Dark Accent 1" w:uiPriority="50"/>
+    <w:lsdException w:name="Grid Table 6 Colorful Accent 1" w:uiPriority="51"/>
+    <w:lsdException w:name="Grid Table 7 Colorful Accent 1" w:uiPriority="52"/>
+    <w:lsdException w:name="Grid Table 1 Light Accent 2" w:uiPriority="46"/>
+    <w:lsdException w:name="Grid Table 2 Accent 2" w:uiPriority="47"/>
+    <w:lsdException w:name="Grid Table 3 Accent 2" w:uiPriority="48"/>
+    <w:lsdException w:name="Grid Table 4 Accent 2" w:uiPriority="49"/>
+    <w:lsdException w:name="Grid Table 5 Dark Accent 2" w:uiPriority="50"/>
+    <w:lsdException w:name="Grid Table 6 Colorful Accent 2" w:uiPriority="51"/>
+    <w:lsdException w:name="Grid Table 7 Colorful Accent 2" w:uiPriority="52"/>
+    <w:lsdException w:name="Grid Table 1 Light Accent 3" w:uiPriority="46"/>
+    <w:lsdException w:name="Grid Table 2 Accent 3" w:uiPriority="47"/>
+    <w:lsdException w:name="Grid Table 3 Accent 3" w:uiPriority="48"/>
+    <w:lsdException w:name="Grid Table 4 Accent 3" w:uiPriority="49"/>
+    <w:lsdException w:name="Grid Table 5 Dark Accent 3" w:uiPriority="50"/>
+    <w:lsdException w:name="Grid Table 6 Colorful Accent 3" w:uiPriority="51"/>
+    <w:lsdException w:name="Grid Table 7 Colorful Accent 3" w:uiPriority="52"/>
+    <w:lsdException w:name="Grid Table 1 Light Accent 4" w:uiPriority="46"/>
+    <w:lsdException w:name="Grid Table 2 Accent 4" w:uiPriority="47"/>
+    <w:lsdException w:name="Grid Table 3 Accent 4" w:uiPriority="48"/>
+    <w:lsdException w:name="Grid Table 4 Accent 4" w:uiPriority="49"/>
+    <w:lsdException w:name="Grid Table 5 Dark Accent 4" w:uiPriority="50"/>
+    <w:lsdException w:name="Grid Table 6 Colorful Accent 4" w:uiPriority="51"/>
+    <w:lsdException w:name="Grid Table 7 Colorful Accent 4" w:uiPriority="52"/>
+    <w:lsdException w:name="Grid Table 1 Light Accent 5" w:uiPriority="46"/>
+    <w:lsdException w:name="Grid Table 2 Accent 5" w:uiPriority="47"/>
+    <w:lsdException w:name="Grid Table 3 Accent 5" w:uiPriority="48"/>
+    <w:lsdException w:name="Grid Table 4 Accent 5" w:uiPriority="49"/>
+    <w:lsdException w:name="Grid Table 5 Dark Accent 5" w:uiPriority="50"/>
+    <w:lsdException w:name="Grid Table 6 Colorful Accent 5" w:uiPriority="51"/>
+    <w:lsdException w:name="Grid Table 7 Colorful Accent 5" w:uiPriority="52"/>
+    <w:lsdException w:name="Grid Table 1 Light Accent 6" w:uiPriority="46"/>
+    <w:lsdException w:name="Grid Table 2 Accent 6" w:uiPriority="47"/>
+    <w:lsdException w:name="Grid Table 3 Accent 6" w:uiPriority="48"/>
+    <w:lsdException w:name="Grid Table 4 Accent 6" w:uiPriority="49"/>
+    <w:lsdException w:name="Grid Table 5 Dark Accent 6" w:uiPriority="50"/>
+    <w:lsdException w:name="Grid Table 6 Colorful Accent 6" w:uiPriority="51"/>
+    <w:lsdException w:name="Grid Table 7 Colorful Accent 6" w:uiPriority="52"/>
+    <w:lsdException w:name="List Table 1 Light" w:uiPriority="46"/>
+    <w:lsdException w:name="List Table 2" w:uiPriority="47"/>
+    <w:lsdException w:name="List Table 3" w:uiPriority="48"/>
+    <w:lsdException w:name="List Table 4" w:uiPriority="49"/>
+    <w:lsdException w:name="List Table 5 Dark" w:uiPriority="50"/>
+    <w:lsdException w:name="List Table 6 Colorful" w:uiPriority="51"/>
+    <w:lsdException w:name="List Table 7 Colorful" w:uiPriority="52"/>
+    <w:lsdException w:name="List Table 1 Light Accent 1" w:uiPriority="46"/>
+    <w:lsdException w:name="List Table 2 Accent 1" w:uiPriority="47"/>
+    <w:lsdException w:name="List Table 3 Accent 1" w:uiPriority="48"/>
+    <w:lsdException w:name="List Table 4 Accent 1" w:uiPriority="49"/>
+    <w:lsdException w:name="List Table 5 Dark Accent 1" w:uiPriority="50"/>
+    <w:lsdException w:name="List Table 6 Colorful Accent 1" w:uiPriority="51"/>
+    <w:lsdException w:name="List Table 7 Colorful Accent 1" w:uiPriority="52"/>
+    <w:lsdException w:name="List Table 1 Light Accent 2" w:uiPriority="46"/>
+    <w:lsdException w:name="List Table 2 Accent 2" w:uiPriority="47"/>
+    <w:lsdException w:name="List Table 3 Accent 2" w:uiPriority="48"/>
+    <w:lsdException w:name="List Table 4 Accent 2" w:uiPriority="49"/>
+    <w:lsdException w:name="List Table 5 Dark Accent 2" w:uiPriority="50"/>
+    <w:lsdException w:name="List Table 6 Colorful Accent 2" w:uiPriority="51"/>
+    <w:lsdException w:name="List Table 7 Colorful Accent 2" w:uiPriority="52"/>
+    <w:lsdException w:name="List Table 1 Light Accent 3" w:uiPriority="46"/>
+    <w:lsdException w:name="List Table 2 Accent 3" w:uiPriority="47"/>
+    <w:lsdException w:name="List Table 3 Accent 3" w:uiPriority="48"/>
+    <w:lsdException w:name="List Table 4 Accent 3" w:uiPriority="49"/>
+    <w:lsdException w:name="List Table 5 Dark Accent 3" w:uiPriority="50"/>
+    <w:lsdException w:name="List Table 6 Colorful Accent 3" w:uiPriority="51"/>
+    <w:lsdException w:name="List Table 7 Colorful Accent 3" w:uiPriority="52"/>
+    <w:lsdException w:name="List Table 1 Light Accent 4" w:uiPriority="46"/>
+    <w:lsdException w:name="List Table 2 Accent 4" w:uiPriority="47"/>
+    <w:lsdException w:name="List Table 3 Accent 4" w:uiPriority="48"/>
+    <w:lsdException w:name="List Table 4 Accent 4" w:uiPriority="49"/>
+    <w:lsdException w:name="List Table 5 Dark Accent 4" w:uiPriority="50"/>
+    <w:lsdException w:name="List Table 6 Colorful Accent 4" w:uiPriority="51"/>
+    <w:lsdException w:name="List Table 7 Colorful Accent 4" w:uiPriority="52"/>
+    <w:lsdException w:name="List Table 1 Light Accent 5" w:uiPriority="46"/>
+    <w:lsdException w:name="List Table 2 Accent 5" w:uiPriority="47"/>
+    <w:lsdException w:name="List Table 3 Accent 5" w:uiPriority="48"/>
+    <w:lsdException w:name="List Table 4 Accent 5" w:uiPriority="49"/>
+    <w:lsdException w:name="List Table 5 Dark Accent 5" w:uiPriority="50"/>
+    <w:lsdException w:name="List Table 6 Colorful Accent 5" w:uiPriority="51"/>
+    <w:lsdException w:name="List Table 7 Colorful Accent 5" w:uiPriority="52"/>
+    <w:lsdException w:name="List Table 1 Light Accent 6" w:uiPriority="46"/>
+    <w:lsdException w:name="List Table 2 Accent 6" w:uiPriority="47"/>
+    <w:lsdException w:name="List Table 3 Accent 6" w:uiPriority="48"/>
+    <w:lsdException w:name="List Table 4 Accent 6" w:uiPriority="49"/>
+    <w:lsdException w:name="List Table 5 Dark Accent 6" w:uiPriority="50"/>
+    <w:lsdException w:name="List Table 6 Colorful Accent 6" w:uiPriority="51"/>
+    <w:lsdException w:name="List Table 7 Colorful Accent 6" w:uiPriority="52"/>
   </w:latentStyles>
   <w:style w:type="paragraph" w:default="1" w:styleId="a0">
     <w:name w:val="Normal"/>
@@ -10243,7 +9463,6 @@
     <w:uiPriority w:val="99"/>
     <w:semiHidden/>
     <w:unhideWhenUsed/>
-    <w:qFormat/>
     <w:tblPr>
       <w:tblInd w:w="0" w:type="dxa"/>
       <w:tblCellMar>
@@ -10269,7 +9488,6 @@
       <w:spacing w:after="0" w:line="240" w:lineRule="auto"/>
     </w:pPr>
     <w:tblPr>
-      <w:tblInd w:w="0" w:type="dxa"/>
       <w:tblBorders>
         <w:top w:val="single" w:sz="4" w:space="0" w:color="auto"/>
         <w:left w:val="single" w:sz="4" w:space="0" w:color="auto"/>
@@ -10278,12 +9496,6 @@
         <w:insideH w:val="single" w:sz="4" w:space="0" w:color="auto"/>
         <w:insideV w:val="single" w:sz="4" w:space="0" w:color="auto"/>
       </w:tblBorders>
-      <w:tblCellMar>
-        <w:top w:w="0" w:type="dxa"/>
-        <w:left w:w="108" w:type="dxa"/>
-        <w:bottom w:w="0" w:type="dxa"/>
-        <w:right w:w="108" w:type="dxa"/>
-      </w:tblCellMar>
     </w:tblPr>
   </w:style>
   <w:style w:type="character" w:customStyle="1" w:styleId="10">
@@ -10770,7 +9982,6 @@
       <w:spacing w:after="0" w:line="240" w:lineRule="auto"/>
     </w:pPr>
     <w:tblPr>
-      <w:tblInd w:w="0" w:type="dxa"/>
       <w:tblBorders>
         <w:top w:val="single" w:sz="4" w:space="0" w:color="auto"/>
         <w:left w:val="single" w:sz="4" w:space="0" w:color="auto"/>
@@ -10779,12 +9990,6 @@
         <w:insideH w:val="single" w:sz="4" w:space="0" w:color="auto"/>
         <w:insideV w:val="single" w:sz="4" w:space="0" w:color="auto"/>
       </w:tblBorders>
-      <w:tblCellMar>
-        <w:top w:w="0" w:type="dxa"/>
-        <w:left w:w="108" w:type="dxa"/>
-        <w:bottom w:w="0" w:type="dxa"/>
-        <w:right w:w="108" w:type="dxa"/>
-      </w:tblCellMar>
     </w:tblPr>
   </w:style>
   <w:style w:type="table" w:customStyle="1" w:styleId="23">
@@ -10797,7 +10002,6 @@
       <w:spacing w:after="0" w:line="240" w:lineRule="auto"/>
     </w:pPr>
     <w:tblPr>
-      <w:tblInd w:w="0" w:type="dxa"/>
       <w:tblBorders>
         <w:top w:val="single" w:sz="4" w:space="0" w:color="auto"/>
         <w:left w:val="single" w:sz="4" w:space="0" w:color="auto"/>
@@ -10806,12 +10010,6 @@
         <w:insideH w:val="single" w:sz="4" w:space="0" w:color="auto"/>
         <w:insideV w:val="single" w:sz="4" w:space="0" w:color="auto"/>
       </w:tblBorders>
-      <w:tblCellMar>
-        <w:top w:w="0" w:type="dxa"/>
-        <w:left w:w="108" w:type="dxa"/>
-        <w:bottom w:w="0" w:type="dxa"/>
-        <w:right w:w="108" w:type="dxa"/>
-      </w:tblCellMar>
     </w:tblPr>
   </w:style>
   <w:style w:type="paragraph" w:customStyle="1" w:styleId="15">
@@ -10826,7 +10024,7 @@
 </file>
 
 <file path=word/glossary/document.xml><?xml version="1.0" encoding="utf-8"?>
-<w:glossaryDocument xmlns:ve="http://schemas.openxmlformats.org/markup-compatibility/2006" xmlns:o="urn:schemas-microsoft-com:office:office" xmlns:r="http://schemas.openxmlformats.org/officeDocument/2006/relationships" xmlns:m="http://schemas.openxmlformats.org/officeDocument/2006/math" xmlns:v="urn:schemas-microsoft-com:vml" xmlns:wp="http://schemas.openxmlformats.org/drawingml/2006/wordprocessingDrawing" xmlns:w10="urn:schemas-microsoft-com:office:word" xmlns:w="http://schemas.openxmlformats.org/wordprocessingml/2006/main" xmlns:wne="http://schemas.microsoft.com/office/word/2006/wordml">
+<w:glossaryDocument xmlns:wpc="http://schemas.microsoft.com/office/word/2010/wordprocessingCanvas" xmlns:cx="http://schemas.microsoft.com/office/drawing/2014/chartex" xmlns:cx1="http://schemas.microsoft.com/office/drawing/2015/9/8/chartex" xmlns:mc="http://schemas.openxmlformats.org/markup-compatibility/2006" xmlns:o="urn:schemas-microsoft-com:office:office" xmlns:r="http://schemas.openxmlformats.org/officeDocument/2006/relationships" xmlns:m="http://schemas.openxmlformats.org/officeDocument/2006/math" xmlns:v="urn:schemas-microsoft-com:vml" xmlns:wp14="http://schemas.microsoft.com/office/word/2010/wordprocessingDrawing" xmlns:wp="http://schemas.openxmlformats.org/drawingml/2006/wordprocessingDrawing" xmlns:w10="urn:schemas-microsoft-com:office:word" xmlns:w="http://schemas.openxmlformats.org/wordprocessingml/2006/main" xmlns:w14="http://schemas.microsoft.com/office/word/2010/wordml" xmlns:w15="http://schemas.microsoft.com/office/word/2012/wordml" xmlns:w16se="http://schemas.microsoft.com/office/word/2015/wordml/symex" xmlns:wpg="http://schemas.microsoft.com/office/word/2010/wordprocessingGroup" xmlns:wpi="http://schemas.microsoft.com/office/word/2010/wordprocessingInk" xmlns:wne="http://schemas.microsoft.com/office/word/2006/wordml" xmlns:wps="http://schemas.microsoft.com/office/word/2010/wordprocessingShape" mc:Ignorable="w14 w15 w16se wp14">
   <w:docParts>
     <w:docPart>
       <w:docPartPr>
@@ -11004,7 +10202,7 @@
 </file>
 
 <file path=word/glossary/fontTable.xml><?xml version="1.0" encoding="utf-8"?>
-<w:fonts xmlns:r="http://schemas.openxmlformats.org/officeDocument/2006/relationships" xmlns:w="http://schemas.openxmlformats.org/wordprocessingml/2006/main">
+<w:fonts xmlns:mc="http://schemas.openxmlformats.org/markup-compatibility/2006" xmlns:r="http://schemas.openxmlformats.org/officeDocument/2006/relationships" xmlns:w="http://schemas.openxmlformats.org/wordprocessingml/2006/main" xmlns:w14="http://schemas.microsoft.com/office/word/2010/wordml" xmlns:w15="http://schemas.microsoft.com/office/word/2012/wordml" xmlns:w16se="http://schemas.microsoft.com/office/word/2015/wordml/symex" mc:Ignorable="w14 w15 w16se">
   <w:font w:name="Times New Roman">
     <w:panose1 w:val="02020603050405020304"/>
     <w:charset w:val="CC"/>
@@ -11017,7 +10215,7 @@
     <w:charset w:val="CC"/>
     <w:family w:val="swiss"/>
     <w:pitch w:val="variable"/>
-    <w:sig w:usb0="E0002EFF" w:usb1="C000247B" w:usb2="00000009" w:usb3="00000000" w:csb0="000001FF" w:csb1="00000000"/>
+    <w:sig w:usb0="E4002EFF" w:usb1="C000247B" w:usb2="00000009" w:usb3="00000000" w:csb0="000001FF" w:csb1="00000000"/>
   </w:font>
   <w:font w:name="Symbol">
     <w:panose1 w:val="05050102010706020507"/>
@@ -11045,7 +10243,7 @@
     <w:charset w:val="CC"/>
     <w:family w:val="swiss"/>
     <w:pitch w:val="variable"/>
-    <w:sig w:usb0="E0002AFF" w:usb1="C000247B" w:usb2="00000009" w:usb3="00000000" w:csb0="000001FF" w:csb1="00000000"/>
+    <w:sig w:usb0="E4002EFF" w:usb1="C000247B" w:usb2="00000009" w:usb3="00000000" w:csb0="000001FF" w:csb1="00000000"/>
   </w:font>
   <w:font w:name="Tahoma">
     <w:panose1 w:val="020B0604030504040204"/>
@@ -11062,6 +10260,13 @@
     <w:pitch w:val="variable"/>
     <w:sig w:usb0="E0002EFF" w:usb1="C000785B" w:usb2="00000009" w:usb3="00000000" w:csb0="000001FF" w:csb1="00000000"/>
   </w:font>
+  <w:font w:name="Cascadia Mono">
+    <w:panose1 w:val="020B0609020000020004"/>
+    <w:charset w:val="CC"/>
+    <w:family w:val="modern"/>
+    <w:pitch w:val="fixed"/>
+    <w:sig w:usb0="A10002FF" w:usb1="4000F9FB" w:usb2="00040000" w:usb3="00000000" w:csb0="0000019F" w:csb1="00000000"/>
+  </w:font>
   <w:font w:name="Consolas">
     <w:panose1 w:val="020B0609020204030204"/>
     <w:charset w:val="CC"/>
@@ -11076,24 +10281,18 @@
     <w:pitch w:val="variable"/>
     <w:sig w:usb0="E00006FF" w:usb1="420024FF" w:usb2="02000000" w:usb3="00000000" w:csb0="0000019F" w:csb1="00000000"/>
   </w:font>
-  <w:font w:name="Cambria">
-    <w:panose1 w:val="02040503050406030204"/>
-    <w:charset w:val="CC"/>
-    <w:family w:val="roman"/>
-    <w:pitch w:val="variable"/>
-    <w:sig w:usb0="E00006FF" w:usb1="420024FF" w:usb2="02000000" w:usb3="00000000" w:csb0="0000019F" w:csb1="00000000"/>
-  </w:font>
 </w:fonts>
 </file>
 
 <file path=word/glossary/settings.xml><?xml version="1.0" encoding="utf-8"?>
-<w:settings xmlns:o="urn:schemas-microsoft-com:office:office" xmlns:r="http://schemas.openxmlformats.org/officeDocument/2006/relationships" xmlns:m="http://schemas.openxmlformats.org/officeDocument/2006/math" xmlns:v="urn:schemas-microsoft-com:vml" xmlns:w10="urn:schemas-microsoft-com:office:word" xmlns:w="http://schemas.openxmlformats.org/wordprocessingml/2006/main" xmlns:sl="http://schemas.openxmlformats.org/schemaLibrary/2006/main">
+<w:settings xmlns:mc="http://schemas.openxmlformats.org/markup-compatibility/2006" xmlns:o="urn:schemas-microsoft-com:office:office" xmlns:r="http://schemas.openxmlformats.org/officeDocument/2006/relationships" xmlns:m="http://schemas.openxmlformats.org/officeDocument/2006/math" xmlns:v="urn:schemas-microsoft-com:vml" xmlns:w10="urn:schemas-microsoft-com:office:word" xmlns:w="http://schemas.openxmlformats.org/wordprocessingml/2006/main" xmlns:w14="http://schemas.microsoft.com/office/word/2010/wordml" xmlns:w15="http://schemas.microsoft.com/office/word/2012/wordml" xmlns:w16se="http://schemas.microsoft.com/office/word/2015/wordml/symex" xmlns:sl="http://schemas.openxmlformats.org/schemaLibrary/2006/main" mc:Ignorable="w14 w15 w16se">
   <w:view w:val="normal"/>
   <w:revisionView w:comments="0" w:formatting="0" w:inkAnnotations="0"/>
   <w:defaultTabStop w:val="708"/>
   <w:characterSpacingControl w:val="doNotCompress"/>
   <w:compat>
     <w:useFELayout/>
+    <w:compatSetting w:name="compatibilityMode" w:uri="http://schemas.microsoft.com/office/word" w:val="12"/>
   </w:compat>
   <w:rsids>
     <w:rsidRoot w:val="00E46D3B"/>
@@ -11129,6 +10328,7 @@
     <w:rsid w:val="003C3035"/>
     <w:rsid w:val="003F4920"/>
     <w:rsid w:val="003F7DF9"/>
+    <w:rsid w:val="00407AA7"/>
     <w:rsid w:val="0041337F"/>
     <w:rsid w:val="00470E3D"/>
     <w:rsid w:val="004B2C9E"/>
@@ -11269,7 +10469,7 @@
 </file>
 
 <file path=word/glossary/styles.xml><?xml version="1.0" encoding="utf-8"?>
-<w:styles xmlns:r="http://schemas.openxmlformats.org/officeDocument/2006/relationships" xmlns:w="http://schemas.openxmlformats.org/wordprocessingml/2006/main">
+<w:styles xmlns:mc="http://schemas.openxmlformats.org/markup-compatibility/2006" xmlns:r="http://schemas.openxmlformats.org/officeDocument/2006/relationships" xmlns:w="http://schemas.openxmlformats.org/wordprocessingml/2006/main" xmlns:w14="http://schemas.microsoft.com/office/word/2010/wordml" xmlns:w15="http://schemas.microsoft.com/office/word/2012/wordml" xmlns:w16se="http://schemas.microsoft.com/office/word/2015/wordml/symex" mc:Ignorable="w14 w15 w16se">
   <w:docDefaults>
     <w:rPrDefault>
       <w:rPr>
@@ -11285,144 +10485,378 @@
       </w:pPr>
     </w:pPrDefault>
   </w:docDefaults>
-  <w:latentStyles w:defLockedState="0" w:defUIPriority="99" w:defSemiHidden="1" w:defUnhideWhenUsed="1" w:defQFormat="0" w:count="267">
-    <w:lsdException w:name="Normal" w:semiHidden="0" w:uiPriority="0" w:unhideWhenUsed="0" w:qFormat="1"/>
-    <w:lsdException w:name="heading 1" w:semiHidden="0" w:uiPriority="9" w:unhideWhenUsed="0" w:qFormat="1"/>
-    <w:lsdException w:name="heading 2" w:uiPriority="9" w:qFormat="1"/>
-    <w:lsdException w:name="heading 3" w:uiPriority="9" w:qFormat="1"/>
-    <w:lsdException w:name="heading 4" w:uiPriority="9" w:qFormat="1"/>
-    <w:lsdException w:name="heading 5" w:uiPriority="9" w:qFormat="1"/>
-    <w:lsdException w:name="heading 6" w:uiPriority="9" w:qFormat="1"/>
-    <w:lsdException w:name="heading 7" w:uiPriority="9" w:qFormat="1"/>
-    <w:lsdException w:name="heading 8" w:uiPriority="9" w:qFormat="1"/>
-    <w:lsdException w:name="heading 9" w:uiPriority="9" w:qFormat="1"/>
-    <w:lsdException w:name="toc 1" w:uiPriority="39"/>
-    <w:lsdException w:name="toc 2" w:uiPriority="39"/>
-    <w:lsdException w:name="toc 3" w:uiPriority="39"/>
-    <w:lsdException w:name="toc 4" w:uiPriority="39"/>
-    <w:lsdException w:name="toc 5" w:uiPriority="39"/>
-    <w:lsdException w:name="toc 6" w:uiPriority="39"/>
-    <w:lsdException w:name="toc 7" w:uiPriority="39"/>
-    <w:lsdException w:name="toc 8" w:uiPriority="39"/>
-    <w:lsdException w:name="toc 9" w:uiPriority="39"/>
-    <w:lsdException w:name="caption" w:uiPriority="35" w:qFormat="1"/>
-    <w:lsdException w:name="Title" w:semiHidden="0" w:uiPriority="10" w:unhideWhenUsed="0" w:qFormat="1"/>
-    <w:lsdException w:name="Default Paragraph Font" w:uiPriority="1"/>
-    <w:lsdException w:name="Subtitle" w:semiHidden="0" w:uiPriority="11" w:unhideWhenUsed="0" w:qFormat="1"/>
-    <w:lsdException w:name="Strong" w:semiHidden="0" w:uiPriority="22" w:unhideWhenUsed="0" w:qFormat="1"/>
-    <w:lsdException w:name="Emphasis" w:semiHidden="0" w:uiPriority="20" w:unhideWhenUsed="0" w:qFormat="1"/>
-    <w:lsdException w:name="Table Grid" w:semiHidden="0" w:uiPriority="39" w:unhideWhenUsed="0"/>
-    <w:lsdException w:name="Placeholder Text" w:unhideWhenUsed="0"/>
-    <w:lsdException w:name="No Spacing" w:semiHidden="0" w:uiPriority="1" w:unhideWhenUsed="0" w:qFormat="1"/>
-    <w:lsdException w:name="Light Shading" w:semiHidden="0" w:uiPriority="60" w:unhideWhenUsed="0"/>
-    <w:lsdException w:name="Light List" w:semiHidden="0" w:uiPriority="61" w:unhideWhenUsed="0"/>
-    <w:lsdException w:name="Light Grid" w:semiHidden="0" w:uiPriority="62" w:unhideWhenUsed="0"/>
-    <w:lsdException w:name="Medium Shading 1" w:semiHidden="0" w:uiPriority="63" w:unhideWhenUsed="0"/>
-    <w:lsdException w:name="Medium Shading 2" w:semiHidden="0" w:uiPriority="64" w:unhideWhenUsed="0"/>
-    <w:lsdException w:name="Medium List 1" w:semiHidden="0" w:uiPriority="65" w:unhideWhenUsed="0"/>
-    <w:lsdException w:name="Medium List 2" w:semiHidden="0" w:uiPriority="66" w:unhideWhenUsed="0"/>
-    <w:lsdException w:name="Medium Grid 1" w:semiHidden="0" w:uiPriority="67" w:unhideWhenUsed="0"/>
-    <w:lsdException w:name="Medium Grid 2" w:semiHidden="0" w:uiPriority="68" w:unhideWhenUsed="0"/>
-    <w:lsdException w:name="Medium Grid 3" w:semiHidden="0" w:uiPriority="69" w:unhideWhenUsed="0"/>
-    <w:lsdException w:name="Dark List" w:semiHidden="0" w:uiPriority="70" w:unhideWhenUsed="0"/>
-    <w:lsdException w:name="Colorful Shading" w:semiHidden="0" w:uiPriority="71" w:unhideWhenUsed="0"/>
-    <w:lsdException w:name="Colorful List" w:semiHidden="0" w:uiPriority="72" w:unhideWhenUsed="0"/>
-    <w:lsdException w:name="Colorful Grid" w:semiHidden="0" w:uiPriority="73" w:unhideWhenUsed="0"/>
-    <w:lsdException w:name="Light Shading Accent 1" w:semiHidden="0" w:uiPriority="60" w:unhideWhenUsed="0"/>
-    <w:lsdException w:name="Light List Accent 1" w:semiHidden="0" w:uiPriority="61" w:unhideWhenUsed="0"/>
-    <w:lsdException w:name="Light Grid Accent 1" w:semiHidden="0" w:uiPriority="62" w:unhideWhenUsed="0"/>
-    <w:lsdException w:name="Medium Shading 1 Accent 1" w:semiHidden="0" w:uiPriority="63" w:unhideWhenUsed="0"/>
-    <w:lsdException w:name="Medium Shading 2 Accent 1" w:semiHidden="0" w:uiPriority="64" w:unhideWhenUsed="0"/>
-    <w:lsdException w:name="Medium List 1 Accent 1" w:semiHidden="0" w:uiPriority="65" w:unhideWhenUsed="0"/>
-    <w:lsdException w:name="Revision" w:unhideWhenUsed="0"/>
-    <w:lsdException w:name="List Paragraph" w:semiHidden="0" w:uiPriority="34" w:unhideWhenUsed="0" w:qFormat="1"/>
-    <w:lsdException w:name="Quote" w:semiHidden="0" w:uiPriority="29" w:unhideWhenUsed="0" w:qFormat="1"/>
-    <w:lsdException w:name="Intense Quote" w:semiHidden="0" w:uiPriority="30" w:unhideWhenUsed="0" w:qFormat="1"/>
-    <w:lsdException w:name="Medium List 2 Accent 1" w:semiHidden="0" w:uiPriority="66" w:unhideWhenUsed="0"/>
-    <w:lsdException w:name="Medium Grid 1 Accent 1" w:semiHidden="0" w:uiPriority="67" w:unhideWhenUsed="0"/>
-    <w:lsdException w:name="Medium Grid 2 Accent 1" w:semiHidden="0" w:uiPriority="68" w:unhideWhenUsed="0"/>
-    <w:lsdException w:name="Medium Grid 3 Accent 1" w:semiHidden="0" w:uiPriority="69" w:unhideWhenUsed="0"/>
-    <w:lsdException w:name="Dark List Accent 1" w:semiHidden="0" w:uiPriority="70" w:unhideWhenUsed="0"/>
-    <w:lsdException w:name="Colorful Shading Accent 1" w:semiHidden="0" w:uiPriority="71" w:unhideWhenUsed="0"/>
-    <w:lsdException w:name="Colorful List Accent 1" w:semiHidden="0" w:uiPriority="72" w:unhideWhenUsed="0"/>
-    <w:lsdException w:name="Colorful Grid Accent 1" w:semiHidden="0" w:uiPriority="73" w:unhideWhenUsed="0"/>
-    <w:lsdException w:name="Light Shading Accent 2" w:semiHidden="0" w:uiPriority="60" w:unhideWhenUsed="0"/>
-    <w:lsdException w:name="Light List Accent 2" w:semiHidden="0" w:uiPriority="61" w:unhideWhenUsed="0"/>
-    <w:lsdException w:name="Light Grid Accent 2" w:semiHidden="0" w:uiPriority="62" w:unhideWhenUsed="0"/>
-    <w:lsdException w:name="Medium Shading 1 Accent 2" w:semiHidden="0" w:uiPriority="63" w:unhideWhenUsed="0"/>
-    <w:lsdException w:name="Medium Shading 2 Accent 2" w:semiHidden="0" w:uiPriority="64" w:unhideWhenUsed="0"/>
-    <w:lsdException w:name="Medium List 1 Accent 2" w:semiHidden="0" w:uiPriority="65" w:unhideWhenUsed="0"/>
-    <w:lsdException w:name="Medium List 2 Accent 2" w:semiHidden="0" w:uiPriority="66" w:unhideWhenUsed="0"/>
-    <w:lsdException w:name="Medium Grid 1 Accent 2" w:semiHidden="0" w:uiPriority="67" w:unhideWhenUsed="0"/>
-    <w:lsdException w:name="Medium Grid 2 Accent 2" w:semiHidden="0" w:uiPriority="68" w:unhideWhenUsed="0"/>
-    <w:lsdException w:name="Medium Grid 3 Accent 2" w:semiHidden="0" w:uiPriority="69" w:unhideWhenUsed="0"/>
-    <w:lsdException w:name="Dark List Accent 2" w:semiHidden="0" w:uiPriority="70" w:unhideWhenUsed="0"/>
-    <w:lsdException w:name="Colorful Shading Accent 2" w:semiHidden="0" w:uiPriority="71" w:unhideWhenUsed="0"/>
-    <w:lsdException w:name="Colorful List Accent 2" w:semiHidden="0" w:uiPriority="72" w:unhideWhenUsed="0"/>
-    <w:lsdException w:name="Colorful Grid Accent 2" w:semiHidden="0" w:uiPriority="73" w:unhideWhenUsed="0"/>
-    <w:lsdException w:name="Light Shading Accent 3" w:semiHidden="0" w:uiPriority="60" w:unhideWhenUsed="0"/>
-    <w:lsdException w:name="Light List Accent 3" w:semiHidden="0" w:uiPriority="61" w:unhideWhenUsed="0"/>
-    <w:lsdException w:name="Light Grid Accent 3" w:semiHidden="0" w:uiPriority="62" w:unhideWhenUsed="0"/>
-    <w:lsdException w:name="Medium Shading 1 Accent 3" w:semiHidden="0" w:uiPriority="63" w:unhideWhenUsed="0"/>
-    <w:lsdException w:name="Medium Shading 2 Accent 3" w:semiHidden="0" w:uiPriority="64" w:unhideWhenUsed="0"/>
-    <w:lsdException w:name="Medium List 1 Accent 3" w:semiHidden="0" w:uiPriority="65" w:unhideWhenUsed="0"/>
-    <w:lsdException w:name="Medium List 2 Accent 3" w:semiHidden="0" w:uiPriority="66" w:unhideWhenUsed="0"/>
-    <w:lsdException w:name="Medium Grid 1 Accent 3" w:semiHidden="0" w:uiPriority="67" w:unhideWhenUsed="0"/>
-    <w:lsdException w:name="Medium Grid 2 Accent 3" w:semiHidden="0" w:uiPriority="68" w:unhideWhenUsed="0"/>
-    <w:lsdException w:name="Medium Grid 3 Accent 3" w:semiHidden="0" w:uiPriority="69" w:unhideWhenUsed="0"/>
-    <w:lsdException w:name="Dark List Accent 3" w:semiHidden="0" w:uiPriority="70" w:unhideWhenUsed="0"/>
-    <w:lsdException w:name="Colorful Shading Accent 3" w:semiHidden="0" w:uiPriority="71" w:unhideWhenUsed="0"/>
-    <w:lsdException w:name="Colorful List Accent 3" w:semiHidden="0" w:uiPriority="72" w:unhideWhenUsed="0"/>
-    <w:lsdException w:name="Colorful Grid Accent 3" w:semiHidden="0" w:uiPriority="73" w:unhideWhenUsed="0"/>
-    <w:lsdException w:name="Light Shading Accent 4" w:semiHidden="0" w:uiPriority="60" w:unhideWhenUsed="0"/>
-    <w:lsdException w:name="Light List Accent 4" w:semiHidden="0" w:uiPriority="61" w:unhideWhenUsed="0"/>
-    <w:lsdException w:name="Light Grid Accent 4" w:semiHidden="0" w:uiPriority="62" w:unhideWhenUsed="0"/>
-    <w:lsdException w:name="Medium Shading 1 Accent 4" w:semiHidden="0" w:uiPriority="63" w:unhideWhenUsed="0"/>
-    <w:lsdException w:name="Medium Shading 2 Accent 4" w:semiHidden="0" w:uiPriority="64" w:unhideWhenUsed="0"/>
-    <w:lsdException w:name="Medium List 1 Accent 4" w:semiHidden="0" w:uiPriority="65" w:unhideWhenUsed="0"/>
-    <w:lsdException w:name="Medium List 2 Accent 4" w:semiHidden="0" w:uiPriority="66" w:unhideWhenUsed="0"/>
-    <w:lsdException w:name="Medium Grid 1 Accent 4" w:semiHidden="0" w:uiPriority="67" w:unhideWhenUsed="0"/>
-    <w:lsdException w:name="Medium Grid 2 Accent 4" w:semiHidden="0" w:uiPriority="68" w:unhideWhenUsed="0"/>
-    <w:lsdException w:name="Medium Grid 3 Accent 4" w:semiHidden="0" w:uiPriority="69" w:unhideWhenUsed="0"/>
-    <w:lsdException w:name="Dark List Accent 4" w:semiHidden="0" w:uiPriority="70" w:unhideWhenUsed="0"/>
-    <w:lsdException w:name="Colorful Shading Accent 4" w:semiHidden="0" w:uiPriority="71" w:unhideWhenUsed="0"/>
-    <w:lsdException w:name="Colorful List Accent 4" w:semiHidden="0" w:uiPriority="72" w:unhideWhenUsed="0"/>
-    <w:lsdException w:name="Colorful Grid Accent 4" w:semiHidden="0" w:uiPriority="73" w:unhideWhenUsed="0"/>
-    <w:lsdException w:name="Light Shading Accent 5" w:semiHidden="0" w:uiPriority="60" w:unhideWhenUsed="0"/>
-    <w:lsdException w:name="Light List Accent 5" w:semiHidden="0" w:uiPriority="61" w:unhideWhenUsed="0"/>
-    <w:lsdException w:name="Light Grid Accent 5" w:semiHidden="0" w:uiPriority="62" w:unhideWhenUsed="0"/>
-    <w:lsdException w:name="Medium Shading 1 Accent 5" w:semiHidden="0" w:uiPriority="63" w:unhideWhenUsed="0"/>
-    <w:lsdException w:name="Medium Shading 2 Accent 5" w:semiHidden="0" w:uiPriority="64" w:unhideWhenUsed="0"/>
-    <w:lsdException w:name="Medium List 1 Accent 5" w:semiHidden="0" w:uiPriority="65" w:unhideWhenUsed="0"/>
-    <w:lsdException w:name="Medium List 2 Accent 5" w:semiHidden="0" w:uiPriority="66" w:unhideWhenUsed="0"/>
-    <w:lsdException w:name="Medium Grid 1 Accent 5" w:semiHidden="0" w:uiPriority="67" w:unhideWhenUsed="0"/>
-    <w:lsdException w:name="Medium Grid 2 Accent 5" w:semiHidden="0" w:uiPriority="68" w:unhideWhenUsed="0"/>
-    <w:lsdException w:name="Medium Grid 3 Accent 5" w:semiHidden="0" w:uiPriority="69" w:unhideWhenUsed="0"/>
-    <w:lsdException w:name="Dark List Accent 5" w:semiHidden="0" w:uiPriority="70" w:unhideWhenUsed="0"/>
-    <w:lsdException w:name="Colorful Shading Accent 5" w:semiHidden="0" w:uiPriority="71" w:unhideWhenUsed="0"/>
-    <w:lsdException w:name="Colorful List Accent 5" w:semiHidden="0" w:uiPriority="72" w:unhideWhenUsed="0"/>
-    <w:lsdException w:name="Colorful Grid Accent 5" w:semiHidden="0" w:uiPriority="73" w:unhideWhenUsed="0"/>
-    <w:lsdException w:name="Light Shading Accent 6" w:semiHidden="0" w:uiPriority="60" w:unhideWhenUsed="0"/>
-    <w:lsdException w:name="Light List Accent 6" w:semiHidden="0" w:uiPriority="61" w:unhideWhenUsed="0"/>
-    <w:lsdException w:name="Light Grid Accent 6" w:semiHidden="0" w:uiPriority="62" w:unhideWhenUsed="0"/>
-    <w:lsdException w:name="Medium Shading 1 Accent 6" w:semiHidden="0" w:uiPriority="63" w:unhideWhenUsed="0"/>
-    <w:lsdException w:name="Medium Shading 2 Accent 6" w:semiHidden="0" w:uiPriority="64" w:unhideWhenUsed="0"/>
-    <w:lsdException w:name="Medium List 1 Accent 6" w:semiHidden="0" w:uiPriority="65" w:unhideWhenUsed="0"/>
-    <w:lsdException w:name="Medium List 2 Accent 6" w:semiHidden="0" w:uiPriority="66" w:unhideWhenUsed="0"/>
-    <w:lsdException w:name="Medium Grid 1 Accent 6" w:semiHidden="0" w:uiPriority="67" w:unhideWhenUsed="0"/>
-    <w:lsdException w:name="Medium Grid 2 Accent 6" w:semiHidden="0" w:uiPriority="68" w:unhideWhenUsed="0"/>
-    <w:lsdException w:name="Medium Grid 3 Accent 6" w:semiHidden="0" w:uiPriority="69" w:unhideWhenUsed="0"/>
-    <w:lsdException w:name="Dark List Accent 6" w:semiHidden="0" w:uiPriority="70" w:unhideWhenUsed="0"/>
-    <w:lsdException w:name="Colorful Shading Accent 6" w:semiHidden="0" w:uiPriority="71" w:unhideWhenUsed="0"/>
-    <w:lsdException w:name="Colorful List Accent 6" w:semiHidden="0" w:uiPriority="72" w:unhideWhenUsed="0"/>
-    <w:lsdException w:name="Colorful Grid Accent 6" w:semiHidden="0" w:uiPriority="73" w:unhideWhenUsed="0"/>
-    <w:lsdException w:name="Subtle Emphasis" w:semiHidden="0" w:uiPriority="19" w:unhideWhenUsed="0" w:qFormat="1"/>
-    <w:lsdException w:name="Intense Emphasis" w:semiHidden="0" w:uiPriority="21" w:unhideWhenUsed="0" w:qFormat="1"/>
-    <w:lsdException w:name="Subtle Reference" w:semiHidden="0" w:uiPriority="31" w:unhideWhenUsed="0" w:qFormat="1"/>
-    <w:lsdException w:name="Intense Reference" w:semiHidden="0" w:uiPriority="32" w:unhideWhenUsed="0" w:qFormat="1"/>
-    <w:lsdException w:name="Book Title" w:semiHidden="0" w:uiPriority="33" w:unhideWhenUsed="0" w:qFormat="1"/>
-    <w:lsdException w:name="Bibliography" w:uiPriority="37"/>
-    <w:lsdException w:name="TOC Heading" w:uiPriority="39" w:qFormat="1"/>
+  <w:latentStyles w:defLockedState="0" w:defUIPriority="99" w:defSemiHidden="0" w:defUnhideWhenUsed="0" w:defQFormat="0" w:count="371">
+    <w:lsdException w:name="Normal" w:uiPriority="0" w:qFormat="1"/>
+    <w:lsdException w:name="heading 1" w:uiPriority="9" w:qFormat="1"/>
+    <w:lsdException w:name="heading 2" w:semiHidden="1" w:uiPriority="9" w:unhideWhenUsed="1" w:qFormat="1"/>
+    <w:lsdException w:name="heading 3" w:semiHidden="1" w:uiPriority="9" w:unhideWhenUsed="1" w:qFormat="1"/>
+    <w:lsdException w:name="heading 4" w:semiHidden="1" w:uiPriority="9" w:unhideWhenUsed="1" w:qFormat="1"/>
+    <w:lsdException w:name="heading 5" w:semiHidden="1" w:uiPriority="9" w:unhideWhenUsed="1" w:qFormat="1"/>
+    <w:lsdException w:name="heading 6" w:semiHidden="1" w:uiPriority="9" w:unhideWhenUsed="1" w:qFormat="1"/>
+    <w:lsdException w:name="heading 7" w:semiHidden="1" w:uiPriority="9" w:unhideWhenUsed="1" w:qFormat="1"/>
+    <w:lsdException w:name="heading 8" w:semiHidden="1" w:uiPriority="9" w:unhideWhenUsed="1" w:qFormat="1"/>
+    <w:lsdException w:name="heading 9" w:semiHidden="1" w:uiPriority="9" w:unhideWhenUsed="1" w:qFormat="1"/>
+    <w:lsdException w:name="index 1" w:semiHidden="1" w:unhideWhenUsed="1"/>
+    <w:lsdException w:name="index 2" w:semiHidden="1" w:unhideWhenUsed="1"/>
+    <w:lsdException w:name="index 3" w:semiHidden="1" w:unhideWhenUsed="1"/>
+    <w:lsdException w:name="index 4" w:semiHidden="1" w:unhideWhenUsed="1"/>
+    <w:lsdException w:name="index 5" w:semiHidden="1" w:unhideWhenUsed="1"/>
+    <w:lsdException w:name="index 6" w:semiHidden="1" w:unhideWhenUsed="1"/>
+    <w:lsdException w:name="index 7" w:semiHidden="1" w:unhideWhenUsed="1"/>
+    <w:lsdException w:name="index 8" w:semiHidden="1" w:unhideWhenUsed="1"/>
+    <w:lsdException w:name="index 9" w:semiHidden="1" w:unhideWhenUsed="1"/>
+    <w:lsdException w:name="toc 1" w:semiHidden="1" w:uiPriority="39" w:unhideWhenUsed="1"/>
+    <w:lsdException w:name="toc 2" w:semiHidden="1" w:uiPriority="39" w:unhideWhenUsed="1"/>
+    <w:lsdException w:name="toc 3" w:semiHidden="1" w:uiPriority="39" w:unhideWhenUsed="1"/>
+    <w:lsdException w:name="toc 4" w:semiHidden="1" w:uiPriority="39" w:unhideWhenUsed="1"/>
+    <w:lsdException w:name="toc 5" w:semiHidden="1" w:uiPriority="39" w:unhideWhenUsed="1"/>
+    <w:lsdException w:name="toc 6" w:semiHidden="1" w:uiPriority="39" w:unhideWhenUsed="1"/>
+    <w:lsdException w:name="toc 7" w:semiHidden="1" w:uiPriority="39" w:unhideWhenUsed="1"/>
+    <w:lsdException w:name="toc 8" w:semiHidden="1" w:uiPriority="39" w:unhideWhenUsed="1"/>
+    <w:lsdException w:name="toc 9" w:semiHidden="1" w:uiPriority="39" w:unhideWhenUsed="1"/>
+    <w:lsdException w:name="Normal Indent" w:semiHidden="1" w:unhideWhenUsed="1"/>
+    <w:lsdException w:name="footnote text" w:semiHidden="1" w:unhideWhenUsed="1"/>
+    <w:lsdException w:name="annotation text" w:semiHidden="1" w:unhideWhenUsed="1"/>
+    <w:lsdException w:name="header" w:semiHidden="1" w:unhideWhenUsed="1"/>
+    <w:lsdException w:name="footer" w:semiHidden="1" w:unhideWhenUsed="1"/>
+    <w:lsdException w:name="index heading" w:semiHidden="1" w:unhideWhenUsed="1"/>
+    <w:lsdException w:name="caption" w:semiHidden="1" w:uiPriority="35" w:unhideWhenUsed="1" w:qFormat="1"/>
+    <w:lsdException w:name="table of figures" w:semiHidden="1" w:unhideWhenUsed="1"/>
+    <w:lsdException w:name="envelope address" w:semiHidden="1" w:unhideWhenUsed="1"/>
+    <w:lsdException w:name="envelope return" w:semiHidden="1" w:unhideWhenUsed="1"/>
+    <w:lsdException w:name="footnote reference" w:semiHidden="1" w:unhideWhenUsed="1"/>
+    <w:lsdException w:name="annotation reference" w:semiHidden="1" w:unhideWhenUsed="1"/>
+    <w:lsdException w:name="line number" w:semiHidden="1" w:unhideWhenUsed="1"/>
+    <w:lsdException w:name="page number" w:semiHidden="1" w:unhideWhenUsed="1"/>
+    <w:lsdException w:name="endnote reference" w:semiHidden="1" w:unhideWhenUsed="1"/>
+    <w:lsdException w:name="endnote text" w:semiHidden="1" w:unhideWhenUsed="1"/>
+    <w:lsdException w:name="table of authorities" w:semiHidden="1" w:unhideWhenUsed="1"/>
+    <w:lsdException w:name="macro" w:semiHidden="1" w:unhideWhenUsed="1"/>
+    <w:lsdException w:name="toa heading" w:semiHidden="1" w:unhideWhenUsed="1"/>
+    <w:lsdException w:name="List" w:semiHidden="1" w:unhideWhenUsed="1"/>
+    <w:lsdException w:name="List Bullet" w:semiHidden="1" w:unhideWhenUsed="1"/>
+    <w:lsdException w:name="List Number" w:semiHidden="1" w:unhideWhenUsed="1"/>
+    <w:lsdException w:name="List 2" w:semiHidden="1" w:unhideWhenUsed="1"/>
+    <w:lsdException w:name="List 3" w:semiHidden="1" w:unhideWhenUsed="1"/>
+    <w:lsdException w:name="List 4" w:semiHidden="1" w:unhideWhenUsed="1"/>
+    <w:lsdException w:name="List 5" w:semiHidden="1" w:unhideWhenUsed="1"/>
+    <w:lsdException w:name="List Bullet 2" w:semiHidden="1" w:unhideWhenUsed="1"/>
+    <w:lsdException w:name="List Bullet 3" w:semiHidden="1" w:unhideWhenUsed="1"/>
+    <w:lsdException w:name="List Bullet 4" w:semiHidden="1" w:unhideWhenUsed="1"/>
+    <w:lsdException w:name="List Bullet 5" w:semiHidden="1" w:unhideWhenUsed="1"/>
+    <w:lsdException w:name="List Number 2" w:semiHidden="1" w:unhideWhenUsed="1"/>
+    <w:lsdException w:name="List Number 3" w:semiHidden="1" w:unhideWhenUsed="1"/>
+    <w:lsdException w:name="List Number 4" w:semiHidden="1" w:unhideWhenUsed="1"/>
+    <w:lsdException w:name="List Number 5" w:semiHidden="1" w:unhideWhenUsed="1"/>
+    <w:lsdException w:name="Title" w:uiPriority="10" w:qFormat="1"/>
+    <w:lsdException w:name="Closing" w:semiHidden="1" w:unhideWhenUsed="1"/>
+    <w:lsdException w:name="Signature" w:semiHidden="1" w:unhideWhenUsed="1"/>
+    <w:lsdException w:name="Default Paragraph Font" w:semiHidden="1" w:uiPriority="1" w:unhideWhenUsed="1"/>
+    <w:lsdException w:name="Body Text" w:semiHidden="1" w:unhideWhenUsed="1"/>
+    <w:lsdException w:name="Body Text Indent" w:semiHidden="1" w:unhideWhenUsed="1"/>
+    <w:lsdException w:name="List Continue" w:semiHidden="1" w:unhideWhenUsed="1"/>
+    <w:lsdException w:name="List Continue 2" w:semiHidden="1" w:unhideWhenUsed="1"/>
+    <w:lsdException w:name="List Continue 3" w:semiHidden="1" w:unhideWhenUsed="1"/>
+    <w:lsdException w:name="List Continue 4" w:semiHidden="1" w:unhideWhenUsed="1"/>
+    <w:lsdException w:name="List Continue 5" w:semiHidden="1" w:unhideWhenUsed="1"/>
+    <w:lsdException w:name="Message Header" w:semiHidden="1" w:unhideWhenUsed="1"/>
+    <w:lsdException w:name="Subtitle" w:uiPriority="11" w:qFormat="1"/>
+    <w:lsdException w:name="Salutation" w:semiHidden="1" w:unhideWhenUsed="1"/>
+    <w:lsdException w:name="Date" w:semiHidden="1" w:unhideWhenUsed="1"/>
+    <w:lsdException w:name="Body Text First Indent" w:semiHidden="1" w:unhideWhenUsed="1"/>
+    <w:lsdException w:name="Body Text First Indent 2" w:semiHidden="1" w:unhideWhenUsed="1"/>
+    <w:lsdException w:name="Note Heading" w:semiHidden="1" w:unhideWhenUsed="1"/>
+    <w:lsdException w:name="Body Text 2" w:semiHidden="1" w:unhideWhenUsed="1"/>
+    <w:lsdException w:name="Body Text 3" w:semiHidden="1" w:unhideWhenUsed="1"/>
+    <w:lsdException w:name="Body Text Indent 2" w:semiHidden="1" w:unhideWhenUsed="1"/>
+    <w:lsdException w:name="Body Text Indent 3" w:semiHidden="1" w:unhideWhenUsed="1"/>
+    <w:lsdException w:name="Block Text" w:semiHidden="1" w:unhideWhenUsed="1"/>
+    <w:lsdException w:name="Hyperlink" w:semiHidden="1" w:unhideWhenUsed="1"/>
+    <w:lsdException w:name="FollowedHyperlink" w:semiHidden="1" w:unhideWhenUsed="1"/>
+    <w:lsdException w:name="Strong" w:uiPriority="22" w:qFormat="1"/>
+    <w:lsdException w:name="Emphasis" w:uiPriority="20" w:qFormat="1"/>
+    <w:lsdException w:name="Document Map" w:semiHidden="1" w:unhideWhenUsed="1"/>
+    <w:lsdException w:name="Plain Text" w:semiHidden="1" w:unhideWhenUsed="1"/>
+    <w:lsdException w:name="E-mail Signature" w:semiHidden="1" w:unhideWhenUsed="1"/>
+    <w:lsdException w:name="HTML Top of Form" w:semiHidden="1" w:unhideWhenUsed="1"/>
+    <w:lsdException w:name="HTML Bottom of Form" w:semiHidden="1" w:unhideWhenUsed="1"/>
+    <w:lsdException w:name="Normal (Web)" w:semiHidden="1" w:unhideWhenUsed="1"/>
+    <w:lsdException w:name="HTML Acronym" w:semiHidden="1" w:unhideWhenUsed="1"/>
+    <w:lsdException w:name="HTML Address" w:semiHidden="1" w:unhideWhenUsed="1"/>
+    <w:lsdException w:name="HTML Cite" w:semiHidden="1" w:unhideWhenUsed="1"/>
+    <w:lsdException w:name="HTML Code" w:semiHidden="1" w:unhideWhenUsed="1"/>
+    <w:lsdException w:name="HTML Definition" w:semiHidden="1" w:unhideWhenUsed="1"/>
+    <w:lsdException w:name="HTML Keyboard" w:semiHidden="1" w:unhideWhenUsed="1"/>
+    <w:lsdException w:name="HTML Preformatted" w:semiHidden="1" w:unhideWhenUsed="1"/>
+    <w:lsdException w:name="HTML Sample" w:semiHidden="1" w:unhideWhenUsed="1"/>
+    <w:lsdException w:name="HTML Typewriter" w:semiHidden="1" w:unhideWhenUsed="1"/>
+    <w:lsdException w:name="HTML Variable" w:semiHidden="1" w:unhideWhenUsed="1"/>
+    <w:lsdException w:name="Normal Table" w:semiHidden="1" w:unhideWhenUsed="1"/>
+    <w:lsdException w:name="annotation subject" w:semiHidden="1" w:unhideWhenUsed="1"/>
+    <w:lsdException w:name="No List" w:semiHidden="1" w:unhideWhenUsed="1"/>
+    <w:lsdException w:name="Outline List 1" w:semiHidden="1" w:unhideWhenUsed="1"/>
+    <w:lsdException w:name="Outline List 2" w:semiHidden="1" w:unhideWhenUsed="1"/>
+    <w:lsdException w:name="Outline List 3" w:semiHidden="1" w:unhideWhenUsed="1"/>
+    <w:lsdException w:name="Table Simple 1" w:semiHidden="1" w:unhideWhenUsed="1"/>
+    <w:lsdException w:name="Table Simple 2" w:semiHidden="1" w:unhideWhenUsed="1"/>
+    <w:lsdException w:name="Table Simple 3" w:semiHidden="1" w:unhideWhenUsed="1"/>
+    <w:lsdException w:name="Table Classic 1" w:semiHidden="1" w:unhideWhenUsed="1"/>
+    <w:lsdException w:name="Table Classic 2" w:semiHidden="1" w:unhideWhenUsed="1"/>
+    <w:lsdException w:name="Table Classic 3" w:semiHidden="1" w:unhideWhenUsed="1"/>
+    <w:lsdException w:name="Table Classic 4" w:semiHidden="1" w:unhideWhenUsed="1"/>
+    <w:lsdException w:name="Table Colorful 1" w:semiHidden="1" w:unhideWhenUsed="1"/>
+    <w:lsdException w:name="Table Colorful 2" w:semiHidden="1" w:unhideWhenUsed="1"/>
+    <w:lsdException w:name="Table Colorful 3" w:semiHidden="1" w:unhideWhenUsed="1"/>
+    <w:lsdException w:name="Table Columns 1" w:semiHidden="1" w:unhideWhenUsed="1"/>
+    <w:lsdException w:name="Table Columns 2" w:semiHidden="1" w:unhideWhenUsed="1"/>
+    <w:lsdException w:name="Table Columns 3" w:semiHidden="1" w:unhideWhenUsed="1"/>
+    <w:lsdException w:name="Table Columns 4" w:semiHidden="1" w:unhideWhenUsed="1"/>
+    <w:lsdException w:name="Table Columns 5" w:semiHidden="1" w:unhideWhenUsed="1"/>
+    <w:lsdException w:name="Table Grid 1" w:semiHidden="1" w:unhideWhenUsed="1"/>
+    <w:lsdException w:name="Table Grid 2" w:semiHidden="1" w:unhideWhenUsed="1"/>
+    <w:lsdException w:name="Table Grid 3" w:semiHidden="1" w:unhideWhenUsed="1"/>
+    <w:lsdException w:name="Table Grid 4" w:semiHidden="1" w:unhideWhenUsed="1"/>
+    <w:lsdException w:name="Table Grid 5" w:semiHidden="1" w:unhideWhenUsed="1"/>
+    <w:lsdException w:name="Table Grid 6" w:semiHidden="1" w:unhideWhenUsed="1"/>
+    <w:lsdException w:name="Table Grid 7" w:semiHidden="1" w:unhideWhenUsed="1"/>
+    <w:lsdException w:name="Table Grid 8" w:semiHidden="1" w:unhideWhenUsed="1"/>
+    <w:lsdException w:name="Table List 1" w:semiHidden="1" w:unhideWhenUsed="1"/>
+    <w:lsdException w:name="Table List 2" w:semiHidden="1" w:unhideWhenUsed="1"/>
+    <w:lsdException w:name="Table List 3" w:semiHidden="1" w:unhideWhenUsed="1"/>
+    <w:lsdException w:name="Table List 4" w:semiHidden="1" w:unhideWhenUsed="1"/>
+    <w:lsdException w:name="Table List 5" w:semiHidden="1" w:unhideWhenUsed="1"/>
+    <w:lsdException w:name="Table List 6" w:semiHidden="1" w:unhideWhenUsed="1"/>
+    <w:lsdException w:name="Table List 7" w:semiHidden="1" w:unhideWhenUsed="1"/>
+    <w:lsdException w:name="Table List 8" w:semiHidden="1" w:unhideWhenUsed="1"/>
+    <w:lsdException w:name="Table 3D effects 1" w:semiHidden="1" w:unhideWhenUsed="1"/>
+    <w:lsdException w:name="Table 3D effects 2" w:semiHidden="1" w:unhideWhenUsed="1"/>
+    <w:lsdException w:name="Table 3D effects 3" w:semiHidden="1" w:unhideWhenUsed="1"/>
+    <w:lsdException w:name="Table Contemporary" w:semiHidden="1" w:unhideWhenUsed="1"/>
+    <w:lsdException w:name="Table Elegant" w:semiHidden="1" w:unhideWhenUsed="1"/>
+    <w:lsdException w:name="Table Professional" w:semiHidden="1" w:unhideWhenUsed="1"/>
+    <w:lsdException w:name="Table Subtle 1" w:semiHidden="1" w:unhideWhenUsed="1"/>
+    <w:lsdException w:name="Table Subtle 2" w:semiHidden="1" w:unhideWhenUsed="1"/>
+    <w:lsdException w:name="Table Web 1" w:semiHidden="1" w:unhideWhenUsed="1"/>
+    <w:lsdException w:name="Table Web 2" w:semiHidden="1" w:unhideWhenUsed="1"/>
+    <w:lsdException w:name="Table Web 3" w:semiHidden="1" w:unhideWhenUsed="1"/>
+    <w:lsdException w:name="Balloon Text" w:semiHidden="1" w:unhideWhenUsed="1"/>
+    <w:lsdException w:name="Table Grid" w:uiPriority="39"/>
+    <w:lsdException w:name="Table Theme" w:semiHidden="1" w:unhideWhenUsed="1"/>
+    <w:lsdException w:name="Placeholder Text" w:semiHidden="1"/>
+    <w:lsdException w:name="No Spacing" w:uiPriority="1" w:qFormat="1"/>
+    <w:lsdException w:name="Light Shading" w:uiPriority="60"/>
+    <w:lsdException w:name="Light List" w:uiPriority="61"/>
+    <w:lsdException w:name="Light Grid" w:uiPriority="62"/>
+    <w:lsdException w:name="Medium Shading 1" w:uiPriority="63"/>
+    <w:lsdException w:name="Medium Shading 2" w:uiPriority="64"/>
+    <w:lsdException w:name="Medium List 1" w:uiPriority="65"/>
+    <w:lsdException w:name="Medium List 2" w:uiPriority="66"/>
+    <w:lsdException w:name="Medium Grid 1" w:uiPriority="67"/>
+    <w:lsdException w:name="Medium Grid 2" w:uiPriority="68"/>
+    <w:lsdException w:name="Medium Grid 3" w:uiPriority="69"/>
+    <w:lsdException w:name="Dark List" w:uiPriority="70"/>
+    <w:lsdException w:name="Colorful Shading" w:uiPriority="71"/>
+    <w:lsdException w:name="Colorful List" w:uiPriority="72"/>
+    <w:lsdException w:name="Colorful Grid" w:uiPriority="73"/>
+    <w:lsdException w:name="Light Shading Accent 1" w:uiPriority="60"/>
+    <w:lsdException w:name="Light List Accent 1" w:uiPriority="61"/>
+    <w:lsdException w:name="Light Grid Accent 1" w:uiPriority="62"/>
+    <w:lsdException w:name="Medium Shading 1 Accent 1" w:uiPriority="63"/>
+    <w:lsdException w:name="Medium Shading 2 Accent 1" w:uiPriority="64"/>
+    <w:lsdException w:name="Medium List 1 Accent 1" w:uiPriority="65"/>
+    <w:lsdException w:name="Revision" w:semiHidden="1"/>
+    <w:lsdException w:name="List Paragraph" w:uiPriority="34" w:qFormat="1"/>
+    <w:lsdException w:name="Quote" w:uiPriority="29" w:qFormat="1"/>
+    <w:lsdException w:name="Intense Quote" w:uiPriority="30" w:qFormat="1"/>
+    <w:lsdException w:name="Medium List 2 Accent 1" w:uiPriority="66"/>
+    <w:lsdException w:name="Medium Grid 1 Accent 1" w:uiPriority="67"/>
+    <w:lsdException w:name="Medium Grid 2 Accent 1" w:uiPriority="68"/>
+    <w:lsdException w:name="Medium Grid 3 Accent 1" w:uiPriority="69"/>
+    <w:lsdException w:name="Dark List Accent 1" w:uiPriority="70"/>
+    <w:lsdException w:name="Colorful Shading Accent 1" w:uiPriority="71"/>
+    <w:lsdException w:name="Colorful List Accent 1" w:uiPriority="72"/>
+    <w:lsdException w:name="Colorful Grid Accent 1" w:uiPriority="73"/>
+    <w:lsdException w:name="Light Shading Accent 2" w:uiPriority="60"/>
+    <w:lsdException w:name="Light List Accent 2" w:uiPriority="61"/>
+    <w:lsdException w:name="Light Grid Accent 2" w:uiPriority="62"/>
+    <w:lsdException w:name="Medium Shading 1 Accent 2" w:uiPriority="63"/>
+    <w:lsdException w:name="Medium Shading 2 Accent 2" w:uiPriority="64"/>
+    <w:lsdException w:name="Medium List 1 Accent 2" w:uiPriority="65"/>
+    <w:lsdException w:name="Medium List 2 Accent 2" w:uiPriority="66"/>
+    <w:lsdException w:name="Medium Grid 1 Accent 2" w:uiPriority="67"/>
+    <w:lsdException w:name="Medium Grid 2 Accent 2" w:uiPriority="68"/>
+    <w:lsdException w:name="Medium Grid 3 Accent 2" w:uiPriority="69"/>
+    <w:lsdException w:name="Dark List Accent 2" w:uiPriority="70"/>
+    <w:lsdException w:name="Colorful Shading Accent 2" w:uiPriority="71"/>
+    <w:lsdException w:name="Colorful List Accent 2" w:uiPriority="72"/>
+    <w:lsdException w:name="Colorful Grid Accent 2" w:uiPriority="73"/>
+    <w:lsdException w:name="Light Shading Accent 3" w:uiPriority="60"/>
+    <w:lsdException w:name="Light List Accent 3" w:uiPriority="61"/>
+    <w:lsdException w:name="Light Grid Accent 3" w:uiPriority="62"/>
+    <w:lsdException w:name="Medium Shading 1 Accent 3" w:uiPriority="63"/>
+    <w:lsdException w:name="Medium Shading 2 Accent 3" w:uiPriority="64"/>
+    <w:lsdException w:name="Medium List 1 Accent 3" w:uiPriority="65"/>
+    <w:lsdException w:name="Medium List 2 Accent 3" w:uiPriority="66"/>
+    <w:lsdException w:name="Medium Grid 1 Accent 3" w:uiPriority="67"/>
+    <w:lsdException w:name="Medium Grid 2 Accent 3" w:uiPriority="68"/>
+    <w:lsdException w:name="Medium Grid 3 Accent 3" w:uiPriority="69"/>
+    <w:lsdException w:name="Dark List Accent 3" w:uiPriority="70"/>
+    <w:lsdException w:name="Colorful Shading Accent 3" w:uiPriority="71"/>
+    <w:lsdException w:name="Colorful List Accent 3" w:uiPriority="72"/>
+    <w:lsdException w:name="Colorful Grid Accent 3" w:uiPriority="73"/>
+    <w:lsdException w:name="Light Shading Accent 4" w:uiPriority="60"/>
+    <w:lsdException w:name="Light List Accent 4" w:uiPriority="61"/>
+    <w:lsdException w:name="Light Grid Accent 4" w:uiPriority="62"/>
+    <w:lsdException w:name="Medium Shading 1 Accent 4" w:uiPriority="63"/>
+    <w:lsdException w:name="Medium Shading 2 Accent 4" w:uiPriority="64"/>
+    <w:lsdException w:name="Medium List 1 Accent 4" w:uiPriority="65"/>
+    <w:lsdException w:name="Medium List 2 Accent 4" w:uiPriority="66"/>
+    <w:lsdException w:name="Medium Grid 1 Accent 4" w:uiPriority="67"/>
+    <w:lsdException w:name="Medium Grid 2 Accent 4" w:uiPriority="68"/>
+    <w:lsdException w:name="Medium Grid 3 Accent 4" w:uiPriority="69"/>
+    <w:lsdException w:name="Dark List Accent 4" w:uiPriority="70"/>
+    <w:lsdException w:name="Colorful Shading Accent 4" w:uiPriority="71"/>
+    <w:lsdException w:name="Colorful List Accent 4" w:uiPriority="72"/>
+    <w:lsdException w:name="Colorful Grid Accent 4" w:uiPriority="73"/>
+    <w:lsdException w:name="Light Shading Accent 5" w:uiPriority="60"/>
+    <w:lsdException w:name="Light List Accent 5" w:uiPriority="61"/>
+    <w:lsdException w:name="Light Grid Accent 5" w:uiPriority="62"/>
+    <w:lsdException w:name="Medium Shading 1 Accent 5" w:uiPriority="63"/>
+    <w:lsdException w:name="Medium Shading 2 Accent 5" w:uiPriority="64"/>
+    <w:lsdException w:name="Medium List 1 Accent 5" w:uiPriority="65"/>
+    <w:lsdException w:name="Medium List 2 Accent 5" w:uiPriority="66"/>
+    <w:lsdException w:name="Medium Grid 1 Accent 5" w:uiPriority="67"/>
+    <w:lsdException w:name="Medium Grid 2 Accent 5" w:uiPriority="68"/>
+    <w:lsdException w:name="Medium Grid 3 Accent 5" w:uiPriority="69"/>
+    <w:lsdException w:name="Dark List Accent 5" w:uiPriority="70"/>
+    <w:lsdException w:name="Colorful Shading Accent 5" w:uiPriority="71"/>
+    <w:lsdException w:name="Colorful List Accent 5" w:uiPriority="72"/>
+    <w:lsdException w:name="Colorful Grid Accent 5" w:uiPriority="73"/>
+    <w:lsdException w:name="Light Shading Accent 6" w:uiPriority="60"/>
+    <w:lsdException w:name="Light List Accent 6" w:uiPriority="61"/>
+    <w:lsdException w:name="Light Grid Accent 6" w:uiPriority="62"/>
+    <w:lsdException w:name="Medium Shading 1 Accent 6" w:uiPriority="63"/>
+    <w:lsdException w:name="Medium Shading 2 Accent 6" w:uiPriority="64"/>
+    <w:lsdException w:name="Medium List 1 Accent 6" w:uiPriority="65"/>
+    <w:lsdException w:name="Medium List 2 Accent 6" w:uiPriority="66"/>
+    <w:lsdException w:name="Medium Grid 1 Accent 6" w:uiPriority="67"/>
+    <w:lsdException w:name="Medium Grid 2 Accent 6" w:uiPriority="68"/>
+    <w:lsdException w:name="Medium Grid 3 Accent 6" w:uiPriority="69"/>
+    <w:lsdException w:name="Dark List Accent 6" w:uiPriority="70"/>
+    <w:lsdException w:name="Colorful Shading Accent 6" w:uiPriority="71"/>
+    <w:lsdException w:name="Colorful List Accent 6" w:uiPriority="72"/>
+    <w:lsdException w:name="Colorful Grid Accent 6" w:uiPriority="73"/>
+    <w:lsdException w:name="Subtle Emphasis" w:uiPriority="19" w:qFormat="1"/>
+    <w:lsdException w:name="Intense Emphasis" w:uiPriority="21" w:qFormat="1"/>
+    <w:lsdException w:name="Subtle Reference" w:uiPriority="31" w:qFormat="1"/>
+    <w:lsdException w:name="Intense Reference" w:uiPriority="32" w:qFormat="1"/>
+    <w:lsdException w:name="Book Title" w:uiPriority="33" w:qFormat="1"/>
+    <w:lsdException w:name="Bibliography" w:semiHidden="1" w:uiPriority="37" w:unhideWhenUsed="1"/>
+    <w:lsdException w:name="TOC Heading" w:semiHidden="1" w:uiPriority="39" w:unhideWhenUsed="1" w:qFormat="1"/>
+    <w:lsdException w:name="Plain Table 1" w:uiPriority="41"/>
+    <w:lsdException w:name="Plain Table 2" w:uiPriority="42"/>
+    <w:lsdException w:name="Plain Table 3" w:uiPriority="43"/>
+    <w:lsdException w:name="Plain Table 4" w:uiPriority="44"/>
+    <w:lsdException w:name="Plain Table 5" w:uiPriority="45"/>
+    <w:lsdException w:name="Grid Table Light" w:uiPriority="40"/>
+    <w:lsdException w:name="Grid Table 1 Light" w:uiPriority="46"/>
+    <w:lsdException w:name="Grid Table 2" w:uiPriority="47"/>
+    <w:lsdException w:name="Grid Table 3" w:uiPriority="48"/>
+    <w:lsdException w:name="Grid Table 4" w:uiPriority="49"/>
+    <w:lsdException w:name="Grid Table 5 Dark" w:uiPriority="50"/>
+    <w:lsdException w:name="Grid Table 6 Colorful" w:uiPriority="51"/>
+    <w:lsdException w:name="Grid Table 7 Colorful" w:uiPriority="52"/>
+    <w:lsdException w:name="Grid Table 1 Light Accent 1" w:uiPriority="46"/>
+    <w:lsdException w:name="Grid Table 2 Accent 1" w:uiPriority="47"/>
+    <w:lsdException w:name="Grid Table 3 Accent 1" w:uiPriority="48"/>
+    <w:lsdException w:name="Grid Table 4 Accent 1" w:uiPriority="49"/>
+    <w:lsdException w:name="Grid Table 5 Dark Accent 1" w:uiPriority="50"/>
+    <w:lsdException w:name="Grid Table 6 Colorful Accent 1" w:uiPriority="51"/>
+    <w:lsdException w:name="Grid Table 7 Colorful Accent 1" w:uiPriority="52"/>
+    <w:lsdException w:name="Grid Table 1 Light Accent 2" w:uiPriority="46"/>
+    <w:lsdException w:name="Grid Table 2 Accent 2" w:uiPriority="47"/>
+    <w:lsdException w:name="Grid Table 3 Accent 2" w:uiPriority="48"/>
+    <w:lsdException w:name="Grid Table 4 Accent 2" w:uiPriority="49"/>
+    <w:lsdException w:name="Grid Table 5 Dark Accent 2" w:uiPriority="50"/>
+    <w:lsdException w:name="Grid Table 6 Colorful Accent 2" w:uiPriority="51"/>
+    <w:lsdException w:name="Grid Table 7 Colorful Accent 2" w:uiPriority="52"/>
+    <w:lsdException w:name="Grid Table 1 Light Accent 3" w:uiPriority="46"/>
+    <w:lsdException w:name="Grid Table 2 Accent 3" w:uiPriority="47"/>
+    <w:lsdException w:name="Grid Table 3 Accent 3" w:uiPriority="48"/>
+    <w:lsdException w:name="Grid Table 4 Accent 3" w:uiPriority="49"/>
+    <w:lsdException w:name="Grid Table 5 Dark Accent 3" w:uiPriority="50"/>
+    <w:lsdException w:name="Grid Table 6 Colorful Accent 3" w:uiPriority="51"/>
+    <w:lsdException w:name="Grid Table 7 Colorful Accent 3" w:uiPriority="52"/>
+    <w:lsdException w:name="Grid Table 1 Light Accent 4" w:uiPriority="46"/>
+    <w:lsdException w:name="Grid Table 2 Accent 4" w:uiPriority="47"/>
+    <w:lsdException w:name="Grid Table 3 Accent 4" w:uiPriority="48"/>
+    <w:lsdException w:name="Grid Table 4 Accent 4" w:uiPriority="49"/>
+    <w:lsdException w:name="Grid Table 5 Dark Accent 4" w:uiPriority="50"/>
+    <w:lsdException w:name="Grid Table 6 Colorful Accent 4" w:uiPriority="51"/>
+    <w:lsdException w:name="Grid Table 7 Colorful Accent 4" w:uiPriority="52"/>
+    <w:lsdException w:name="Grid Table 1 Light Accent 5" w:uiPriority="46"/>
+    <w:lsdException w:name="Grid Table 2 Accent 5" w:uiPriority="47"/>
+    <w:lsdException w:name="Grid Table 3 Accent 5" w:uiPriority="48"/>
+    <w:lsdException w:name="Grid Table 4 Accent 5" w:uiPriority="49"/>
+    <w:lsdException w:name="Grid Table 5 Dark Accent 5" w:uiPriority="50"/>
+    <w:lsdException w:name="Grid Table 6 Colorful Accent 5" w:uiPriority="51"/>
+    <w:lsdException w:name="Grid Table 7 Colorful Accent 5" w:uiPriority="52"/>
+    <w:lsdException w:name="Grid Table 1 Light Accent 6" w:uiPriority="46"/>
+    <w:lsdException w:name="Grid Table 2 Accent 6" w:uiPriority="47"/>
+    <w:lsdException w:name="Grid Table 3 Accent 6" w:uiPriority="48"/>
+    <w:lsdException w:name="Grid Table 4 Accent 6" w:uiPriority="49"/>
+    <w:lsdException w:name="Grid Table 5 Dark Accent 6" w:uiPriority="50"/>
+    <w:lsdException w:name="Grid Table 6 Colorful Accent 6" w:uiPriority="51"/>
+    <w:lsdException w:name="Grid Table 7 Colorful Accent 6" w:uiPriority="52"/>
+    <w:lsdException w:name="List Table 1 Light" w:uiPriority="46"/>
+    <w:lsdException w:name="List Table 2" w:uiPriority="47"/>
+    <w:lsdException w:name="List Table 3" w:uiPriority="48"/>
+    <w:lsdException w:name="List Table 4" w:uiPriority="49"/>
+    <w:lsdException w:name="List Table 5 Dark" w:uiPriority="50"/>
+    <w:lsdException w:name="List Table 6 Colorful" w:uiPriority="51"/>
+    <w:lsdException w:name="List Table 7 Colorful" w:uiPriority="52"/>
+    <w:lsdException w:name="List Table 1 Light Accent 1" w:uiPriority="46"/>
+    <w:lsdException w:name="List Table 2 Accent 1" w:uiPriority="47"/>
+    <w:lsdException w:name="List Table 3 Accent 1" w:uiPriority="48"/>
+    <w:lsdException w:name="List Table 4 Accent 1" w:uiPriority="49"/>
+    <w:lsdException w:name="List Table 5 Dark Accent 1" w:uiPriority="50"/>
+    <w:lsdException w:name="List Table 6 Colorful Accent 1" w:uiPriority="51"/>
+    <w:lsdException w:name="List Table 7 Colorful Accent 1" w:uiPriority="52"/>
+    <w:lsdException w:name="List Table 1 Light Accent 2" w:uiPriority="46"/>
+    <w:lsdException w:name="List Table 2 Accent 2" w:uiPriority="47"/>
+    <w:lsdException w:name="List Table 3 Accent 2" w:uiPriority="48"/>
+    <w:lsdException w:name="List Table 4 Accent 2" w:uiPriority="49"/>
+    <w:lsdException w:name="List Table 5 Dark Accent 2" w:uiPriority="50"/>
+    <w:lsdException w:name="List Table 6 Colorful Accent 2" w:uiPriority="51"/>
+    <w:lsdException w:name="List Table 7 Colorful Accent 2" w:uiPriority="52"/>
+    <w:lsdException w:name="List Table 1 Light Accent 3" w:uiPriority="46"/>
+    <w:lsdException w:name="List Table 2 Accent 3" w:uiPriority="47"/>
+    <w:lsdException w:name="List Table 3 Accent 3" w:uiPriority="48"/>
+    <w:lsdException w:name="List Table 4 Accent 3" w:uiPriority="49"/>
+    <w:lsdException w:name="List Table 5 Dark Accent 3" w:uiPriority="50"/>
+    <w:lsdException w:name="List Table 6 Colorful Accent 3" w:uiPriority="51"/>
+    <w:lsdException w:name="List Table 7 Colorful Accent 3" w:uiPriority="52"/>
+    <w:lsdException w:name="List Table 1 Light Accent 4" w:uiPriority="46"/>
+    <w:lsdException w:name="List Table 2 Accent 4" w:uiPriority="47"/>
+    <w:lsdException w:name="List Table 3 Accent 4" w:uiPriority="48"/>
+    <w:lsdException w:name="List Table 4 Accent 4" w:uiPriority="49"/>
+    <w:lsdException w:name="List Table 5 Dark Accent 4" w:uiPriority="50"/>
+    <w:lsdException w:name="List Table 6 Colorful Accent 4" w:uiPriority="51"/>
+    <w:lsdException w:name="List Table 7 Colorful Accent 4" w:uiPriority="52"/>
+    <w:lsdException w:name="List Table 1 Light Accent 5" w:uiPriority="46"/>
+    <w:lsdException w:name="List Table 2 Accent 5" w:uiPriority="47"/>
+    <w:lsdException w:name="List Table 3 Accent 5" w:uiPriority="48"/>
+    <w:lsdException w:name="List Table 4 Accent 5" w:uiPriority="49"/>
+    <w:lsdException w:name="List Table 5 Dark Accent 5" w:uiPriority="50"/>
+    <w:lsdException w:name="List Table 6 Colorful Accent 5" w:uiPriority="51"/>
+    <w:lsdException w:name="List Table 7 Colorful Accent 5" w:uiPriority="52"/>
+    <w:lsdException w:name="List Table 1 Light Accent 6" w:uiPriority="46"/>
+    <w:lsdException w:name="List Table 2 Accent 6" w:uiPriority="47"/>
+    <w:lsdException w:name="List Table 3 Accent 6" w:uiPriority="48"/>
+    <w:lsdException w:name="List Table 4 Accent 6" w:uiPriority="49"/>
+    <w:lsdException w:name="List Table 5 Dark Accent 6" w:uiPriority="50"/>
+    <w:lsdException w:name="List Table 6 Colorful Accent 6" w:uiPriority="51"/>
+    <w:lsdException w:name="List Table 7 Colorful Accent 6" w:uiPriority="52"/>
   </w:latentStyles>
   <w:style w:type="paragraph" w:default="1" w:styleId="a">
     <w:name w:val="Normal"/>
@@ -11440,7 +10874,6 @@
     <w:uiPriority w:val="99"/>
     <w:semiHidden/>
     <w:unhideWhenUsed/>
-    <w:qFormat/>
     <w:tblPr>
       <w:tblInd w:w="0" w:type="dxa"/>
       <w:tblCellMar>
@@ -11491,7 +10924,7 @@
 </file>
 
 <file path=word/glossary/webSettings.xml><?xml version="1.0" encoding="utf-8"?>
-<w:webSettings xmlns:r="http://schemas.openxmlformats.org/officeDocument/2006/relationships" xmlns:w="http://schemas.openxmlformats.org/wordprocessingml/2006/main">
+<w:webSettings xmlns:mc="http://schemas.openxmlformats.org/markup-compatibility/2006" xmlns:r="http://schemas.openxmlformats.org/officeDocument/2006/relationships" xmlns:w="http://schemas.openxmlformats.org/wordprocessingml/2006/main" xmlns:w14="http://schemas.microsoft.com/office/word/2010/wordml" xmlns:w15="http://schemas.microsoft.com/office/word/2012/wordml" xmlns:w16se="http://schemas.microsoft.com/office/word/2015/wordml/symex" mc:Ignorable="w14 w15 w16se">
   <w:optimizeForBrowser/>
   <w:allowPNG/>
 </w:webSettings>
@@ -11786,7 +11219,7 @@
   <a:extraClrSchemeLst/>
   <a:extLst>
     <a:ext uri="{05A4C25C-085E-4340-85A3-A5531E510DB2}">
-      <thm15:themeFamily xmlns="" xmlns:thm15="http://schemas.microsoft.com/office/thememl/2012/main" name="Office Theme" id="{62F939B6-93AF-4DB8-9C6B-D6C7DFDC589F}" vid="{4A3C46E8-61CC-4603-A589-7422A47A8E4A}"/>
+      <thm15:themeFamily xmlns:thm15="http://schemas.microsoft.com/office/thememl/2012/main" name="Office Theme" id="{62F939B6-93AF-4DB8-9C6B-D6C7DFDC589F}" vid="{4A3C46E8-61CC-4603-A589-7422A47A8E4A}"/>
     </a:ext>
   </a:extLst>
 </a:theme>
@@ -11797,7 +11230,7 @@
 </file>
 
 <file path=customXml/itemProps1.xml><?xml version="1.0" encoding="utf-8"?>
-<ds:datastoreItem xmlns:ds="http://schemas.openxmlformats.org/officeDocument/2006/customXml" ds:itemID="{DF10BBAE-32ED-4B47-AB4D-410251160C6C}">
+<ds:datastoreItem xmlns:ds="http://schemas.openxmlformats.org/officeDocument/2006/customXml" ds:itemID="{E37DA9BE-F998-469D-B99B-8D30F0FE5857}">
   <ds:schemaRefs>
     <ds:schemaRef ds:uri="http://schemas.openxmlformats.org/officeDocument/2006/bibliography"/>
   </ds:schemaRefs>

</xml_diff>